<commit_message>
First RESTFul Route, added games endpoint
</commit_message>
<xml_diff>
--- a/node-workshop-project.docx
+++ b/node-workshop-project.docx
@@ -14,7 +14,23 @@
           <w:sz w:val="20"/>
           <w:szCs w:val="20"/>
         </w:rPr>
-        <w:t xml:space="preserve">Node.js is a javascript runtime. Project will work to write a few RESTful endpoints running a server saving, retrieving, updating and deleting data. </w:t>
+        <w:t xml:space="preserve">Node.js is a </w:t>
+      </w:r>
+      <w:proofErr w:type="spellStart"/>
+      <w:r>
+        <w:rPr>
+          <w:sz w:val="20"/>
+          <w:szCs w:val="20"/>
+        </w:rPr>
+        <w:t>javascript</w:t>
+      </w:r>
+      <w:proofErr w:type="spellEnd"/>
+      <w:r>
+        <w:rPr>
+          <w:sz w:val="20"/>
+          <w:szCs w:val="20"/>
+        </w:rPr>
+        <w:t xml:space="preserve"> runtime. Project will work to write a few RESTful endpoints running a server saving, retrieving, updating and deleting data. </w:t>
       </w:r>
     </w:p>
     <w:p>
@@ -47,12 +63,37 @@
           <w:szCs w:val="20"/>
         </w:rPr>
       </w:pPr>
-      <w:r>
-        <w:rPr>
-          <w:sz w:val="20"/>
-          <w:szCs w:val="20"/>
-        </w:rPr>
-        <w:t>npm is the Node Package Manager (similar to nuget for .net or Linux apt-get)</w:t>
+      <w:proofErr w:type="spellStart"/>
+      <w:r>
+        <w:rPr>
+          <w:sz w:val="20"/>
+          <w:szCs w:val="20"/>
+        </w:rPr>
+        <w:t>npm</w:t>
+      </w:r>
+      <w:proofErr w:type="spellEnd"/>
+      <w:r>
+        <w:rPr>
+          <w:sz w:val="20"/>
+          <w:szCs w:val="20"/>
+        </w:rPr>
+        <w:t xml:space="preserve"> is the Node Package Manager (similar to </w:t>
+      </w:r>
+      <w:proofErr w:type="spellStart"/>
+      <w:r>
+        <w:rPr>
+          <w:sz w:val="20"/>
+          <w:szCs w:val="20"/>
+        </w:rPr>
+        <w:t>nuget</w:t>
+      </w:r>
+      <w:proofErr w:type="spellEnd"/>
+      <w:r>
+        <w:rPr>
+          <w:sz w:val="20"/>
+          <w:szCs w:val="20"/>
+        </w:rPr>
+        <w:t xml:space="preserve"> for .net or Linux apt-get)</w:t>
       </w:r>
       <w:r>
         <w:rPr>
@@ -76,12 +117,21 @@
           <w:szCs w:val="20"/>
         </w:rPr>
       </w:pPr>
-      <w:r>
-        <w:rPr>
-          <w:sz w:val="20"/>
-          <w:szCs w:val="20"/>
-        </w:rPr>
-        <w:t>hapiJS is a node package (library) used to create a web server, including RESTful endpoints</w:t>
+      <w:proofErr w:type="spellStart"/>
+      <w:r>
+        <w:rPr>
+          <w:sz w:val="20"/>
+          <w:szCs w:val="20"/>
+        </w:rPr>
+        <w:t>hapiJS</w:t>
+      </w:r>
+      <w:proofErr w:type="spellEnd"/>
+      <w:r>
+        <w:rPr>
+          <w:sz w:val="20"/>
+          <w:szCs w:val="20"/>
+        </w:rPr>
+        <w:t xml:space="preserve"> is a node package (library) used to create a web server, including RESTful endpoints</w:t>
       </w:r>
     </w:p>
     <w:tbl>
@@ -181,7 +231,25 @@
                 <w:sz w:val="20"/>
                 <w:szCs w:val="20"/>
               </w:rPr>
-              <w:t>Open Git Bash On windows or terminal on Linux/Mac</w:t>
+              <w:t xml:space="preserve">Open </w:t>
+            </w:r>
+            <w:proofErr w:type="spellStart"/>
+            <w:r>
+              <w:rPr>
+                <w:rFonts w:ascii="Courier New" w:hAnsi="Courier New" w:cs="Courier New"/>
+                <w:sz w:val="20"/>
+                <w:szCs w:val="20"/>
+              </w:rPr>
+              <w:t>Git</w:t>
+            </w:r>
+            <w:proofErr w:type="spellEnd"/>
+            <w:r>
+              <w:rPr>
+                <w:rFonts w:ascii="Courier New" w:hAnsi="Courier New" w:cs="Courier New"/>
+                <w:sz w:val="20"/>
+                <w:szCs w:val="20"/>
+              </w:rPr>
+              <w:t xml:space="preserve"> Bash On windows or terminal on Linux/Mac</w:t>
             </w:r>
           </w:p>
         </w:tc>
@@ -309,14 +377,34 @@
                 <w:szCs w:val="20"/>
               </w:rPr>
             </w:pPr>
+            <w:proofErr w:type="spellStart"/>
             <w:r>
               <w:rPr>
                 <w:rFonts w:ascii="Courier New" w:hAnsi="Courier New" w:cs="Courier New"/>
                 <w:sz w:val="20"/>
                 <w:szCs w:val="20"/>
               </w:rPr>
-              <w:t>mkdir nodeproj</w:t>
-            </w:r>
+              <w:t>mkdir</w:t>
+            </w:r>
+            <w:proofErr w:type="spellEnd"/>
+            <w:r>
+              <w:rPr>
+                <w:rFonts w:ascii="Courier New" w:hAnsi="Courier New" w:cs="Courier New"/>
+                <w:sz w:val="20"/>
+                <w:szCs w:val="20"/>
+              </w:rPr>
+              <w:t xml:space="preserve"> </w:t>
+            </w:r>
+            <w:proofErr w:type="spellStart"/>
+            <w:r>
+              <w:rPr>
+                <w:rFonts w:ascii="Courier New" w:hAnsi="Courier New" w:cs="Courier New"/>
+                <w:sz w:val="20"/>
+                <w:szCs w:val="20"/>
+              </w:rPr>
+              <w:t>nodeproj</w:t>
+            </w:r>
+            <w:proofErr w:type="spellEnd"/>
           </w:p>
         </w:tc>
       </w:tr>
@@ -364,8 +452,18 @@
                 <w:sz w:val="20"/>
                 <w:szCs w:val="20"/>
               </w:rPr>
-              <w:t>cd nodeproj</w:t>
-            </w:r>
+              <w:t xml:space="preserve">cd </w:t>
+            </w:r>
+            <w:proofErr w:type="spellStart"/>
+            <w:r>
+              <w:rPr>
+                <w:rFonts w:ascii="Courier New" w:hAnsi="Courier New" w:cs="Courier New"/>
+                <w:sz w:val="20"/>
+                <w:szCs w:val="20"/>
+              </w:rPr>
+              <w:t>nodeproj</w:t>
+            </w:r>
+            <w:proofErr w:type="spellEnd"/>
           </w:p>
         </w:tc>
       </w:tr>
@@ -386,7 +484,23 @@
                 <w:sz w:val="20"/>
                 <w:szCs w:val="20"/>
               </w:rPr>
-              <w:t>Initialize a git repository</w:t>
+              <w:t xml:space="preserve">Initialize a </w:t>
+            </w:r>
+            <w:proofErr w:type="spellStart"/>
+            <w:r>
+              <w:rPr>
+                <w:sz w:val="20"/>
+                <w:szCs w:val="20"/>
+              </w:rPr>
+              <w:t>git</w:t>
+            </w:r>
+            <w:proofErr w:type="spellEnd"/>
+            <w:r>
+              <w:rPr>
+                <w:sz w:val="20"/>
+                <w:szCs w:val="20"/>
+              </w:rPr>
+              <w:t xml:space="preserve"> repository</w:t>
             </w:r>
           </w:p>
         </w:tc>
@@ -407,14 +521,34 @@
                 <w:szCs w:val="20"/>
               </w:rPr>
             </w:pPr>
+            <w:proofErr w:type="spellStart"/>
             <w:r>
               <w:rPr>
                 <w:rFonts w:ascii="Courier New" w:hAnsi="Courier New" w:cs="Courier New"/>
                 <w:sz w:val="20"/>
                 <w:szCs w:val="20"/>
               </w:rPr>
-              <w:t>git init</w:t>
-            </w:r>
+              <w:t>git</w:t>
+            </w:r>
+            <w:proofErr w:type="spellEnd"/>
+            <w:r>
+              <w:rPr>
+                <w:rFonts w:ascii="Courier New" w:hAnsi="Courier New" w:cs="Courier New"/>
+                <w:sz w:val="20"/>
+                <w:szCs w:val="20"/>
+              </w:rPr>
+              <w:t xml:space="preserve"> </w:t>
+            </w:r>
+            <w:proofErr w:type="spellStart"/>
+            <w:r>
+              <w:rPr>
+                <w:rFonts w:ascii="Courier New" w:hAnsi="Courier New" w:cs="Courier New"/>
+                <w:sz w:val="20"/>
+                <w:szCs w:val="20"/>
+              </w:rPr>
+              <w:t>init</w:t>
+            </w:r>
+            <w:proofErr w:type="spellEnd"/>
           </w:p>
         </w:tc>
       </w:tr>
@@ -435,7 +569,23 @@
                 <w:sz w:val="20"/>
                 <w:szCs w:val="20"/>
               </w:rPr>
-              <w:t xml:space="preserve">Initial npm </w:t>
+              <w:t xml:space="preserve">Initial </w:t>
+            </w:r>
+            <w:proofErr w:type="spellStart"/>
+            <w:r>
+              <w:rPr>
+                <w:sz w:val="20"/>
+                <w:szCs w:val="20"/>
+              </w:rPr>
+              <w:t>npm</w:t>
+            </w:r>
+            <w:proofErr w:type="spellEnd"/>
+            <w:r>
+              <w:rPr>
+                <w:sz w:val="20"/>
+                <w:szCs w:val="20"/>
+              </w:rPr>
+              <w:t xml:space="preserve"> </w:t>
             </w:r>
           </w:p>
         </w:tc>
@@ -456,14 +606,34 @@
                 <w:szCs w:val="20"/>
               </w:rPr>
             </w:pPr>
+            <w:proofErr w:type="spellStart"/>
             <w:r>
               <w:rPr>
                 <w:rFonts w:ascii="Courier New" w:hAnsi="Courier New" w:cs="Courier New"/>
                 <w:sz w:val="20"/>
                 <w:szCs w:val="20"/>
               </w:rPr>
-              <w:t>npm init</w:t>
-            </w:r>
+              <w:t>npm</w:t>
+            </w:r>
+            <w:proofErr w:type="spellEnd"/>
+            <w:r>
+              <w:rPr>
+                <w:rFonts w:ascii="Courier New" w:hAnsi="Courier New" w:cs="Courier New"/>
+                <w:sz w:val="20"/>
+                <w:szCs w:val="20"/>
+              </w:rPr>
+              <w:t xml:space="preserve"> </w:t>
+            </w:r>
+            <w:proofErr w:type="spellStart"/>
+            <w:r>
+              <w:rPr>
+                <w:rFonts w:ascii="Courier New" w:hAnsi="Courier New" w:cs="Courier New"/>
+                <w:sz w:val="20"/>
+                <w:szCs w:val="20"/>
+              </w:rPr>
+              <w:t>init</w:t>
+            </w:r>
+            <w:proofErr w:type="spellEnd"/>
           </w:p>
         </w:tc>
       </w:tr>
@@ -484,7 +654,23 @@
                 <w:sz w:val="20"/>
                 <w:szCs w:val="20"/>
               </w:rPr>
-              <w:t>answer npm questions</w:t>
+              <w:t xml:space="preserve">answer </w:t>
+            </w:r>
+            <w:proofErr w:type="spellStart"/>
+            <w:r>
+              <w:rPr>
+                <w:sz w:val="20"/>
+                <w:szCs w:val="20"/>
+              </w:rPr>
+              <w:t>npm</w:t>
+            </w:r>
+            <w:proofErr w:type="spellEnd"/>
+            <w:r>
+              <w:rPr>
+                <w:sz w:val="20"/>
+                <w:szCs w:val="20"/>
+              </w:rPr>
+              <w:t xml:space="preserve"> questions</w:t>
             </w:r>
           </w:p>
         </w:tc>
@@ -572,14 +758,34 @@
                 <w:szCs w:val="20"/>
               </w:rPr>
             </w:pPr>
+            <w:proofErr w:type="spellStart"/>
             <w:r>
               <w:rPr>
                 <w:rFonts w:ascii="Courier New" w:hAnsi="Courier New" w:cs="Courier New"/>
                 <w:sz w:val="20"/>
                 <w:szCs w:val="20"/>
               </w:rPr>
-              <w:t>npm install --save hapi</w:t>
-            </w:r>
+              <w:t>npm</w:t>
+            </w:r>
+            <w:proofErr w:type="spellEnd"/>
+            <w:r>
+              <w:rPr>
+                <w:rFonts w:ascii="Courier New" w:hAnsi="Courier New" w:cs="Courier New"/>
+                <w:sz w:val="20"/>
+                <w:szCs w:val="20"/>
+              </w:rPr>
+              <w:t xml:space="preserve"> install --save </w:t>
+            </w:r>
+            <w:proofErr w:type="spellStart"/>
+            <w:r>
+              <w:rPr>
+                <w:rFonts w:ascii="Courier New" w:hAnsi="Courier New" w:cs="Courier New"/>
+                <w:sz w:val="20"/>
+                <w:szCs w:val="20"/>
+              </w:rPr>
+              <w:t>hapi</w:t>
+            </w:r>
+            <w:proofErr w:type="spellEnd"/>
           </w:p>
         </w:tc>
       </w:tr>
@@ -684,7 +890,16 @@
                 <w:sz w:val="20"/>
                 <w:szCs w:val="20"/>
               </w:rPr>
-              <w:t>Create a new file with the name</w:t>
+              <w:t xml:space="preserve">Create a new file with the </w:t>
+            </w:r>
+            <w:proofErr w:type="spellStart"/>
+            <w:proofErr w:type="gramStart"/>
+            <w:r>
+              <w:rPr>
+                <w:sz w:val="20"/>
+                <w:szCs w:val="20"/>
+              </w:rPr>
+              <w:t>name</w:t>
             </w:r>
             <w:r>
               <w:rPr>
@@ -694,6 +909,8 @@
               </w:rPr>
               <w:t>.gitignore</w:t>
             </w:r>
+            <w:proofErr w:type="spellEnd"/>
+            <w:proofErr w:type="gramEnd"/>
             <w:r>
               <w:rPr>
                 <w:sz w:val="20"/>
@@ -714,7 +931,23 @@
                 <w:sz w:val="20"/>
                 <w:szCs w:val="20"/>
               </w:rPr>
-              <w:t>Add files and directories for git to ignore and not add to the repository</w:t>
+              <w:t xml:space="preserve">Add files and directories for </w:t>
+            </w:r>
+            <w:proofErr w:type="spellStart"/>
+            <w:r>
+              <w:rPr>
+                <w:sz w:val="20"/>
+                <w:szCs w:val="20"/>
+              </w:rPr>
+              <w:t>git</w:t>
+            </w:r>
+            <w:proofErr w:type="spellEnd"/>
+            <w:r>
+              <w:rPr>
+                <w:sz w:val="20"/>
+                <w:szCs w:val="20"/>
+              </w:rPr>
+              <w:t xml:space="preserve"> to ignore and not add to the repository</w:t>
             </w:r>
           </w:p>
           <w:p>
@@ -724,13 +957,31 @@
                 <w:szCs w:val="20"/>
               </w:rPr>
             </w:pPr>
-            <w:r>
-              <w:rPr>
-                <w:sz w:val="20"/>
-                <w:szCs w:val="20"/>
-              </w:rPr>
-              <w:t>node_modules - packages installed by npm</w:t>
-            </w:r>
+            <w:proofErr w:type="spellStart"/>
+            <w:r>
+              <w:rPr>
+                <w:sz w:val="20"/>
+                <w:szCs w:val="20"/>
+              </w:rPr>
+              <w:t>node_modules</w:t>
+            </w:r>
+            <w:proofErr w:type="spellEnd"/>
+            <w:r>
+              <w:rPr>
+                <w:sz w:val="20"/>
+                <w:szCs w:val="20"/>
+              </w:rPr>
+              <w:t xml:space="preserve"> - packages installed by </w:t>
+            </w:r>
+            <w:proofErr w:type="spellStart"/>
+            <w:r>
+              <w:rPr>
+                <w:sz w:val="20"/>
+                <w:szCs w:val="20"/>
+              </w:rPr>
+              <w:t>npm</w:t>
+            </w:r>
+            <w:proofErr w:type="spellEnd"/>
           </w:p>
           <w:p>
             <w:pPr>
@@ -759,7 +1010,39 @@
                 <w:sz w:val="20"/>
                 <w:szCs w:val="20"/>
               </w:rPr>
-              <w:t>*.bak - some editors keep original files with bak extension</w:t>
+              <w:t>*.</w:t>
+            </w:r>
+            <w:proofErr w:type="spellStart"/>
+            <w:r>
+              <w:rPr>
+                <w:sz w:val="20"/>
+                <w:szCs w:val="20"/>
+              </w:rPr>
+              <w:t>bak</w:t>
+            </w:r>
+            <w:proofErr w:type="spellEnd"/>
+            <w:r>
+              <w:rPr>
+                <w:sz w:val="20"/>
+                <w:szCs w:val="20"/>
+              </w:rPr>
+              <w:t xml:space="preserve"> - some editors keep original files with </w:t>
+            </w:r>
+            <w:proofErr w:type="spellStart"/>
+            <w:r>
+              <w:rPr>
+                <w:sz w:val="20"/>
+                <w:szCs w:val="20"/>
+              </w:rPr>
+              <w:t>bak</w:t>
+            </w:r>
+            <w:proofErr w:type="spellEnd"/>
+            <w:r>
+              <w:rPr>
+                <w:sz w:val="20"/>
+                <w:szCs w:val="20"/>
+              </w:rPr>
+              <w:t xml:space="preserve"> extension</w:t>
             </w:r>
           </w:p>
           <w:p>
@@ -811,6 +1094,7 @@
               </w:rPr>
               <w:br/>
             </w:r>
+            <w:proofErr w:type="spellStart"/>
             <w:r>
               <w:rPr>
                 <w:sz w:val="20"/>
@@ -818,6 +1102,7 @@
               </w:rPr>
               <w:t>node_modules</w:t>
             </w:r>
+            <w:proofErr w:type="spellEnd"/>
             <w:r>
               <w:rPr>
                 <w:sz w:val="20"/>
@@ -832,16 +1117,33 @@
                 <w:szCs w:val="20"/>
               </w:rPr>
               <w:br/>
-              <w:t>*.bak</w:t>
-            </w:r>
+              <w:t>*.</w:t>
+            </w:r>
+            <w:proofErr w:type="spellStart"/>
+            <w:r>
+              <w:rPr>
+                <w:sz w:val="20"/>
+                <w:szCs w:val="20"/>
+              </w:rPr>
+              <w:t>bak</w:t>
+            </w:r>
+            <w:proofErr w:type="spellEnd"/>
             <w:r>
               <w:rPr>
                 <w:sz w:val="20"/>
                 <w:szCs w:val="20"/>
               </w:rPr>
               <w:br/>
+            </w:r>
+            <w:proofErr w:type="spellStart"/>
+            <w:r>
+              <w:rPr>
+                <w:sz w:val="20"/>
+                <w:szCs w:val="20"/>
+              </w:rPr>
               <w:t>dist</w:t>
             </w:r>
+            <w:proofErr w:type="spellEnd"/>
             <w:r>
               <w:rPr>
                 <w:sz w:val="20"/>
@@ -870,6 +1172,7 @@
           <w:szCs w:val="20"/>
         </w:rPr>
       </w:pPr>
+      <w:proofErr w:type="spellStart"/>
       <w:r>
         <w:rPr>
           <w:b/>
@@ -878,6 +1181,7 @@
         </w:rPr>
         <w:t>HelloWord</w:t>
       </w:r>
+      <w:proofErr w:type="spellEnd"/>
     </w:p>
     <w:p>
       <w:pPr>
@@ -1006,12 +1310,21 @@
               </w:rPr>
               <w:br/>
             </w:r>
-            <w:r>
-              <w:rPr>
-                <w:sz w:val="20"/>
-                <w:szCs w:val="20"/>
-              </w:rPr>
-              <w:t>console.log('Hello</w:t>
+            <w:proofErr w:type="gramStart"/>
+            <w:r>
+              <w:rPr>
+                <w:sz w:val="20"/>
+                <w:szCs w:val="20"/>
+              </w:rPr>
+              <w:t>console.log(</w:t>
+            </w:r>
+            <w:proofErr w:type="gramEnd"/>
+            <w:r>
+              <w:rPr>
+                <w:sz w:val="20"/>
+                <w:szCs w:val="20"/>
+              </w:rPr>
+              <w:t>'Hello</w:t>
             </w:r>
             <w:r>
               <w:rPr>
@@ -1061,7 +1374,23 @@
                 <w:sz w:val="20"/>
                 <w:szCs w:val="20"/>
               </w:rPr>
-              <w:t>Setup npm to execute main.js</w:t>
+              <w:t xml:space="preserve">Setup </w:t>
+            </w:r>
+            <w:proofErr w:type="spellStart"/>
+            <w:r>
+              <w:rPr>
+                <w:sz w:val="20"/>
+                <w:szCs w:val="20"/>
+              </w:rPr>
+              <w:t>npm</w:t>
+            </w:r>
+            <w:proofErr w:type="spellEnd"/>
+            <w:r>
+              <w:rPr>
+                <w:sz w:val="20"/>
+                <w:szCs w:val="20"/>
+              </w:rPr>
+              <w:t xml:space="preserve"> to execute main.js</w:t>
             </w:r>
           </w:p>
         </w:tc>
@@ -1110,7 +1439,25 @@
                 <w:sz w:val="20"/>
                 <w:szCs w:val="20"/>
               </w:rPr>
-              <w:t>under scripts (line 6/7)add the following</w:t>
+              <w:t>under scripts (line 6/</w:t>
+            </w:r>
+            <w:proofErr w:type="gramStart"/>
+            <w:r>
+              <w:rPr>
+                <w:rFonts w:ascii="Courier New" w:hAnsi="Courier New" w:cs="Courier New"/>
+                <w:sz w:val="20"/>
+                <w:szCs w:val="20"/>
+              </w:rPr>
+              <w:t>7)add</w:t>
+            </w:r>
+            <w:proofErr w:type="gramEnd"/>
+            <w:r>
+              <w:rPr>
+                <w:rFonts w:ascii="Courier New" w:hAnsi="Courier New" w:cs="Courier New"/>
+                <w:sz w:val="20"/>
+                <w:szCs w:val="20"/>
+              </w:rPr>
+              <w:t xml:space="preserve"> the following</w:t>
             </w:r>
           </w:p>
           <w:p>
@@ -1132,7 +1479,25 @@
                 <w:sz w:val="20"/>
                 <w:szCs w:val="20"/>
               </w:rPr>
-              <w:t>"start": "node src/main.js",</w:t>
+              <w:t xml:space="preserve">"start": "node </w:t>
+            </w:r>
+            <w:proofErr w:type="spellStart"/>
+            <w:r>
+              <w:rPr>
+                <w:rFonts w:ascii="Courier New" w:hAnsi="Courier New" w:cs="Courier New"/>
+                <w:sz w:val="20"/>
+                <w:szCs w:val="20"/>
+              </w:rPr>
+              <w:t>src</w:t>
+            </w:r>
+            <w:proofErr w:type="spellEnd"/>
+            <w:r>
+              <w:rPr>
+                <w:rFonts w:ascii="Courier New" w:hAnsi="Courier New" w:cs="Courier New"/>
+                <w:sz w:val="20"/>
+                <w:szCs w:val="20"/>
+              </w:rPr>
+              <w:t>/main.js",</w:t>
             </w:r>
           </w:p>
           <w:p>
@@ -1245,13 +1610,23 @@
                 <w:szCs w:val="20"/>
               </w:rPr>
             </w:pPr>
+            <w:proofErr w:type="spellStart"/>
             <w:r>
               <w:rPr>
                 <w:rFonts w:ascii="Courier New" w:hAnsi="Courier New" w:cs="Courier New"/>
                 <w:sz w:val="20"/>
                 <w:szCs w:val="20"/>
               </w:rPr>
-              <w:t>npm start</w:t>
+              <w:t>npm</w:t>
+            </w:r>
+            <w:proofErr w:type="spellEnd"/>
+            <w:r>
+              <w:rPr>
+                <w:rFonts w:ascii="Courier New" w:hAnsi="Courier New" w:cs="Courier New"/>
+                <w:sz w:val="20"/>
+                <w:szCs w:val="20"/>
+              </w:rPr>
+              <w:t xml:space="preserve"> start</w:t>
             </w:r>
           </w:p>
           <w:p>
@@ -1311,13 +1686,23 @@
           <w:szCs w:val="20"/>
         </w:rPr>
       </w:pPr>
-      <w:r>
-        <w:rPr>
-          <w:b/>
-          <w:sz w:val="20"/>
-          <w:szCs w:val="20"/>
-        </w:rPr>
-        <w:t>Git Commit</w:t>
+      <w:proofErr w:type="spellStart"/>
+      <w:r>
+        <w:rPr>
+          <w:b/>
+          <w:sz w:val="20"/>
+          <w:szCs w:val="20"/>
+        </w:rPr>
+        <w:t>Git</w:t>
+      </w:r>
+      <w:proofErr w:type="spellEnd"/>
+      <w:r>
+        <w:rPr>
+          <w:b/>
+          <w:sz w:val="20"/>
+          <w:szCs w:val="20"/>
+        </w:rPr>
+        <w:t xml:space="preserve"> Commit</w:t>
       </w:r>
     </w:p>
     <w:p>
@@ -1346,8 +1731,17 @@
           <w:sz w:val="20"/>
           <w:szCs w:val="20"/>
         </w:rPr>
-        <w:t>code to git</w:t>
-      </w:r>
+        <w:t xml:space="preserve">code to </w:t>
+      </w:r>
+      <w:proofErr w:type="spellStart"/>
+      <w:r>
+        <w:rPr>
+          <w:sz w:val="20"/>
+          <w:szCs w:val="20"/>
+        </w:rPr>
+        <w:t>git</w:t>
+      </w:r>
+      <w:proofErr w:type="spellEnd"/>
     </w:p>
     <w:tbl>
       <w:tblPr>
@@ -1425,7 +1819,23 @@
                 <w:sz w:val="20"/>
                 <w:szCs w:val="20"/>
               </w:rPr>
-              <w:t>Add files to git from command line in the root project directory</w:t>
+              <w:t xml:space="preserve">Add files to </w:t>
+            </w:r>
+            <w:proofErr w:type="spellStart"/>
+            <w:r>
+              <w:rPr>
+                <w:sz w:val="20"/>
+                <w:szCs w:val="20"/>
+              </w:rPr>
+              <w:t>git</w:t>
+            </w:r>
+            <w:proofErr w:type="spellEnd"/>
+            <w:r>
+              <w:rPr>
+                <w:sz w:val="20"/>
+                <w:szCs w:val="20"/>
+              </w:rPr>
+              <w:t xml:space="preserve"> from command line in the root project directory</w:t>
             </w:r>
           </w:p>
         </w:tc>
@@ -1445,13 +1855,40 @@
                 <w:szCs w:val="20"/>
               </w:rPr>
             </w:pPr>
-            <w:r>
-              <w:rPr>
-                <w:sz w:val="20"/>
-                <w:szCs w:val="20"/>
-              </w:rPr>
-              <w:t>git add .gitignore</w:t>
-            </w:r>
+            <w:proofErr w:type="spellStart"/>
+            <w:r>
+              <w:rPr>
+                <w:sz w:val="20"/>
+                <w:szCs w:val="20"/>
+              </w:rPr>
+              <w:t>git</w:t>
+            </w:r>
+            <w:proofErr w:type="spellEnd"/>
+            <w:r>
+              <w:rPr>
+                <w:sz w:val="20"/>
+                <w:szCs w:val="20"/>
+              </w:rPr>
+              <w:t xml:space="preserve"> </w:t>
+            </w:r>
+            <w:proofErr w:type="gramStart"/>
+            <w:r>
+              <w:rPr>
+                <w:sz w:val="20"/>
+                <w:szCs w:val="20"/>
+              </w:rPr>
+              <w:t>add .</w:t>
+            </w:r>
+            <w:proofErr w:type="spellStart"/>
+            <w:r>
+              <w:rPr>
+                <w:sz w:val="20"/>
+                <w:szCs w:val="20"/>
+              </w:rPr>
+              <w:t>gitignore</w:t>
+            </w:r>
+            <w:proofErr w:type="spellEnd"/>
+            <w:proofErr w:type="gramEnd"/>
           </w:p>
           <w:p>
             <w:pPr>
@@ -1465,13 +1902,33 @@
                 <w:szCs w:val="20"/>
               </w:rPr>
             </w:pPr>
-            <w:r>
-              <w:rPr>
-                <w:sz w:val="20"/>
-                <w:szCs w:val="20"/>
-              </w:rPr>
-              <w:t>git add package.json</w:t>
-            </w:r>
+            <w:proofErr w:type="spellStart"/>
+            <w:r>
+              <w:rPr>
+                <w:sz w:val="20"/>
+                <w:szCs w:val="20"/>
+              </w:rPr>
+              <w:t>git</w:t>
+            </w:r>
+            <w:proofErr w:type="spellEnd"/>
+            <w:r>
+              <w:rPr>
+                <w:sz w:val="20"/>
+                <w:szCs w:val="20"/>
+              </w:rPr>
+              <w:t xml:space="preserve"> add </w:t>
+            </w:r>
+            <w:proofErr w:type="spellStart"/>
+            <w:proofErr w:type="gramStart"/>
+            <w:r>
+              <w:rPr>
+                <w:sz w:val="20"/>
+                <w:szCs w:val="20"/>
+              </w:rPr>
+              <w:t>package.json</w:t>
+            </w:r>
+            <w:proofErr w:type="spellEnd"/>
+            <w:proofErr w:type="gramEnd"/>
           </w:p>
           <w:p>
             <w:pPr>
@@ -1485,13 +1942,31 @@
                 <w:szCs w:val="20"/>
               </w:rPr>
             </w:pPr>
-            <w:r>
-              <w:rPr>
-                <w:sz w:val="20"/>
-                <w:szCs w:val="20"/>
-              </w:rPr>
-              <w:t>git add src</w:t>
-            </w:r>
+            <w:proofErr w:type="spellStart"/>
+            <w:r>
+              <w:rPr>
+                <w:sz w:val="20"/>
+                <w:szCs w:val="20"/>
+              </w:rPr>
+              <w:t>git</w:t>
+            </w:r>
+            <w:proofErr w:type="spellEnd"/>
+            <w:r>
+              <w:rPr>
+                <w:sz w:val="20"/>
+                <w:szCs w:val="20"/>
+              </w:rPr>
+              <w:t xml:space="preserve"> add </w:t>
+            </w:r>
+            <w:proofErr w:type="spellStart"/>
+            <w:r>
+              <w:rPr>
+                <w:sz w:val="20"/>
+                <w:szCs w:val="20"/>
+              </w:rPr>
+              <w:t>src</w:t>
+            </w:r>
+            <w:proofErr w:type="spellEnd"/>
           </w:p>
         </w:tc>
       </w:tr>
@@ -1512,8 +1987,17 @@
                 <w:sz w:val="20"/>
                 <w:szCs w:val="20"/>
               </w:rPr>
-              <w:t>Verify what is ready to be commited</w:t>
-            </w:r>
+              <w:t xml:space="preserve">Verify what is ready to be </w:t>
+            </w:r>
+            <w:proofErr w:type="spellStart"/>
+            <w:r>
+              <w:rPr>
+                <w:sz w:val="20"/>
+                <w:szCs w:val="20"/>
+              </w:rPr>
+              <w:t>commited</w:t>
+            </w:r>
+            <w:proofErr w:type="spellEnd"/>
           </w:p>
         </w:tc>
         <w:tc>
@@ -1532,12 +2016,21 @@
                 <w:szCs w:val="20"/>
               </w:rPr>
             </w:pPr>
-            <w:r>
-              <w:rPr>
-                <w:sz w:val="20"/>
-                <w:szCs w:val="20"/>
-              </w:rPr>
-              <w:t>git status</w:t>
+            <w:proofErr w:type="spellStart"/>
+            <w:r>
+              <w:rPr>
+                <w:sz w:val="20"/>
+                <w:szCs w:val="20"/>
+              </w:rPr>
+              <w:t>git</w:t>
+            </w:r>
+            <w:proofErr w:type="spellEnd"/>
+            <w:r>
+              <w:rPr>
+                <w:sz w:val="20"/>
+                <w:szCs w:val="20"/>
+              </w:rPr>
+              <w:t xml:space="preserve"> status</w:t>
             </w:r>
           </w:p>
         </w:tc>
@@ -1579,12 +2072,21 @@
                 <w:szCs w:val="20"/>
               </w:rPr>
             </w:pPr>
-            <w:r>
-              <w:rPr>
-                <w:sz w:val="20"/>
-                <w:szCs w:val="20"/>
-              </w:rPr>
-              <w:t>git commit -m "initial project commit"</w:t>
+            <w:proofErr w:type="spellStart"/>
+            <w:r>
+              <w:rPr>
+                <w:sz w:val="20"/>
+                <w:szCs w:val="20"/>
+              </w:rPr>
+              <w:t>git</w:t>
+            </w:r>
+            <w:proofErr w:type="spellEnd"/>
+            <w:r>
+              <w:rPr>
+                <w:sz w:val="20"/>
+                <w:szCs w:val="20"/>
+              </w:rPr>
+              <w:t xml:space="preserve"> commit -m "initial project commit"</w:t>
             </w:r>
           </w:p>
         </w:tc>
@@ -1606,13 +2108,23 @@
           <w:szCs w:val="20"/>
         </w:rPr>
       </w:pPr>
-      <w:r>
-        <w:rPr>
-          <w:b/>
-          <w:sz w:val="20"/>
-          <w:szCs w:val="20"/>
-        </w:rPr>
-        <w:t>Hapi HelloWorld</w:t>
+      <w:proofErr w:type="spellStart"/>
+      <w:r>
+        <w:rPr>
+          <w:b/>
+          <w:sz w:val="20"/>
+          <w:szCs w:val="20"/>
+        </w:rPr>
+        <w:t>Hapi</w:t>
+      </w:r>
+      <w:proofErr w:type="spellEnd"/>
+      <w:r>
+        <w:rPr>
+          <w:b/>
+          <w:sz w:val="20"/>
+          <w:szCs w:val="20"/>
+        </w:rPr>
+        <w:t xml:space="preserve"> HelloWorld</w:t>
       </w:r>
     </w:p>
     <w:p>
@@ -1649,7 +2161,23 @@
           <w:sz w:val="20"/>
           <w:szCs w:val="20"/>
         </w:rPr>
-        <w:t xml:space="preserve">to use hapi and return hello world </w:t>
+        <w:t xml:space="preserve">to use </w:t>
+      </w:r>
+      <w:proofErr w:type="spellStart"/>
+      <w:r>
+        <w:rPr>
+          <w:sz w:val="20"/>
+          <w:szCs w:val="20"/>
+        </w:rPr>
+        <w:t>hapi</w:t>
+      </w:r>
+      <w:proofErr w:type="spellEnd"/>
+      <w:r>
+        <w:rPr>
+          <w:sz w:val="20"/>
+          <w:szCs w:val="20"/>
+        </w:rPr>
+        <w:t xml:space="preserve"> and return hello world </w:t>
       </w:r>
       <w:r>
         <w:rPr>
@@ -1686,13 +2214,59 @@
           <w:szCs w:val="20"/>
         </w:rPr>
       </w:pPr>
-      <w:r>
-        <w:rPr>
-          <w:rFonts w:ascii="Courier New" w:hAnsi="Courier New" w:cs="Courier New"/>
-          <w:sz w:val="20"/>
-          <w:szCs w:val="20"/>
-        </w:rPr>
-        <w:t>var Hapi = require('hapi');</w:t>
+      <w:proofErr w:type="spellStart"/>
+      <w:r>
+        <w:rPr>
+          <w:rFonts w:ascii="Courier New" w:hAnsi="Courier New" w:cs="Courier New"/>
+          <w:sz w:val="20"/>
+          <w:szCs w:val="20"/>
+        </w:rPr>
+        <w:t>var</w:t>
+      </w:r>
+      <w:proofErr w:type="spellEnd"/>
+      <w:r>
+        <w:rPr>
+          <w:rFonts w:ascii="Courier New" w:hAnsi="Courier New" w:cs="Courier New"/>
+          <w:sz w:val="20"/>
+          <w:szCs w:val="20"/>
+        </w:rPr>
+        <w:t xml:space="preserve"> </w:t>
+      </w:r>
+      <w:proofErr w:type="spellStart"/>
+      <w:r>
+        <w:rPr>
+          <w:rFonts w:ascii="Courier New" w:hAnsi="Courier New" w:cs="Courier New"/>
+          <w:sz w:val="20"/>
+          <w:szCs w:val="20"/>
+        </w:rPr>
+        <w:t>Hapi</w:t>
+      </w:r>
+      <w:proofErr w:type="spellEnd"/>
+      <w:r>
+        <w:rPr>
+          <w:rFonts w:ascii="Courier New" w:hAnsi="Courier New" w:cs="Courier New"/>
+          <w:sz w:val="20"/>
+          <w:szCs w:val="20"/>
+        </w:rPr>
+        <w:t xml:space="preserve"> = require('</w:t>
+      </w:r>
+      <w:proofErr w:type="spellStart"/>
+      <w:r>
+        <w:rPr>
+          <w:rFonts w:ascii="Courier New" w:hAnsi="Courier New" w:cs="Courier New"/>
+          <w:sz w:val="20"/>
+          <w:szCs w:val="20"/>
+        </w:rPr>
+        <w:t>hapi</w:t>
+      </w:r>
+      <w:proofErr w:type="spellEnd"/>
+      <w:r>
+        <w:rPr>
+          <w:rFonts w:ascii="Courier New" w:hAnsi="Courier New" w:cs="Courier New"/>
+          <w:sz w:val="20"/>
+          <w:szCs w:val="20"/>
+        </w:rPr>
+        <w:t>');</w:t>
       </w:r>
     </w:p>
     <w:p>
@@ -1714,13 +2288,41 @@
           <w:szCs w:val="20"/>
         </w:rPr>
       </w:pPr>
-      <w:r>
-        <w:rPr>
-          <w:rFonts w:ascii="Courier New" w:hAnsi="Courier New" w:cs="Courier New"/>
-          <w:sz w:val="20"/>
-          <w:szCs w:val="20"/>
-        </w:rPr>
-        <w:t>var server = new Hapi.Server();</w:t>
+      <w:proofErr w:type="spellStart"/>
+      <w:r>
+        <w:rPr>
+          <w:rFonts w:ascii="Courier New" w:hAnsi="Courier New" w:cs="Courier New"/>
+          <w:sz w:val="20"/>
+          <w:szCs w:val="20"/>
+        </w:rPr>
+        <w:t>var</w:t>
+      </w:r>
+      <w:proofErr w:type="spellEnd"/>
+      <w:r>
+        <w:rPr>
+          <w:rFonts w:ascii="Courier New" w:hAnsi="Courier New" w:cs="Courier New"/>
+          <w:sz w:val="20"/>
+          <w:szCs w:val="20"/>
+        </w:rPr>
+        <w:t xml:space="preserve"> server = new </w:t>
+      </w:r>
+      <w:proofErr w:type="spellStart"/>
+      <w:r>
+        <w:rPr>
+          <w:rFonts w:ascii="Courier New" w:hAnsi="Courier New" w:cs="Courier New"/>
+          <w:sz w:val="20"/>
+          <w:szCs w:val="20"/>
+        </w:rPr>
+        <w:t>Hapi.Server</w:t>
+      </w:r>
+      <w:proofErr w:type="spellEnd"/>
+      <w:r>
+        <w:rPr>
+          <w:rFonts w:ascii="Courier New" w:hAnsi="Courier New" w:cs="Courier New"/>
+          <w:sz w:val="20"/>
+          <w:szCs w:val="20"/>
+        </w:rPr>
+        <w:t>();</w:t>
       </w:r>
     </w:p>
     <w:p>
@@ -1742,13 +2344,25 @@
           <w:szCs w:val="20"/>
         </w:rPr>
       </w:pPr>
-      <w:r>
-        <w:rPr>
-          <w:rFonts w:ascii="Courier New" w:hAnsi="Courier New" w:cs="Courier New"/>
-          <w:sz w:val="20"/>
-          <w:szCs w:val="20"/>
-        </w:rPr>
-        <w:t>server.connection({port: 3000});</w:t>
+      <w:proofErr w:type="spellStart"/>
+      <w:proofErr w:type="gramStart"/>
+      <w:r>
+        <w:rPr>
+          <w:rFonts w:ascii="Courier New" w:hAnsi="Courier New" w:cs="Courier New"/>
+          <w:sz w:val="20"/>
+          <w:szCs w:val="20"/>
+        </w:rPr>
+        <w:t>server.connection</w:t>
+      </w:r>
+      <w:proofErr w:type="spellEnd"/>
+      <w:proofErr w:type="gramEnd"/>
+      <w:r>
+        <w:rPr>
+          <w:rFonts w:ascii="Courier New" w:hAnsi="Courier New" w:cs="Courier New"/>
+          <w:sz w:val="20"/>
+          <w:szCs w:val="20"/>
+        </w:rPr>
+        <w:t>({port: 3000});</w:t>
       </w:r>
     </w:p>
     <w:p>
@@ -1770,13 +2384,25 @@
           <w:szCs w:val="20"/>
         </w:rPr>
       </w:pPr>
-      <w:r>
-        <w:rPr>
-          <w:rFonts w:ascii="Courier New" w:hAnsi="Courier New" w:cs="Courier New"/>
-          <w:sz w:val="20"/>
-          <w:szCs w:val="20"/>
-        </w:rPr>
-        <w:t>server.route({</w:t>
+      <w:proofErr w:type="spellStart"/>
+      <w:proofErr w:type="gramStart"/>
+      <w:r>
+        <w:rPr>
+          <w:rFonts w:ascii="Courier New" w:hAnsi="Courier New" w:cs="Courier New"/>
+          <w:sz w:val="20"/>
+          <w:szCs w:val="20"/>
+        </w:rPr>
+        <w:t>server.route</w:t>
+      </w:r>
+      <w:proofErr w:type="spellEnd"/>
+      <w:proofErr w:type="gramEnd"/>
+      <w:r>
+        <w:rPr>
+          <w:rFonts w:ascii="Courier New" w:hAnsi="Courier New" w:cs="Courier New"/>
+          <w:sz w:val="20"/>
+          <w:szCs w:val="20"/>
+        </w:rPr>
+        <w:t>({</w:t>
       </w:r>
     </w:p>
     <w:p>
@@ -1848,7 +2474,43 @@
           <w:sz w:val="20"/>
           <w:szCs w:val="20"/>
         </w:rPr>
-        <w:t xml:space="preserve">        reply('Hello World! from Hapi');</w:t>
+        <w:t xml:space="preserve">        </w:t>
+      </w:r>
+      <w:proofErr w:type="gramStart"/>
+      <w:r>
+        <w:rPr>
+          <w:rFonts w:ascii="Courier New" w:hAnsi="Courier New" w:cs="Courier New"/>
+          <w:sz w:val="20"/>
+          <w:szCs w:val="20"/>
+        </w:rPr>
+        <w:t>reply(</w:t>
+      </w:r>
+      <w:proofErr w:type="gramEnd"/>
+      <w:r>
+        <w:rPr>
+          <w:rFonts w:ascii="Courier New" w:hAnsi="Courier New" w:cs="Courier New"/>
+          <w:sz w:val="20"/>
+          <w:szCs w:val="20"/>
+        </w:rPr>
+        <w:t xml:space="preserve">'Hello World! from </w:t>
+      </w:r>
+      <w:proofErr w:type="spellStart"/>
+      <w:r>
+        <w:rPr>
+          <w:rFonts w:ascii="Courier New" w:hAnsi="Courier New" w:cs="Courier New"/>
+          <w:sz w:val="20"/>
+          <w:szCs w:val="20"/>
+        </w:rPr>
+        <w:t>Hapi</w:t>
+      </w:r>
+      <w:proofErr w:type="spellEnd"/>
+      <w:r>
+        <w:rPr>
+          <w:rFonts w:ascii="Courier New" w:hAnsi="Courier New" w:cs="Courier New"/>
+          <w:sz w:val="20"/>
+          <w:szCs w:val="20"/>
+        </w:rPr>
+        <w:t>');</w:t>
       </w:r>
     </w:p>
     <w:p>
@@ -1906,13 +2568,25 @@
           <w:szCs w:val="20"/>
         </w:rPr>
       </w:pPr>
-      <w:r>
-        <w:rPr>
-          <w:rFonts w:ascii="Courier New" w:hAnsi="Courier New" w:cs="Courier New"/>
-          <w:sz w:val="20"/>
-          <w:szCs w:val="20"/>
-        </w:rPr>
-        <w:t>server.start(function (err) {</w:t>
+      <w:proofErr w:type="spellStart"/>
+      <w:proofErr w:type="gramStart"/>
+      <w:r>
+        <w:rPr>
+          <w:rFonts w:ascii="Courier New" w:hAnsi="Courier New" w:cs="Courier New"/>
+          <w:sz w:val="20"/>
+          <w:szCs w:val="20"/>
+        </w:rPr>
+        <w:t>server.start</w:t>
+      </w:r>
+      <w:proofErr w:type="spellEnd"/>
+      <w:proofErr w:type="gramEnd"/>
+      <w:r>
+        <w:rPr>
+          <w:rFonts w:ascii="Courier New" w:hAnsi="Courier New" w:cs="Courier New"/>
+          <w:sz w:val="20"/>
+          <w:szCs w:val="20"/>
+        </w:rPr>
+        <w:t>(function (err) {</w:t>
       </w:r>
     </w:p>
     <w:p>
@@ -1984,7 +2658,43 @@
           <w:sz w:val="20"/>
           <w:szCs w:val="20"/>
         </w:rPr>
-        <w:t xml:space="preserve">    console.log('Server running at ', server.info.port);</w:t>
+        <w:t xml:space="preserve">    </w:t>
+      </w:r>
+      <w:proofErr w:type="gramStart"/>
+      <w:r>
+        <w:rPr>
+          <w:rFonts w:ascii="Courier New" w:hAnsi="Courier New" w:cs="Courier New"/>
+          <w:sz w:val="20"/>
+          <w:szCs w:val="20"/>
+        </w:rPr>
+        <w:t>console.log(</w:t>
+      </w:r>
+      <w:proofErr w:type="gramEnd"/>
+      <w:r>
+        <w:rPr>
+          <w:rFonts w:ascii="Courier New" w:hAnsi="Courier New" w:cs="Courier New"/>
+          <w:sz w:val="20"/>
+          <w:szCs w:val="20"/>
+        </w:rPr>
+        <w:t xml:space="preserve">'Server running at ', </w:t>
+      </w:r>
+      <w:proofErr w:type="spellStart"/>
+      <w:r>
+        <w:rPr>
+          <w:rFonts w:ascii="Courier New" w:hAnsi="Courier New" w:cs="Courier New"/>
+          <w:sz w:val="20"/>
+          <w:szCs w:val="20"/>
+        </w:rPr>
+        <w:t>server.info.port</w:t>
+      </w:r>
+      <w:proofErr w:type="spellEnd"/>
+      <w:r>
+        <w:rPr>
+          <w:rFonts w:ascii="Courier New" w:hAnsi="Courier New" w:cs="Courier New"/>
+          <w:sz w:val="20"/>
+          <w:szCs w:val="20"/>
+        </w:rPr>
+        <w:t>);</w:t>
       </w:r>
     </w:p>
     <w:p>
@@ -2029,28 +2739,54 @@
         </w:rPr>
         <w:t xml:space="preserve">From command line start application </w:t>
       </w:r>
-      <w:r>
-        <w:rPr>
-          <w:b/>
-          <w:sz w:val="20"/>
-          <w:szCs w:val="20"/>
-        </w:rPr>
-        <w:t>npm start</w:t>
-      </w:r>
-    </w:p>
-    <w:p>
-      <w:pPr>
-        <w:rPr>
-          <w:sz w:val="20"/>
-          <w:szCs w:val="20"/>
-        </w:rPr>
-      </w:pPr>
-      <w:r>
-        <w:rPr>
-          <w:sz w:val="20"/>
-          <w:szCs w:val="20"/>
-        </w:rPr>
-        <w:t>Start Chrome or other browser</w:t>
+      <w:proofErr w:type="spellStart"/>
+      <w:r>
+        <w:rPr>
+          <w:b/>
+          <w:sz w:val="20"/>
+          <w:szCs w:val="20"/>
+        </w:rPr>
+        <w:t>npm</w:t>
+      </w:r>
+      <w:proofErr w:type="spellEnd"/>
+      <w:r>
+        <w:rPr>
+          <w:b/>
+          <w:sz w:val="20"/>
+          <w:szCs w:val="20"/>
+        </w:rPr>
+        <w:t xml:space="preserve"> start</w:t>
+      </w:r>
+    </w:p>
+    <w:p>
+      <w:pPr>
+        <w:rPr>
+          <w:sz w:val="20"/>
+          <w:szCs w:val="20"/>
+        </w:rPr>
+      </w:pPr>
+      <w:r>
+        <w:rPr>
+          <w:sz w:val="20"/>
+          <w:szCs w:val="20"/>
+        </w:rPr>
+        <w:t xml:space="preserve">Start Chrome or </w:t>
+      </w:r>
+      <w:proofErr w:type="gramStart"/>
+      <w:r>
+        <w:rPr>
+          <w:sz w:val="20"/>
+          <w:szCs w:val="20"/>
+        </w:rPr>
+        <w:t>other</w:t>
+      </w:r>
+      <w:proofErr w:type="gramEnd"/>
+      <w:r>
+        <w:rPr>
+          <w:sz w:val="20"/>
+          <w:szCs w:val="20"/>
+        </w:rPr>
+        <w:t xml:space="preserve"> browser</w:t>
       </w:r>
     </w:p>
     <w:p>
@@ -2091,8 +2827,17 @@
           <w:sz w:val="20"/>
           <w:szCs w:val="20"/>
         </w:rPr>
-        <w:t>Server will response with Hello, World! from Hapi</w:t>
-      </w:r>
+        <w:t xml:space="preserve">Server will response with Hello, World! from </w:t>
+      </w:r>
+      <w:proofErr w:type="spellStart"/>
+      <w:r>
+        <w:rPr>
+          <w:sz w:val="20"/>
+          <w:szCs w:val="20"/>
+        </w:rPr>
+        <w:t>Hapi</w:t>
+      </w:r>
+      <w:proofErr w:type="spellEnd"/>
     </w:p>
     <w:p>
       <w:pPr>
@@ -2156,28 +2901,56 @@
           <w:szCs w:val="20"/>
         </w:rPr>
       </w:pPr>
-      <w:r>
-        <w:rPr>
-          <w:sz w:val="20"/>
-          <w:szCs w:val="20"/>
-        </w:rPr>
-        <w:t>git status shows modified files</w:t>
-      </w:r>
-    </w:p>
-    <w:p>
-      <w:pPr>
-        <w:rPr>
-          <w:sz w:val="20"/>
-          <w:szCs w:val="20"/>
-        </w:rPr>
-      </w:pPr>
-      <w:r>
-        <w:rPr>
-          <w:b/>
-          <w:sz w:val="20"/>
-          <w:szCs w:val="20"/>
-        </w:rPr>
-        <w:t>git add -u</w:t>
+      <w:proofErr w:type="spellStart"/>
+      <w:r>
+        <w:rPr>
+          <w:sz w:val="20"/>
+          <w:szCs w:val="20"/>
+        </w:rPr>
+        <w:t>git</w:t>
+      </w:r>
+      <w:proofErr w:type="spellEnd"/>
+      <w:r>
+        <w:rPr>
+          <w:sz w:val="20"/>
+          <w:szCs w:val="20"/>
+        </w:rPr>
+        <w:t xml:space="preserve"> status shows modified files</w:t>
+      </w:r>
+    </w:p>
+    <w:p>
+      <w:pPr>
+        <w:rPr>
+          <w:sz w:val="20"/>
+          <w:szCs w:val="20"/>
+        </w:rPr>
+      </w:pPr>
+      <w:proofErr w:type="spellStart"/>
+      <w:r>
+        <w:rPr>
+          <w:b/>
+          <w:sz w:val="20"/>
+          <w:szCs w:val="20"/>
+        </w:rPr>
+        <w:t>git</w:t>
+      </w:r>
+      <w:proofErr w:type="spellEnd"/>
+      <w:r>
+        <w:rPr>
+          <w:b/>
+          <w:sz w:val="20"/>
+          <w:szCs w:val="20"/>
+        </w:rPr>
+        <w:t xml:space="preserve"> add -</w:t>
+      </w:r>
+      <w:proofErr w:type="gramStart"/>
+      <w:r>
+        <w:rPr>
+          <w:b/>
+          <w:sz w:val="20"/>
+          <w:szCs w:val="20"/>
+        </w:rPr>
+        <w:t>u</w:t>
       </w:r>
       <w:r>
         <w:rPr>
@@ -2192,32 +2965,81 @@
           <w:sz w:val="20"/>
           <w:szCs w:val="20"/>
         </w:rPr>
-        <w:t xml:space="preserve"> add modified files</w:t>
-      </w:r>
-    </w:p>
-    <w:p>
-      <w:pPr>
-        <w:rPr>
-          <w:b/>
-          <w:sz w:val="20"/>
-          <w:szCs w:val="20"/>
-        </w:rPr>
-      </w:pPr>
-      <w:r>
-        <w:rPr>
-          <w:sz w:val="20"/>
-          <w:szCs w:val="20"/>
-        </w:rPr>
-        <w:t>git commit -m "hapi helloworld"</w:t>
-      </w:r>
-      <w:r>
-        <w:rPr>
-          <w:b/>
+        <w:t xml:space="preserve"> add</w:t>
+      </w:r>
+      <w:proofErr w:type="gramEnd"/>
+      <w:r>
+        <w:rPr>
+          <w:sz w:val="20"/>
+          <w:szCs w:val="20"/>
+        </w:rPr>
+        <w:t xml:space="preserve"> modified files</w:t>
+      </w:r>
+    </w:p>
+    <w:p>
+      <w:pPr>
+        <w:rPr>
+          <w:b/>
+          <w:sz w:val="20"/>
+          <w:szCs w:val="20"/>
+        </w:rPr>
+      </w:pPr>
+      <w:proofErr w:type="spellStart"/>
+      <w:r>
+        <w:rPr>
+          <w:sz w:val="20"/>
+          <w:szCs w:val="20"/>
+        </w:rPr>
+        <w:t>git</w:t>
+      </w:r>
+      <w:proofErr w:type="spellEnd"/>
+      <w:r>
+        <w:rPr>
+          <w:sz w:val="20"/>
+          <w:szCs w:val="20"/>
+        </w:rPr>
+        <w:t xml:space="preserve"> commit -m "</w:t>
+      </w:r>
+      <w:proofErr w:type="spellStart"/>
+      <w:r>
+        <w:rPr>
+          <w:sz w:val="20"/>
+          <w:szCs w:val="20"/>
+        </w:rPr>
+        <w:t>hapi</w:t>
+      </w:r>
+      <w:proofErr w:type="spellEnd"/>
+      <w:r>
+        <w:rPr>
           <w:sz w:val="20"/>
           <w:szCs w:val="20"/>
         </w:rPr>
         <w:t xml:space="preserve"> </w:t>
       </w:r>
+      <w:proofErr w:type="spellStart"/>
+      <w:r>
+        <w:rPr>
+          <w:sz w:val="20"/>
+          <w:szCs w:val="20"/>
+        </w:rPr>
+        <w:t>helloworld</w:t>
+      </w:r>
+      <w:proofErr w:type="spellEnd"/>
+      <w:r>
+        <w:rPr>
+          <w:sz w:val="20"/>
+          <w:szCs w:val="20"/>
+        </w:rPr>
+        <w:t>"</w:t>
+      </w:r>
+      <w:r>
+        <w:rPr>
+          <w:b/>
+          <w:sz w:val="20"/>
+          <w:szCs w:val="20"/>
+        </w:rPr>
+        <w:t xml:space="preserve"> </w:t>
+      </w:r>
     </w:p>
     <w:p>
       <w:pPr>
@@ -2258,13 +3080,25 @@
         </w:rPr>
         <w:t xml:space="preserve">Create a new file </w:t>
       </w:r>
-      <w:r>
-        <w:rPr>
-          <w:b/>
-          <w:sz w:val="20"/>
-          <w:szCs w:val="20"/>
-        </w:rPr>
-        <w:t xml:space="preserve">games.json </w:t>
+      <w:proofErr w:type="spellStart"/>
+      <w:proofErr w:type="gramStart"/>
+      <w:r>
+        <w:rPr>
+          <w:b/>
+          <w:sz w:val="20"/>
+          <w:szCs w:val="20"/>
+        </w:rPr>
+        <w:t>games.json</w:t>
+      </w:r>
+      <w:proofErr w:type="spellEnd"/>
+      <w:proofErr w:type="gramEnd"/>
+      <w:r>
+        <w:rPr>
+          <w:b/>
+          <w:sz w:val="20"/>
+          <w:szCs w:val="20"/>
+        </w:rPr>
+        <w:t xml:space="preserve"> </w:t>
       </w:r>
       <w:r>
         <w:rPr>
@@ -2628,7 +3462,23 @@
           <w:sz w:val="20"/>
           <w:szCs w:val="20"/>
         </w:rPr>
-        <w:t xml:space="preserve"> var server line (around line 3)</w:t>
+        <w:t xml:space="preserve"> </w:t>
+      </w:r>
+      <w:proofErr w:type="spellStart"/>
+      <w:r>
+        <w:rPr>
+          <w:sz w:val="20"/>
+          <w:szCs w:val="20"/>
+        </w:rPr>
+        <w:t>var</w:t>
+      </w:r>
+      <w:proofErr w:type="spellEnd"/>
+      <w:r>
+        <w:rPr>
+          <w:sz w:val="20"/>
+          <w:szCs w:val="20"/>
+        </w:rPr>
+        <w:t xml:space="preserve"> server line (around line 3)</w:t>
       </w:r>
     </w:p>
     <w:p>
@@ -2640,13 +3490,41 @@
           <w:szCs w:val="20"/>
         </w:rPr>
       </w:pPr>
-      <w:r>
-        <w:rPr>
-          <w:rFonts w:ascii="Courier New" w:hAnsi="Courier New" w:cs="Courier New"/>
-          <w:sz w:val="20"/>
-          <w:szCs w:val="20"/>
-        </w:rPr>
-        <w:t>var games = require('./games.json');</w:t>
+      <w:proofErr w:type="spellStart"/>
+      <w:r>
+        <w:rPr>
+          <w:rFonts w:ascii="Courier New" w:hAnsi="Courier New" w:cs="Courier New"/>
+          <w:sz w:val="20"/>
+          <w:szCs w:val="20"/>
+        </w:rPr>
+        <w:t>var</w:t>
+      </w:r>
+      <w:proofErr w:type="spellEnd"/>
+      <w:r>
+        <w:rPr>
+          <w:rFonts w:ascii="Courier New" w:hAnsi="Courier New" w:cs="Courier New"/>
+          <w:sz w:val="20"/>
+          <w:szCs w:val="20"/>
+        </w:rPr>
+        <w:t xml:space="preserve"> games = require('./</w:t>
+      </w:r>
+      <w:proofErr w:type="spellStart"/>
+      <w:r>
+        <w:rPr>
+          <w:rFonts w:ascii="Courier New" w:hAnsi="Courier New" w:cs="Courier New"/>
+          <w:sz w:val="20"/>
+          <w:szCs w:val="20"/>
+        </w:rPr>
+        <w:t>games.json</w:t>
+      </w:r>
+      <w:proofErr w:type="spellEnd"/>
+      <w:r>
+        <w:rPr>
+          <w:rFonts w:ascii="Courier New" w:hAnsi="Courier New" w:cs="Courier New"/>
+          <w:sz w:val="20"/>
+          <w:szCs w:val="20"/>
+        </w:rPr>
+        <w:t>');</w:t>
       </w:r>
     </w:p>
     <w:p>
@@ -2702,14 +3580,25 @@
         </w:rPr>
         <w:t xml:space="preserve">application </w:t>
       </w:r>
-      <w:r>
-        <w:rPr>
-          <w:rFonts w:ascii="Courier New" w:hAnsi="Courier New" w:cs="Courier New"/>
-          <w:b/>
-          <w:sz w:val="20"/>
-          <w:szCs w:val="20"/>
-        </w:rPr>
-        <w:t>npm start</w:t>
+      <w:proofErr w:type="spellStart"/>
+      <w:r>
+        <w:rPr>
+          <w:rFonts w:ascii="Courier New" w:hAnsi="Courier New" w:cs="Courier New"/>
+          <w:b/>
+          <w:sz w:val="20"/>
+          <w:szCs w:val="20"/>
+        </w:rPr>
+        <w:t>npm</w:t>
+      </w:r>
+      <w:proofErr w:type="spellEnd"/>
+      <w:r>
+        <w:rPr>
+          <w:rFonts w:ascii="Courier New" w:hAnsi="Courier New" w:cs="Courier New"/>
+          <w:b/>
+          <w:sz w:val="20"/>
+          <w:szCs w:val="20"/>
+        </w:rPr>
+        <w:t xml:space="preserve"> start</w:t>
       </w:r>
       <w:r>
         <w:rPr>
@@ -2816,14 +3705,25 @@
           <w:szCs w:val="20"/>
         </w:rPr>
       </w:pPr>
-      <w:r>
-        <w:rPr>
-          <w:rFonts w:ascii="Courier New" w:hAnsi="Courier New" w:cs="Courier New"/>
-          <w:b/>
-          <w:sz w:val="20"/>
-          <w:szCs w:val="20"/>
-        </w:rPr>
-        <w:t>git status</w:t>
+      <w:proofErr w:type="spellStart"/>
+      <w:r>
+        <w:rPr>
+          <w:rFonts w:ascii="Courier New" w:hAnsi="Courier New" w:cs="Courier New"/>
+          <w:b/>
+          <w:sz w:val="20"/>
+          <w:szCs w:val="20"/>
+        </w:rPr>
+        <w:t>git</w:t>
+      </w:r>
+      <w:proofErr w:type="spellEnd"/>
+      <w:r>
+        <w:rPr>
+          <w:rFonts w:ascii="Courier New" w:hAnsi="Courier New" w:cs="Courier New"/>
+          <w:b/>
+          <w:sz w:val="20"/>
+          <w:szCs w:val="20"/>
+        </w:rPr>
+        <w:t xml:space="preserve"> status</w:t>
       </w:r>
     </w:p>
     <w:p>
@@ -2841,352 +3741,594 @@
           <w:sz w:val="20"/>
           <w:szCs w:val="20"/>
         </w:rPr>
-        <w:t xml:space="preserve">notice a new untracked file games.json is listed </w:t>
-      </w:r>
-      <w:r>
-        <w:rPr>
-          <w:rFonts w:ascii="Courier New" w:hAnsi="Courier New" w:cs="Courier New"/>
-          <w:b/>
-          <w:sz w:val="20"/>
-          <w:szCs w:val="20"/>
-        </w:rPr>
-        <w:t xml:space="preserve">git add </w:t>
-      </w:r>
-      <w:r>
-        <w:rPr>
-          <w:rFonts w:ascii="Courier New" w:hAnsi="Courier New" w:cs="Courier New"/>
-          <w:b/>
-          <w:sz w:val="20"/>
-          <w:szCs w:val="20"/>
-        </w:rPr>
-        <w:t>src/</w:t>
+        <w:t xml:space="preserve">notice a new untracked file </w:t>
+      </w:r>
+      <w:proofErr w:type="spellStart"/>
+      <w:proofErr w:type="gramStart"/>
+      <w:r>
+        <w:rPr>
+          <w:rFonts w:ascii="Courier New" w:hAnsi="Courier New" w:cs="Courier New"/>
+          <w:sz w:val="20"/>
+          <w:szCs w:val="20"/>
+        </w:rPr>
+        <w:t>games.json</w:t>
+      </w:r>
+      <w:proofErr w:type="spellEnd"/>
+      <w:proofErr w:type="gramEnd"/>
+      <w:r>
+        <w:rPr>
+          <w:rFonts w:ascii="Courier New" w:hAnsi="Courier New" w:cs="Courier New"/>
+          <w:sz w:val="20"/>
+          <w:szCs w:val="20"/>
+        </w:rPr>
+        <w:t xml:space="preserve"> is listed </w:t>
+      </w:r>
+      <w:proofErr w:type="spellStart"/>
+      <w:r>
+        <w:rPr>
+          <w:rFonts w:ascii="Courier New" w:hAnsi="Courier New" w:cs="Courier New"/>
+          <w:b/>
+          <w:sz w:val="20"/>
+          <w:szCs w:val="20"/>
+        </w:rPr>
+        <w:t>git</w:t>
+      </w:r>
+      <w:proofErr w:type="spellEnd"/>
+      <w:r>
+        <w:rPr>
+          <w:rFonts w:ascii="Courier New" w:hAnsi="Courier New" w:cs="Courier New"/>
+          <w:b/>
+          <w:sz w:val="20"/>
+          <w:szCs w:val="20"/>
+        </w:rPr>
+        <w:t xml:space="preserve"> add </w:t>
+      </w:r>
+      <w:proofErr w:type="spellStart"/>
+      <w:r>
+        <w:rPr>
+          <w:rFonts w:ascii="Courier New" w:hAnsi="Courier New" w:cs="Courier New"/>
+          <w:b/>
+          <w:sz w:val="20"/>
+          <w:szCs w:val="20"/>
+        </w:rPr>
+        <w:t>src</w:t>
+      </w:r>
+      <w:proofErr w:type="spellEnd"/>
+      <w:r>
+        <w:rPr>
+          <w:rFonts w:ascii="Courier New" w:hAnsi="Courier New" w:cs="Courier New"/>
+          <w:b/>
+          <w:sz w:val="20"/>
+          <w:szCs w:val="20"/>
+        </w:rPr>
+        <w:t>/</w:t>
+      </w:r>
+      <w:proofErr w:type="spellStart"/>
+      <w:r>
+        <w:rPr>
+          <w:rFonts w:ascii="Courier New" w:hAnsi="Courier New" w:cs="Courier New"/>
+          <w:b/>
+          <w:sz w:val="20"/>
+          <w:szCs w:val="20"/>
+        </w:rPr>
+        <w:t>games.json</w:t>
+      </w:r>
+      <w:proofErr w:type="spellEnd"/>
+      <w:r>
+        <w:rPr>
+          <w:rFonts w:ascii="Courier New" w:hAnsi="Courier New" w:cs="Courier New"/>
+          <w:b/>
+          <w:sz w:val="20"/>
+          <w:szCs w:val="20"/>
+        </w:rPr>
+        <w:t xml:space="preserve"> </w:t>
+      </w:r>
+      <w:r>
+        <w:rPr>
+          <w:rFonts w:ascii="Courier New" w:hAnsi="Courier New" w:cs="Courier New"/>
+          <w:sz w:val="20"/>
+          <w:szCs w:val="20"/>
+        </w:rPr>
+        <w:t>to add it</w:t>
+      </w:r>
+    </w:p>
+    <w:p>
+      <w:pPr>
+        <w:spacing w:after="0"/>
+        <w:rPr>
+          <w:rFonts w:ascii="Courier New" w:hAnsi="Courier New" w:cs="Courier New"/>
+          <w:b/>
+          <w:sz w:val="20"/>
+          <w:szCs w:val="20"/>
+        </w:rPr>
+      </w:pPr>
+      <w:r>
+        <w:rPr>
+          <w:rFonts w:ascii="Courier New" w:hAnsi="Courier New" w:cs="Courier New"/>
+          <w:sz w:val="20"/>
+          <w:szCs w:val="20"/>
+        </w:rPr>
+        <w:t xml:space="preserve">add modified files </w:t>
+      </w:r>
+      <w:proofErr w:type="spellStart"/>
+      <w:r>
+        <w:rPr>
+          <w:rFonts w:ascii="Courier New" w:hAnsi="Courier New" w:cs="Courier New"/>
+          <w:b/>
+          <w:sz w:val="20"/>
+          <w:szCs w:val="20"/>
+        </w:rPr>
+        <w:t>git</w:t>
+      </w:r>
+      <w:proofErr w:type="spellEnd"/>
+      <w:r>
+        <w:rPr>
+          <w:rFonts w:ascii="Courier New" w:hAnsi="Courier New" w:cs="Courier New"/>
+          <w:b/>
+          <w:sz w:val="20"/>
+          <w:szCs w:val="20"/>
+        </w:rPr>
+        <w:t xml:space="preserve"> add -u</w:t>
+      </w:r>
+    </w:p>
+    <w:p>
+      <w:pPr>
+        <w:rPr>
+          <w:sz w:val="20"/>
+          <w:szCs w:val="20"/>
+        </w:rPr>
+      </w:pPr>
+      <w:r>
+        <w:rPr>
+          <w:sz w:val="20"/>
+          <w:szCs w:val="20"/>
+        </w:rPr>
+        <w:t xml:space="preserve">commit change list </w:t>
+      </w:r>
+      <w:proofErr w:type="spellStart"/>
+      <w:r>
+        <w:rPr>
+          <w:b/>
+          <w:sz w:val="20"/>
+          <w:szCs w:val="20"/>
+        </w:rPr>
+        <w:t>git</w:t>
+      </w:r>
+      <w:proofErr w:type="spellEnd"/>
+      <w:r>
+        <w:rPr>
+          <w:b/>
+          <w:sz w:val="20"/>
+          <w:szCs w:val="20"/>
+        </w:rPr>
+        <w:t xml:space="preserve"> commit -m "add games list"</w:t>
+      </w:r>
+    </w:p>
+    <w:p>
+      <w:pPr>
+        <w:rPr>
+          <w:sz w:val="20"/>
+          <w:szCs w:val="20"/>
+        </w:rPr>
+      </w:pPr>
+    </w:p>
+    <w:p>
+      <w:pPr>
+        <w:rPr>
+          <w:b/>
+          <w:sz w:val="20"/>
+          <w:szCs w:val="20"/>
+        </w:rPr>
+      </w:pPr>
+      <w:r>
+        <w:rPr>
+          <w:b/>
+          <w:sz w:val="20"/>
+          <w:szCs w:val="20"/>
+        </w:rPr>
+        <w:t>First RESTful Route</w:t>
+      </w:r>
+    </w:p>
+    <w:p>
+      <w:pPr>
+        <w:rPr>
+          <w:sz w:val="20"/>
+          <w:szCs w:val="20"/>
+        </w:rPr>
+      </w:pPr>
+      <w:r>
+        <w:rPr>
+          <w:sz w:val="20"/>
+          <w:szCs w:val="20"/>
+        </w:rPr>
+        <w:t xml:space="preserve">Add another route to the main </w:t>
+      </w:r>
+      <w:proofErr w:type="spellStart"/>
+      <w:r>
+        <w:rPr>
+          <w:sz w:val="20"/>
+          <w:szCs w:val="20"/>
+        </w:rPr>
+        <w:t>js</w:t>
+      </w:r>
+      <w:proofErr w:type="spellEnd"/>
+      <w:r>
+        <w:rPr>
+          <w:sz w:val="20"/>
+          <w:szCs w:val="20"/>
+        </w:rPr>
+        <w:t xml:space="preserve"> file. Add this just before </w:t>
+      </w:r>
+      <w:proofErr w:type="spellStart"/>
+      <w:proofErr w:type="gramStart"/>
+      <w:r>
+        <w:rPr>
+          <w:sz w:val="20"/>
+          <w:szCs w:val="20"/>
+        </w:rPr>
+        <w:t>server.start</w:t>
+      </w:r>
+      <w:proofErr w:type="spellEnd"/>
+      <w:proofErr w:type="gramEnd"/>
+      <w:r>
+        <w:rPr>
+          <w:sz w:val="20"/>
+          <w:szCs w:val="20"/>
+        </w:rPr>
+        <w:t xml:space="preserve"> (about line </w:t>
+      </w:r>
+      <w:r>
+        <w:rPr>
+          <w:sz w:val="20"/>
+          <w:szCs w:val="20"/>
+        </w:rPr>
+        <w:t>17</w:t>
+      </w:r>
+      <w:r>
+        <w:rPr>
+          <w:sz w:val="20"/>
+          <w:szCs w:val="20"/>
+        </w:rPr>
+        <w:t>)</w:t>
+      </w:r>
+      <w:r>
+        <w:rPr>
+          <w:sz w:val="20"/>
+          <w:szCs w:val="20"/>
+        </w:rPr>
+        <w:t>. This route will return a full list of all games.</w:t>
+      </w:r>
+    </w:p>
+    <w:p>
+      <w:pPr>
+        <w:spacing w:after="0"/>
+        <w:rPr>
+          <w:rFonts w:ascii="Courier New" w:hAnsi="Courier New" w:cs="Courier New"/>
+          <w:sz w:val="20"/>
+          <w:szCs w:val="20"/>
+        </w:rPr>
+      </w:pPr>
+      <w:proofErr w:type="spellStart"/>
+      <w:proofErr w:type="gramStart"/>
+      <w:r>
+        <w:rPr>
+          <w:rFonts w:ascii="Courier New" w:hAnsi="Courier New" w:cs="Courier New"/>
+          <w:sz w:val="20"/>
+          <w:szCs w:val="20"/>
+        </w:rPr>
+        <w:t>server.route</w:t>
+      </w:r>
+      <w:proofErr w:type="spellEnd"/>
+      <w:proofErr w:type="gramEnd"/>
+      <w:r>
+        <w:rPr>
+          <w:rFonts w:ascii="Courier New" w:hAnsi="Courier New" w:cs="Courier New"/>
+          <w:sz w:val="20"/>
+          <w:szCs w:val="20"/>
+        </w:rPr>
+        <w:t>( {</w:t>
+      </w:r>
+    </w:p>
+    <w:p>
+      <w:pPr>
+        <w:spacing w:after="0"/>
+        <w:rPr>
+          <w:rFonts w:ascii="Courier New" w:hAnsi="Courier New" w:cs="Courier New"/>
+          <w:sz w:val="20"/>
+          <w:szCs w:val="20"/>
+        </w:rPr>
+      </w:pPr>
+      <w:r>
+        <w:rPr>
+          <w:rFonts w:ascii="Courier New" w:hAnsi="Courier New" w:cs="Courier New"/>
+          <w:sz w:val="20"/>
+          <w:szCs w:val="20"/>
+        </w:rPr>
+        <w:t xml:space="preserve">    method: 'GET',</w:t>
+      </w:r>
+    </w:p>
+    <w:p>
+      <w:pPr>
+        <w:spacing w:after="0"/>
+        <w:rPr>
+          <w:rFonts w:ascii="Courier New" w:hAnsi="Courier New" w:cs="Courier New"/>
+          <w:sz w:val="20"/>
+          <w:szCs w:val="20"/>
+        </w:rPr>
+      </w:pPr>
+      <w:r>
+        <w:rPr>
+          <w:rFonts w:ascii="Courier New" w:hAnsi="Courier New" w:cs="Courier New"/>
+          <w:sz w:val="20"/>
+          <w:szCs w:val="20"/>
+        </w:rPr>
+        <w:t xml:space="preserve">    path: '/games',</w:t>
+      </w:r>
+    </w:p>
+    <w:p>
+      <w:pPr>
+        <w:spacing w:after="0"/>
+        <w:rPr>
+          <w:rFonts w:ascii="Courier New" w:hAnsi="Courier New" w:cs="Courier New"/>
+          <w:sz w:val="20"/>
+          <w:szCs w:val="20"/>
+        </w:rPr>
+      </w:pPr>
+      <w:r>
+        <w:rPr>
+          <w:rFonts w:ascii="Courier New" w:hAnsi="Courier New" w:cs="Courier New"/>
+          <w:sz w:val="20"/>
+          <w:szCs w:val="20"/>
+        </w:rPr>
+        <w:t xml:space="preserve">    handler: function (request, reply) {</w:t>
+      </w:r>
+    </w:p>
+    <w:p>
+      <w:pPr>
+        <w:spacing w:after="0"/>
+        <w:rPr>
+          <w:rFonts w:ascii="Courier New" w:hAnsi="Courier New" w:cs="Courier New"/>
+          <w:sz w:val="20"/>
+          <w:szCs w:val="20"/>
+        </w:rPr>
+      </w:pPr>
+      <w:r>
+        <w:rPr>
+          <w:rFonts w:ascii="Courier New" w:hAnsi="Courier New" w:cs="Courier New"/>
+          <w:sz w:val="20"/>
+          <w:szCs w:val="20"/>
+        </w:rPr>
+        <w:t xml:space="preserve">        reply(games);</w:t>
+      </w:r>
+    </w:p>
+    <w:p>
+      <w:pPr>
+        <w:spacing w:after="0"/>
+        <w:rPr>
+          <w:rFonts w:ascii="Courier New" w:hAnsi="Courier New" w:cs="Courier New"/>
+          <w:sz w:val="20"/>
+          <w:szCs w:val="20"/>
+        </w:rPr>
+      </w:pPr>
+      <w:r>
+        <w:rPr>
+          <w:rFonts w:ascii="Courier New" w:hAnsi="Courier New" w:cs="Courier New"/>
+          <w:sz w:val="20"/>
+          <w:szCs w:val="20"/>
+        </w:rPr>
+        <w:t xml:space="preserve">    }</w:t>
+      </w:r>
+    </w:p>
+    <w:p>
+      <w:pPr>
+        <w:spacing w:after="0"/>
+        <w:rPr>
+          <w:rFonts w:ascii="Courier New" w:hAnsi="Courier New" w:cs="Courier New"/>
+          <w:sz w:val="20"/>
+          <w:szCs w:val="20"/>
+        </w:rPr>
+      </w:pPr>
+      <w:r>
+        <w:rPr>
+          <w:rFonts w:ascii="Courier New" w:hAnsi="Courier New" w:cs="Courier New"/>
+          <w:sz w:val="20"/>
+          <w:szCs w:val="20"/>
+        </w:rPr>
+        <w:t>});</w:t>
+      </w:r>
+    </w:p>
+    <w:p>
+      <w:pPr>
+        <w:spacing w:after="0"/>
+        <w:rPr>
+          <w:rFonts w:ascii="Courier New" w:hAnsi="Courier New" w:cs="Courier New"/>
+          <w:sz w:val="20"/>
+          <w:szCs w:val="20"/>
+        </w:rPr>
+      </w:pPr>
+    </w:p>
+    <w:p>
+      <w:pPr>
+        <w:rPr>
+          <w:b/>
+          <w:sz w:val="20"/>
+          <w:szCs w:val="20"/>
+        </w:rPr>
+      </w:pPr>
+      <w:r>
+        <w:rPr>
+          <w:sz w:val="20"/>
+          <w:szCs w:val="20"/>
+        </w:rPr>
+        <w:t xml:space="preserve">Start the server </w:t>
+      </w:r>
+      <w:proofErr w:type="spellStart"/>
+      <w:r>
+        <w:rPr>
+          <w:b/>
+          <w:sz w:val="20"/>
+          <w:szCs w:val="20"/>
+        </w:rPr>
+        <w:t>npm</w:t>
+      </w:r>
+      <w:proofErr w:type="spellEnd"/>
+      <w:r>
+        <w:rPr>
+          <w:b/>
+          <w:sz w:val="20"/>
+          <w:szCs w:val="20"/>
+        </w:rPr>
+        <w:t xml:space="preserve"> start</w:t>
+      </w:r>
+    </w:p>
+    <w:p>
+      <w:pPr>
+        <w:rPr>
+          <w:b/>
+          <w:sz w:val="20"/>
+          <w:szCs w:val="20"/>
+        </w:rPr>
+      </w:pPr>
+      <w:r>
+        <w:rPr>
+          <w:sz w:val="20"/>
+          <w:szCs w:val="20"/>
+        </w:rPr>
+        <w:t xml:space="preserve">In the browser </w:t>
+      </w:r>
+      <w:hyperlink r:id="rId12" w:history="1">
+        <w:r>
+          <w:rPr>
+            <w:rStyle w:val="Hyperlink"/>
+            <w:b/>
+            <w:sz w:val="20"/>
+            <w:szCs w:val="20"/>
+          </w:rPr>
+          <w:t>http://localhost:3000/games</w:t>
+        </w:r>
+      </w:hyperlink>
+    </w:p>
+    <w:p>
+      <w:pPr>
+        <w:rPr>
+          <w:b/>
+          <w:sz w:val="20"/>
+          <w:szCs w:val="20"/>
+        </w:rPr>
+      </w:pPr>
+      <w:r>
+        <w:rPr>
+          <w:noProof/>
+        </w:rPr>
+        <w:drawing>
+          <wp:inline distT="0" distB="0" distL="0" distR="0" wp14:anchorId="4C1078B9" wp14:editId="159647AE">
+            <wp:extent cx="4704588" cy="219456"/>
+            <wp:effectExtent l="0" t="0" r="1270" b="9525"/>
+            <wp:docPr id="3" name="Picture 3"/>
+            <wp:cNvGraphicFramePr>
+              <a:graphicFrameLocks xmlns:a="http://schemas.openxmlformats.org/drawingml/2006/main" noChangeAspect="1"/>
+            </wp:cNvGraphicFramePr>
+            <a:graphic xmlns:a="http://schemas.openxmlformats.org/drawingml/2006/main">
+              <a:graphicData uri="http://schemas.openxmlformats.org/drawingml/2006/picture">
+                <pic:pic xmlns:pic="http://schemas.openxmlformats.org/drawingml/2006/picture">
+                  <pic:nvPicPr>
+                    <pic:cNvPr id="1" name=""/>
+                    <pic:cNvPicPr/>
+                  </pic:nvPicPr>
+                  <pic:blipFill>
+                    <a:blip r:embed="rId13"/>
+                    <a:stretch>
+                      <a:fillRect/>
+                    </a:stretch>
+                  </pic:blipFill>
+                  <pic:spPr>
+                    <a:xfrm>
+                      <a:off x="0" y="0"/>
+                      <a:ext cx="4917210" cy="229374"/>
+                    </a:xfrm>
+                    <a:prstGeom prst="rect">
+                      <a:avLst/>
+                    </a:prstGeom>
+                  </pic:spPr>
+                </pic:pic>
+              </a:graphicData>
+            </a:graphic>
+          </wp:inline>
+        </w:drawing>
+      </w:r>
+    </w:p>
+    <w:p>
+      <w:pPr>
+        <w:rPr>
+          <w:sz w:val="20"/>
+          <w:szCs w:val="20"/>
+        </w:rPr>
+      </w:pPr>
+      <w:r>
+        <w:rPr>
+          <w:sz w:val="20"/>
+          <w:szCs w:val="20"/>
+        </w:rPr>
+        <w:t>Check in changes</w:t>
+      </w:r>
+    </w:p>
+    <w:p>
+      <w:pPr>
+        <w:rPr>
+          <w:b/>
+          <w:sz w:val="20"/>
+          <w:szCs w:val="20"/>
+        </w:rPr>
+      </w:pPr>
+      <w:proofErr w:type="spellStart"/>
+      <w:r>
+        <w:rPr>
+          <w:b/>
+          <w:sz w:val="20"/>
+          <w:szCs w:val="20"/>
+        </w:rPr>
+        <w:t>git</w:t>
+      </w:r>
+      <w:proofErr w:type="spellEnd"/>
+      <w:r>
+        <w:rPr>
+          <w:b/>
+          <w:sz w:val="20"/>
+          <w:szCs w:val="20"/>
+        </w:rPr>
+        <w:t xml:space="preserve"> add -u </w:t>
+      </w:r>
+    </w:p>
+    <w:p>
+      <w:pPr>
+        <w:rPr>
+          <w:sz w:val="20"/>
+          <w:szCs w:val="20"/>
+        </w:rPr>
+      </w:pPr>
+      <w:proofErr w:type="spellStart"/>
+      <w:r>
+        <w:rPr>
+          <w:sz w:val="20"/>
+          <w:szCs w:val="20"/>
+        </w:rPr>
+        <w:t>git</w:t>
+      </w:r>
+      <w:proofErr w:type="spellEnd"/>
+      <w:r>
+        <w:rPr>
+          <w:sz w:val="20"/>
+          <w:szCs w:val="20"/>
+        </w:rPr>
+        <w:t xml:space="preserve"> commit -m "added games endpoint"</w:t>
       </w:r>
       <w:bookmarkStart w:id="0" w:name="_GoBack"/>
       <w:bookmarkEnd w:id="0"/>
-      <w:r>
-        <w:rPr>
-          <w:rFonts w:ascii="Courier New" w:hAnsi="Courier New" w:cs="Courier New"/>
-          <w:b/>
-          <w:sz w:val="20"/>
-          <w:szCs w:val="20"/>
-        </w:rPr>
-        <w:t>games.json</w:t>
-      </w:r>
-      <w:r>
-        <w:rPr>
-          <w:rFonts w:ascii="Courier New" w:hAnsi="Courier New" w:cs="Courier New"/>
-          <w:b/>
-          <w:sz w:val="20"/>
-          <w:szCs w:val="20"/>
-        </w:rPr>
-        <w:t xml:space="preserve"> </w:t>
-      </w:r>
-      <w:r>
-        <w:rPr>
-          <w:rFonts w:ascii="Courier New" w:hAnsi="Courier New" w:cs="Courier New"/>
-          <w:sz w:val="20"/>
-          <w:szCs w:val="20"/>
-        </w:rPr>
-        <w:t>to add it</w:t>
-      </w:r>
-    </w:p>
-    <w:p>
-      <w:pPr>
-        <w:spacing w:after="0"/>
-        <w:rPr>
-          <w:rFonts w:ascii="Courier New" w:hAnsi="Courier New" w:cs="Courier New"/>
-          <w:b/>
-          <w:sz w:val="20"/>
-          <w:szCs w:val="20"/>
-        </w:rPr>
-      </w:pPr>
-      <w:r>
-        <w:rPr>
-          <w:rFonts w:ascii="Courier New" w:hAnsi="Courier New" w:cs="Courier New"/>
-          <w:sz w:val="20"/>
-          <w:szCs w:val="20"/>
-        </w:rPr>
-        <w:t xml:space="preserve">add modified files </w:t>
-      </w:r>
-      <w:r>
-        <w:rPr>
-          <w:rFonts w:ascii="Courier New" w:hAnsi="Courier New" w:cs="Courier New"/>
-          <w:b/>
-          <w:sz w:val="20"/>
-          <w:szCs w:val="20"/>
-        </w:rPr>
-        <w:t>git add -u</w:t>
-      </w:r>
-    </w:p>
-    <w:p>
-      <w:pPr>
-        <w:rPr>
-          <w:sz w:val="20"/>
-          <w:szCs w:val="20"/>
-        </w:rPr>
-      </w:pPr>
-      <w:r>
-        <w:rPr>
-          <w:sz w:val="20"/>
-          <w:szCs w:val="20"/>
-        </w:rPr>
-        <w:t xml:space="preserve">commit change list </w:t>
-      </w:r>
-      <w:r>
-        <w:rPr>
-          <w:b/>
-          <w:sz w:val="20"/>
-          <w:szCs w:val="20"/>
-        </w:rPr>
-        <w:t>git commit -m "add games list"</w:t>
-      </w:r>
-    </w:p>
-    <w:p>
-      <w:pPr>
-        <w:rPr>
-          <w:sz w:val="20"/>
-          <w:szCs w:val="20"/>
-        </w:rPr>
-      </w:pPr>
-    </w:p>
-    <w:p>
-      <w:pPr>
-        <w:rPr>
-          <w:b/>
-          <w:sz w:val="20"/>
-          <w:szCs w:val="20"/>
-        </w:rPr>
-      </w:pPr>
-      <w:r>
-        <w:rPr>
-          <w:b/>
-          <w:sz w:val="20"/>
-          <w:szCs w:val="20"/>
-        </w:rPr>
-        <w:t>First RESTful Route</w:t>
-      </w:r>
-    </w:p>
-    <w:p>
-      <w:pPr>
-        <w:rPr>
-          <w:sz w:val="20"/>
-          <w:szCs w:val="20"/>
-        </w:rPr>
-      </w:pPr>
-      <w:r>
-        <w:rPr>
-          <w:sz w:val="20"/>
-          <w:szCs w:val="20"/>
-        </w:rPr>
-        <w:t xml:space="preserve">Add another route to the main js file. Add this just before server.start (about line </w:t>
-      </w:r>
-      <w:r>
-        <w:rPr>
-          <w:sz w:val="20"/>
-          <w:szCs w:val="20"/>
-        </w:rPr>
-        <w:t>17</w:t>
-      </w:r>
-      <w:r>
-        <w:rPr>
-          <w:sz w:val="20"/>
-          <w:szCs w:val="20"/>
-        </w:rPr>
-        <w:t>)</w:t>
-      </w:r>
-      <w:r>
-        <w:rPr>
-          <w:sz w:val="20"/>
-          <w:szCs w:val="20"/>
-        </w:rPr>
-        <w:t>. This route will return a full list of all games.</w:t>
-      </w:r>
-    </w:p>
-    <w:p>
-      <w:pPr>
-        <w:spacing w:after="0"/>
-        <w:rPr>
-          <w:rFonts w:ascii="Courier New" w:hAnsi="Courier New" w:cs="Courier New"/>
-          <w:sz w:val="20"/>
-          <w:szCs w:val="20"/>
-        </w:rPr>
-      </w:pPr>
-      <w:r>
-        <w:rPr>
-          <w:rFonts w:ascii="Courier New" w:hAnsi="Courier New" w:cs="Courier New"/>
-          <w:sz w:val="20"/>
-          <w:szCs w:val="20"/>
-        </w:rPr>
-        <w:t>Server.route( {</w:t>
-      </w:r>
-    </w:p>
-    <w:p>
-      <w:pPr>
-        <w:spacing w:after="0"/>
-        <w:rPr>
-          <w:rFonts w:ascii="Courier New" w:hAnsi="Courier New" w:cs="Courier New"/>
-          <w:sz w:val="20"/>
-          <w:szCs w:val="20"/>
-        </w:rPr>
-      </w:pPr>
-      <w:r>
-        <w:rPr>
-          <w:rFonts w:ascii="Courier New" w:hAnsi="Courier New" w:cs="Courier New"/>
-          <w:sz w:val="20"/>
-          <w:szCs w:val="20"/>
-        </w:rPr>
-        <w:t xml:space="preserve">   method: 'GET',</w:t>
-      </w:r>
-    </w:p>
-    <w:p>
-      <w:pPr>
-        <w:spacing w:after="0"/>
-        <w:rPr>
-          <w:rFonts w:ascii="Courier New" w:hAnsi="Courier New" w:cs="Courier New"/>
-          <w:sz w:val="20"/>
-          <w:szCs w:val="20"/>
-        </w:rPr>
-      </w:pPr>
-      <w:r>
-        <w:rPr>
-          <w:rFonts w:ascii="Courier New" w:hAnsi="Courier New" w:cs="Courier New"/>
-          <w:sz w:val="20"/>
-          <w:szCs w:val="20"/>
-        </w:rPr>
-        <w:t xml:space="preserve">   path: '/games,</w:t>
-      </w:r>
-    </w:p>
-    <w:p>
-      <w:pPr>
-        <w:spacing w:after="0"/>
-        <w:rPr>
-          <w:rFonts w:ascii="Courier New" w:hAnsi="Courier New" w:cs="Courier New"/>
-          <w:sz w:val="20"/>
-          <w:szCs w:val="20"/>
-        </w:rPr>
-      </w:pPr>
-      <w:r>
-        <w:rPr>
-          <w:rFonts w:ascii="Courier New" w:hAnsi="Courier New" w:cs="Courier New"/>
-          <w:sz w:val="20"/>
-          <w:szCs w:val="20"/>
-        </w:rPr>
-        <w:t xml:space="preserve">   handler: function</w:t>
-      </w:r>
-      <w:r>
-        <w:rPr>
-          <w:rFonts w:ascii="Courier New" w:hAnsi="Courier New" w:cs="Courier New"/>
-          <w:sz w:val="20"/>
-          <w:szCs w:val="20"/>
-        </w:rPr>
-        <w:t xml:space="preserve"> </w:t>
-      </w:r>
-      <w:r>
-        <w:rPr>
-          <w:rFonts w:ascii="Courier New" w:hAnsi="Courier New" w:cs="Courier New"/>
-          <w:sz w:val="20"/>
-          <w:szCs w:val="20"/>
-        </w:rPr>
-        <w:t>(request, reply) {</w:t>
-      </w:r>
-    </w:p>
-    <w:p>
-      <w:pPr>
-        <w:spacing w:after="0"/>
-        <w:rPr>
-          <w:rFonts w:ascii="Courier New" w:hAnsi="Courier New" w:cs="Courier New"/>
-          <w:sz w:val="20"/>
-          <w:szCs w:val="20"/>
-        </w:rPr>
-      </w:pPr>
-      <w:r>
-        <w:rPr>
-          <w:rFonts w:ascii="Courier New" w:hAnsi="Courier New" w:cs="Courier New"/>
-          <w:sz w:val="20"/>
-          <w:szCs w:val="20"/>
-        </w:rPr>
-        <w:t xml:space="preserve">      reply(games);</w:t>
-      </w:r>
-    </w:p>
-    <w:p>
-      <w:pPr>
-        <w:spacing w:after="0"/>
-        <w:rPr>
-          <w:rFonts w:ascii="Courier New" w:hAnsi="Courier New" w:cs="Courier New"/>
-          <w:sz w:val="20"/>
-          <w:szCs w:val="20"/>
-        </w:rPr>
-      </w:pPr>
-      <w:r>
-        <w:rPr>
-          <w:rFonts w:ascii="Courier New" w:hAnsi="Courier New" w:cs="Courier New"/>
-          <w:sz w:val="20"/>
-          <w:szCs w:val="20"/>
-        </w:rPr>
-        <w:t xml:space="preserve">   }</w:t>
-      </w:r>
-    </w:p>
-    <w:p>
-      <w:pPr>
-        <w:spacing w:after="0"/>
-        <w:rPr>
-          <w:rFonts w:ascii="Courier New" w:hAnsi="Courier New" w:cs="Courier New"/>
-          <w:sz w:val="20"/>
-          <w:szCs w:val="20"/>
-        </w:rPr>
-      </w:pPr>
-    </w:p>
-    <w:p>
-      <w:pPr>
-        <w:rPr>
-          <w:b/>
-          <w:sz w:val="20"/>
-          <w:szCs w:val="20"/>
-        </w:rPr>
-      </w:pPr>
-      <w:r>
-        <w:rPr>
-          <w:sz w:val="20"/>
-          <w:szCs w:val="20"/>
-        </w:rPr>
-        <w:t xml:space="preserve">Start the server </w:t>
-      </w:r>
-      <w:r>
-        <w:rPr>
-          <w:b/>
-          <w:sz w:val="20"/>
-          <w:szCs w:val="20"/>
-        </w:rPr>
-        <w:t>npm start</w:t>
-      </w:r>
-    </w:p>
-    <w:p>
-      <w:pPr>
-        <w:rPr>
-          <w:b/>
-          <w:sz w:val="20"/>
-          <w:szCs w:val="20"/>
-        </w:rPr>
-      </w:pPr>
-      <w:r>
-        <w:rPr>
-          <w:sz w:val="20"/>
-          <w:szCs w:val="20"/>
-        </w:rPr>
-        <w:t xml:space="preserve">In the browser </w:t>
-      </w:r>
-      <w:r>
-        <w:rPr>
-          <w:b/>
-          <w:sz w:val="20"/>
-          <w:szCs w:val="20"/>
-        </w:rPr>
-        <w:t>http://localhost:3000/games</w:t>
-      </w:r>
-    </w:p>
-    <w:p>
-      <w:pPr>
-        <w:rPr>
+    </w:p>
+    <w:p>
+      <w:pPr>
+        <w:rPr>
+          <w:b/>
           <w:sz w:val="20"/>
           <w:szCs w:val="20"/>
         </w:rPr>
@@ -3221,12 +4363,21 @@
           <w:szCs w:val="20"/>
         </w:rPr>
       </w:pPr>
-      <w:r>
-        <w:rPr>
-          <w:sz w:val="20"/>
-          <w:szCs w:val="20"/>
-        </w:rPr>
-        <w:t>git checkout -b &lt;initials-page&gt;</w:t>
+      <w:proofErr w:type="spellStart"/>
+      <w:r>
+        <w:rPr>
+          <w:sz w:val="20"/>
+          <w:szCs w:val="20"/>
+        </w:rPr>
+        <w:t>git</w:t>
+      </w:r>
+      <w:proofErr w:type="spellEnd"/>
+      <w:r>
+        <w:rPr>
+          <w:sz w:val="20"/>
+          <w:szCs w:val="20"/>
+        </w:rPr>
+        <w:t xml:space="preserve"> checkout -b &lt;initials-page&gt;</w:t>
       </w:r>
     </w:p>
     <w:p>
@@ -3242,8 +4393,17 @@
           <w:sz w:val="20"/>
           <w:szCs w:val="20"/>
         </w:rPr>
-        <w:t>View branchs</w:t>
-      </w:r>
+        <w:t xml:space="preserve">View </w:t>
+      </w:r>
+      <w:proofErr w:type="spellStart"/>
+      <w:r>
+        <w:rPr>
+          <w:sz w:val="20"/>
+          <w:szCs w:val="20"/>
+        </w:rPr>
+        <w:t>branchs</w:t>
+      </w:r>
+      <w:proofErr w:type="spellEnd"/>
     </w:p>
     <w:p>
       <w:pPr>
@@ -3257,12 +4417,21 @@
           <w:szCs w:val="20"/>
         </w:rPr>
       </w:pPr>
-      <w:r>
-        <w:rPr>
-          <w:sz w:val="20"/>
-          <w:szCs w:val="20"/>
-        </w:rPr>
-        <w:t>git branch</w:t>
+      <w:proofErr w:type="spellStart"/>
+      <w:r>
+        <w:rPr>
+          <w:sz w:val="20"/>
+          <w:szCs w:val="20"/>
+        </w:rPr>
+        <w:t>git</w:t>
+      </w:r>
+      <w:proofErr w:type="spellEnd"/>
+      <w:r>
+        <w:rPr>
+          <w:sz w:val="20"/>
+          <w:szCs w:val="20"/>
+        </w:rPr>
+        <w:t xml:space="preserve"> branch</w:t>
       </w:r>
     </w:p>
     <w:p>
@@ -3278,7 +4447,6 @@
           <w:sz w:val="20"/>
           <w:szCs w:val="20"/>
         </w:rPr>
-        <w:lastRenderedPageBreak/>
         <w:t>Displays a list of branch</w:t>
       </w:r>
       <w:r>
@@ -3325,12 +4493,21 @@
           <w:szCs w:val="20"/>
         </w:rPr>
       </w:pPr>
-      <w:r>
-        <w:rPr>
-          <w:sz w:val="20"/>
-          <w:szCs w:val="20"/>
-        </w:rPr>
-        <w:t>cp _template.html &lt;firstname-lastname.html&gt;</w:t>
+      <w:proofErr w:type="spellStart"/>
+      <w:r>
+        <w:rPr>
+          <w:sz w:val="20"/>
+          <w:szCs w:val="20"/>
+        </w:rPr>
+        <w:t>cp</w:t>
+      </w:r>
+      <w:proofErr w:type="spellEnd"/>
+      <w:r>
+        <w:rPr>
+          <w:sz w:val="20"/>
+          <w:szCs w:val="20"/>
+        </w:rPr>
+        <w:t xml:space="preserve"> _template.html &lt;firstname-lastname.html&gt;</w:t>
       </w:r>
     </w:p>
     <w:p>
@@ -3387,7 +4564,25 @@
           <w:sz w:val="20"/>
           <w:szCs w:val="20"/>
         </w:rPr>
-        <w:t>Commit the change to git repository</w:t>
+        <w:t xml:space="preserve">Commit the change to </w:t>
+      </w:r>
+      <w:proofErr w:type="spellStart"/>
+      <w:r>
+        <w:rPr>
+          <w:b/>
+          <w:sz w:val="20"/>
+          <w:szCs w:val="20"/>
+        </w:rPr>
+        <w:t>git</w:t>
+      </w:r>
+      <w:proofErr w:type="spellEnd"/>
+      <w:r>
+        <w:rPr>
+          <w:b/>
+          <w:sz w:val="20"/>
+          <w:szCs w:val="20"/>
+        </w:rPr>
+        <w:t xml:space="preserve"> repository</w:t>
       </w:r>
     </w:p>
     <w:p>
@@ -3402,12 +4597,21 @@
           <w:szCs w:val="20"/>
         </w:rPr>
       </w:pPr>
-      <w:r>
-        <w:rPr>
-          <w:sz w:val="20"/>
-          <w:szCs w:val="20"/>
-        </w:rPr>
-        <w:t>git status</w:t>
+      <w:proofErr w:type="spellStart"/>
+      <w:r>
+        <w:rPr>
+          <w:sz w:val="20"/>
+          <w:szCs w:val="20"/>
+        </w:rPr>
+        <w:t>git</w:t>
+      </w:r>
+      <w:proofErr w:type="spellEnd"/>
+      <w:r>
+        <w:rPr>
+          <w:sz w:val="20"/>
+          <w:szCs w:val="20"/>
+        </w:rPr>
+        <w:t xml:space="preserve"> status</w:t>
       </w:r>
     </w:p>
     <w:p>
@@ -3481,12 +4685,21 @@
           <w:szCs w:val="20"/>
         </w:rPr>
       </w:pPr>
-      <w:r>
-        <w:rPr>
-          <w:sz w:val="20"/>
-          <w:szCs w:val="20"/>
-        </w:rPr>
-        <w:t>git add &lt;firstname-lastname.html&gt;</w:t>
+      <w:proofErr w:type="spellStart"/>
+      <w:r>
+        <w:rPr>
+          <w:sz w:val="20"/>
+          <w:szCs w:val="20"/>
+        </w:rPr>
+        <w:t>git</w:t>
+      </w:r>
+      <w:proofErr w:type="spellEnd"/>
+      <w:r>
+        <w:rPr>
+          <w:sz w:val="20"/>
+          <w:szCs w:val="20"/>
+        </w:rPr>
+        <w:t xml:space="preserve"> add &lt;firstname-lastname.html&gt;</w:t>
       </w:r>
     </w:p>
     <w:p>
@@ -3501,12 +4714,21 @@
           <w:szCs w:val="20"/>
         </w:rPr>
       </w:pPr>
-      <w:r>
-        <w:rPr>
-          <w:sz w:val="20"/>
-          <w:szCs w:val="20"/>
-        </w:rPr>
-        <w:t>git status</w:t>
+      <w:proofErr w:type="spellStart"/>
+      <w:r>
+        <w:rPr>
+          <w:sz w:val="20"/>
+          <w:szCs w:val="20"/>
+        </w:rPr>
+        <w:t>git</w:t>
+      </w:r>
+      <w:proofErr w:type="spellEnd"/>
+      <w:r>
+        <w:rPr>
+          <w:sz w:val="20"/>
+          <w:szCs w:val="20"/>
+        </w:rPr>
+        <w:t xml:space="preserve"> status</w:t>
       </w:r>
     </w:p>
     <w:p>
@@ -3537,12 +4759,21 @@
           <w:szCs w:val="20"/>
         </w:rPr>
       </w:pPr>
-      <w:r>
-        <w:rPr>
-          <w:sz w:val="20"/>
-          <w:szCs w:val="20"/>
-        </w:rPr>
-        <w:t>git commit -m "created personal page"</w:t>
+      <w:proofErr w:type="spellStart"/>
+      <w:r>
+        <w:rPr>
+          <w:sz w:val="20"/>
+          <w:szCs w:val="20"/>
+        </w:rPr>
+        <w:t>git</w:t>
+      </w:r>
+      <w:proofErr w:type="spellEnd"/>
+      <w:r>
+        <w:rPr>
+          <w:sz w:val="20"/>
+          <w:szCs w:val="20"/>
+        </w:rPr>
+        <w:t xml:space="preserve"> commit -m "created personal page"</w:t>
       </w:r>
     </w:p>
     <w:p>
@@ -3558,7 +4789,23 @@
           <w:sz w:val="20"/>
           <w:szCs w:val="20"/>
         </w:rPr>
-        <w:t>-m param allows entering of a comment on the command line. Comments starts and ends with a " and can span multiple lines"</w:t>
+        <w:t xml:space="preserve">-m </w:t>
+      </w:r>
+      <w:proofErr w:type="spellStart"/>
+      <w:r>
+        <w:rPr>
+          <w:sz w:val="20"/>
+          <w:szCs w:val="20"/>
+        </w:rPr>
+        <w:t>param</w:t>
+      </w:r>
+      <w:proofErr w:type="spellEnd"/>
+      <w:r>
+        <w:rPr>
+          <w:sz w:val="20"/>
+          <w:szCs w:val="20"/>
+        </w:rPr>
+        <w:t xml:space="preserve"> allows entering of a comment on the command line. Comments starts and ends with a " and can span multiple lines"</w:t>
       </w:r>
     </w:p>
     <w:p>
@@ -3606,12 +4853,21 @@
           <w:szCs w:val="20"/>
         </w:rPr>
       </w:pPr>
-      <w:r>
-        <w:rPr>
-          <w:sz w:val="20"/>
-          <w:szCs w:val="20"/>
-        </w:rPr>
-        <w:t>git checkout development</w:t>
+      <w:proofErr w:type="spellStart"/>
+      <w:r>
+        <w:rPr>
+          <w:sz w:val="20"/>
+          <w:szCs w:val="20"/>
+        </w:rPr>
+        <w:t>git</w:t>
+      </w:r>
+      <w:proofErr w:type="spellEnd"/>
+      <w:r>
+        <w:rPr>
+          <w:sz w:val="20"/>
+          <w:szCs w:val="20"/>
+        </w:rPr>
+        <w:t xml:space="preserve"> checkout development</w:t>
       </w:r>
     </w:p>
     <w:p>
@@ -3663,12 +4919,21 @@
           <w:szCs w:val="20"/>
         </w:rPr>
       </w:pPr>
-      <w:r>
-        <w:rPr>
-          <w:sz w:val="20"/>
-          <w:szCs w:val="20"/>
-        </w:rPr>
-        <w:t>git checkout &lt;your branch&gt;</w:t>
+      <w:proofErr w:type="spellStart"/>
+      <w:r>
+        <w:rPr>
+          <w:sz w:val="20"/>
+          <w:szCs w:val="20"/>
+        </w:rPr>
+        <w:t>git</w:t>
+      </w:r>
+      <w:proofErr w:type="spellEnd"/>
+      <w:r>
+        <w:rPr>
+          <w:sz w:val="20"/>
+          <w:szCs w:val="20"/>
+        </w:rPr>
+        <w:t xml:space="preserve"> checkout &lt;your branch&gt;</w:t>
       </w:r>
     </w:p>
     <w:p>
@@ -3704,12 +4969,21 @@
           <w:szCs w:val="20"/>
         </w:rPr>
       </w:pPr>
-      <w:r>
-        <w:rPr>
-          <w:sz w:val="20"/>
-          <w:szCs w:val="20"/>
-        </w:rPr>
-        <w:t xml:space="preserve">Git branches allow you to switch </w:t>
+      <w:proofErr w:type="spellStart"/>
+      <w:r>
+        <w:rPr>
+          <w:sz w:val="20"/>
+          <w:szCs w:val="20"/>
+        </w:rPr>
+        <w:t>Git</w:t>
+      </w:r>
+      <w:proofErr w:type="spellEnd"/>
+      <w:r>
+        <w:rPr>
+          <w:sz w:val="20"/>
+          <w:szCs w:val="20"/>
+        </w:rPr>
+        <w:t xml:space="preserve"> branches allow you to switch </w:t>
       </w:r>
       <w:r>
         <w:rPr>
@@ -3817,6 +5091,7 @@
         </w:rPr>
         <w:t xml:space="preserve">a </w:t>
       </w:r>
+      <w:proofErr w:type="spellStart"/>
       <w:r>
         <w:rPr>
           <w:b/>
@@ -3824,7 +5099,17 @@
           <w:color w:val="0000FF"/>
           <w:shd w:val="clear" w:color="auto" w:fill="EFEFEF"/>
         </w:rPr>
-        <w:t>href=</w:t>
+        <w:t>href</w:t>
+      </w:r>
+      <w:proofErr w:type="spellEnd"/>
+      <w:r>
+        <w:rPr>
+          <w:b/>
+          <w:bCs/>
+          <w:color w:val="0000FF"/>
+          <w:shd w:val="clear" w:color="auto" w:fill="EFEFEF"/>
+        </w:rPr>
+        <w:t>=</w:t>
       </w:r>
       <w:r>
         <w:rPr>
@@ -3833,7 +5118,27 @@
           <w:color w:val="008000"/>
           <w:shd w:val="clear" w:color="auto" w:fill="EFEFEF"/>
         </w:rPr>
-        <w:t>"&lt;firstname-lastname&gt;.html"</w:t>
+        <w:t>"&lt;</w:t>
+      </w:r>
+      <w:proofErr w:type="spellStart"/>
+      <w:r>
+        <w:rPr>
+          <w:b/>
+          <w:bCs/>
+          <w:color w:val="008000"/>
+          <w:shd w:val="clear" w:color="auto" w:fill="EFEFEF"/>
+        </w:rPr>
+        <w:t>firstname-lastname</w:t>
+      </w:r>
+      <w:proofErr w:type="spellEnd"/>
+      <w:r>
+        <w:rPr>
+          <w:b/>
+          <w:bCs/>
+          <w:color w:val="008000"/>
+          <w:shd w:val="clear" w:color="auto" w:fill="EFEFEF"/>
+        </w:rPr>
+        <w:t>&gt;.html"</w:t>
       </w:r>
       <w:r>
         <w:rPr>
@@ -3902,12 +5207,21 @@
           <w:szCs w:val="20"/>
         </w:rPr>
       </w:pPr>
-      <w:r>
-        <w:rPr>
-          <w:sz w:val="20"/>
-          <w:szCs w:val="20"/>
-        </w:rPr>
-        <w:t>git status</w:t>
+      <w:proofErr w:type="spellStart"/>
+      <w:r>
+        <w:rPr>
+          <w:sz w:val="20"/>
+          <w:szCs w:val="20"/>
+        </w:rPr>
+        <w:t>git</w:t>
+      </w:r>
+      <w:proofErr w:type="spellEnd"/>
+      <w:r>
+        <w:rPr>
+          <w:sz w:val="20"/>
+          <w:szCs w:val="20"/>
+        </w:rPr>
+        <w:t xml:space="preserve"> status</w:t>
       </w:r>
     </w:p>
     <w:p>
@@ -3938,12 +5252,21 @@
           <w:szCs w:val="20"/>
         </w:rPr>
       </w:pPr>
-      <w:r>
-        <w:rPr>
-          <w:sz w:val="20"/>
-          <w:szCs w:val="20"/>
-        </w:rPr>
-        <w:t>git add index.html</w:t>
+      <w:proofErr w:type="spellStart"/>
+      <w:r>
+        <w:rPr>
+          <w:sz w:val="20"/>
+          <w:szCs w:val="20"/>
+        </w:rPr>
+        <w:t>git</w:t>
+      </w:r>
+      <w:proofErr w:type="spellEnd"/>
+      <w:r>
+        <w:rPr>
+          <w:sz w:val="20"/>
+          <w:szCs w:val="20"/>
+        </w:rPr>
+        <w:t xml:space="preserve"> add index.html</w:t>
       </w:r>
     </w:p>
     <w:p>
@@ -3974,12 +5297,21 @@
           <w:szCs w:val="20"/>
         </w:rPr>
       </w:pPr>
-      <w:r>
-        <w:rPr>
-          <w:sz w:val="20"/>
-          <w:szCs w:val="20"/>
-        </w:rPr>
-        <w:t>git commit -m "update index.html with personal page"</w:t>
+      <w:proofErr w:type="spellStart"/>
+      <w:r>
+        <w:rPr>
+          <w:sz w:val="20"/>
+          <w:szCs w:val="20"/>
+        </w:rPr>
+        <w:t>git</w:t>
+      </w:r>
+      <w:proofErr w:type="spellEnd"/>
+      <w:r>
+        <w:rPr>
+          <w:sz w:val="20"/>
+          <w:szCs w:val="20"/>
+        </w:rPr>
+        <w:t xml:space="preserve"> commit -m "update index.html with personal page"</w:t>
       </w:r>
     </w:p>
     <w:p>
@@ -3994,12 +5326,21 @@
           <w:szCs w:val="20"/>
         </w:rPr>
       </w:pPr>
-      <w:r>
-        <w:rPr>
-          <w:sz w:val="20"/>
-          <w:szCs w:val="20"/>
-        </w:rPr>
-        <w:t>git status</w:t>
+      <w:proofErr w:type="spellStart"/>
+      <w:r>
+        <w:rPr>
+          <w:sz w:val="20"/>
+          <w:szCs w:val="20"/>
+        </w:rPr>
+        <w:t>git</w:t>
+      </w:r>
+      <w:proofErr w:type="spellEnd"/>
+      <w:r>
+        <w:rPr>
+          <w:sz w:val="20"/>
+          <w:szCs w:val="20"/>
+        </w:rPr>
+        <w:t xml:space="preserve"> status</w:t>
       </w:r>
     </w:p>
     <w:p>
@@ -4015,6 +5356,7 @@
           <w:sz w:val="20"/>
           <w:szCs w:val="20"/>
         </w:rPr>
+        <w:lastRenderedPageBreak/>
         <w:t>Status shows everything is up to date</w:t>
       </w:r>
     </w:p>
@@ -4032,8 +5374,18 @@
           <w:sz w:val="20"/>
           <w:szCs w:val="20"/>
         </w:rPr>
-        <w:t>Push changes to Github</w:t>
-      </w:r>
+        <w:t xml:space="preserve">Push changes to </w:t>
+      </w:r>
+      <w:proofErr w:type="spellStart"/>
+      <w:r>
+        <w:rPr>
+          <w:b/>
+          <w:sz w:val="20"/>
+          <w:szCs w:val="20"/>
+        </w:rPr>
+        <w:t>Github</w:t>
+      </w:r>
+      <w:proofErr w:type="spellEnd"/>
     </w:p>
     <w:p>
       <w:pPr>
@@ -4077,12 +5429,21 @@
           <w:szCs w:val="20"/>
         </w:rPr>
       </w:pPr>
-      <w:r>
-        <w:rPr>
-          <w:sz w:val="20"/>
-          <w:szCs w:val="20"/>
-        </w:rPr>
-        <w:t>git fetch –all</w:t>
+      <w:proofErr w:type="spellStart"/>
+      <w:r>
+        <w:rPr>
+          <w:sz w:val="20"/>
+          <w:szCs w:val="20"/>
+        </w:rPr>
+        <w:t>git</w:t>
+      </w:r>
+      <w:proofErr w:type="spellEnd"/>
+      <w:r>
+        <w:rPr>
+          <w:sz w:val="20"/>
+          <w:szCs w:val="20"/>
+        </w:rPr>
+        <w:t xml:space="preserve"> fetch –all</w:t>
       </w:r>
     </w:p>
     <w:p>
@@ -4150,12 +5511,21 @@
           <w:szCs w:val="20"/>
         </w:rPr>
       </w:pPr>
-      <w:r>
-        <w:rPr>
-          <w:sz w:val="20"/>
-          <w:szCs w:val="20"/>
-        </w:rPr>
-        <w:t>git merge origin/development</w:t>
+      <w:proofErr w:type="spellStart"/>
+      <w:r>
+        <w:rPr>
+          <w:sz w:val="20"/>
+          <w:szCs w:val="20"/>
+        </w:rPr>
+        <w:t>git</w:t>
+      </w:r>
+      <w:proofErr w:type="spellEnd"/>
+      <w:r>
+        <w:rPr>
+          <w:sz w:val="20"/>
+          <w:szCs w:val="20"/>
+        </w:rPr>
+        <w:t xml:space="preserve"> merge origin/development</w:t>
       </w:r>
     </w:p>
     <w:p>
@@ -4193,8 +5563,23 @@
           <w:sz w:val="20"/>
           <w:szCs w:val="20"/>
         </w:rPr>
-        <w:lastRenderedPageBreak/>
-        <w:t>conflicts are where changes occurred in the same file and git can’t determine which changes to keep automatically</w:t>
+        <w:t xml:space="preserve">conflicts are where changes occurred in the same file and </w:t>
+      </w:r>
+      <w:proofErr w:type="spellStart"/>
+      <w:r>
+        <w:rPr>
+          <w:sz w:val="20"/>
+          <w:szCs w:val="20"/>
+        </w:rPr>
+        <w:t>git</w:t>
+      </w:r>
+      <w:proofErr w:type="spellEnd"/>
+      <w:r>
+        <w:rPr>
+          <w:sz w:val="20"/>
+          <w:szCs w:val="20"/>
+        </w:rPr>
+        <w:t xml:space="preserve"> can’t determine which changes to keep automatically</w:t>
       </w:r>
     </w:p>
     <w:p>
@@ -4209,12 +5594,21 @@
           <w:szCs w:val="20"/>
         </w:rPr>
       </w:pPr>
-      <w:r>
-        <w:rPr>
-          <w:sz w:val="20"/>
-          <w:szCs w:val="20"/>
-        </w:rPr>
-        <w:t>git push origin &lt;branch name&gt;</w:t>
+      <w:proofErr w:type="spellStart"/>
+      <w:r>
+        <w:rPr>
+          <w:sz w:val="20"/>
+          <w:szCs w:val="20"/>
+        </w:rPr>
+        <w:t>git</w:t>
+      </w:r>
+      <w:proofErr w:type="spellEnd"/>
+      <w:r>
+        <w:rPr>
+          <w:sz w:val="20"/>
+          <w:szCs w:val="20"/>
+        </w:rPr>
+        <w:t xml:space="preserve"> push origin &lt;branch name&gt;</w:t>
       </w:r>
     </w:p>
     <w:p>
@@ -4252,7 +5646,23 @@
           <w:sz w:val="20"/>
           <w:szCs w:val="20"/>
         </w:rPr>
-        <w:t xml:space="preserve">Log into github </w:t>
+        <w:t xml:space="preserve">Log into </w:t>
+      </w:r>
+      <w:proofErr w:type="spellStart"/>
+      <w:r>
+        <w:rPr>
+          <w:sz w:val="20"/>
+          <w:szCs w:val="20"/>
+        </w:rPr>
+        <w:t>github</w:t>
+      </w:r>
+      <w:proofErr w:type="spellEnd"/>
+      <w:r>
+        <w:rPr>
+          <w:sz w:val="20"/>
+          <w:szCs w:val="20"/>
+        </w:rPr>
+        <w:t xml:space="preserve"> </w:t>
       </w:r>
     </w:p>
     <w:p>
@@ -4275,7 +5685,7 @@
         </w:rPr>
         <w:t xml:space="preserve">go to the project page </w:t>
       </w:r>
-      <w:hyperlink r:id="rId12" w:history="1">
+      <w:hyperlink r:id="rId14" w:history="1">
         <w:r>
           <w:rPr>
             <w:rStyle w:val="Hyperlink"/>
@@ -4368,8 +5778,17 @@
           <w:sz w:val="20"/>
           <w:szCs w:val="20"/>
         </w:rPr>
-        <w:t>For compare branch select your banch</w:t>
-      </w:r>
+        <w:t xml:space="preserve">For compare branch select your </w:t>
+      </w:r>
+      <w:proofErr w:type="spellStart"/>
+      <w:r>
+        <w:rPr>
+          <w:sz w:val="20"/>
+          <w:szCs w:val="20"/>
+        </w:rPr>
+        <w:t>banch</w:t>
+      </w:r>
+      <w:proofErr w:type="spellEnd"/>
     </w:p>
     <w:p>
       <w:pPr>
@@ -4400,8 +5819,8 @@
       </w:r>
     </w:p>
     <w:sectPr>
-      <w:headerReference w:type="default" r:id="rId13"/>
-      <w:footerReference w:type="default" r:id="rId14"/>
+      <w:headerReference w:type="default" r:id="rId15"/>
+      <w:footerReference w:type="default" r:id="rId16"/>
       <w:pgSz w:w="12240" w:h="15840"/>
       <w:pgMar w:top="720" w:right="720" w:bottom="720" w:left="720" w:header="720" w:footer="720" w:gutter="0"/>
       <w:cols w:space="720"/>
@@ -4494,7 +5913,7 @@
                 <w:bCs/>
                 <w:noProof/>
               </w:rPr>
-              <w:t>3</w:t>
+              <w:t>5</w:t>
             </w:r>
             <w:r>
               <w:rPr>
@@ -5859,7 +7278,7 @@
 </file>
 
 <file path=customXml/itemProps1.xml><?xml version="1.0" encoding="utf-8"?>
-<ds:datastoreItem xmlns:ds="http://schemas.openxmlformats.org/officeDocument/2006/customXml" ds:itemID="{F949BE30-94F4-4D8F-B484-CD043ACE64EA}">
+<ds:datastoreItem xmlns:ds="http://schemas.openxmlformats.org/officeDocument/2006/customXml" ds:itemID="{E7A632EB-AA90-40F3-B195-109982A62A1F}">
   <ds:schemaRefs>
     <ds:schemaRef ds:uri="http://schemas.openxmlformats.org/officeDocument/2006/bibliography"/>
   </ds:schemaRefs>

</xml_diff>

<commit_message>
second endpoint installed lodash modified games.json to array
</commit_message>
<xml_diff>
--- a/node-workshop-project.docx
+++ b/node-workshop-project.docx
@@ -3147,297 +3147,261 @@
     </w:p>
     <w:p>
       <w:pPr>
+        <w:spacing w:line="240" w:lineRule="auto"/>
+        <w:rPr>
+          <w:rFonts w:ascii="Courier New" w:hAnsi="Courier New" w:cs="Courier New"/>
+          <w:sz w:val="20"/>
+          <w:szCs w:val="20"/>
+        </w:rPr>
+      </w:pPr>
+      <w:r>
+        <w:rPr>
+          <w:rFonts w:ascii="Courier New" w:hAnsi="Courier New" w:cs="Courier New"/>
+          <w:sz w:val="20"/>
+          <w:szCs w:val="20"/>
+        </w:rPr>
+        <w:t>[</w:t>
+      </w:r>
+    </w:p>
+    <w:p>
+      <w:pPr>
+        <w:spacing w:line="240" w:lineRule="auto"/>
+        <w:rPr>
+          <w:rFonts w:ascii="Courier New" w:hAnsi="Courier New" w:cs="Courier New"/>
+          <w:sz w:val="20"/>
+          <w:szCs w:val="20"/>
+        </w:rPr>
+      </w:pPr>
+      <w:r>
+        <w:rPr>
+          <w:rFonts w:ascii="Courier New" w:hAnsi="Courier New" w:cs="Courier New"/>
+          <w:sz w:val="20"/>
+          <w:szCs w:val="20"/>
+        </w:rPr>
+        <w:t xml:space="preserve">  {</w:t>
+      </w:r>
+    </w:p>
+    <w:p>
+      <w:pPr>
+        <w:spacing w:line="240" w:lineRule="auto"/>
+        <w:rPr>
+          <w:rFonts w:ascii="Courier New" w:hAnsi="Courier New" w:cs="Courier New"/>
+          <w:sz w:val="20"/>
+          <w:szCs w:val="20"/>
+        </w:rPr>
+      </w:pPr>
+      <w:r>
+        <w:rPr>
+          <w:rFonts w:ascii="Courier New" w:hAnsi="Courier New" w:cs="Courier New"/>
+          <w:sz w:val="20"/>
+          <w:szCs w:val="20"/>
+        </w:rPr>
+        <w:lastRenderedPageBreak/>
+        <w:t xml:space="preserve">    "id": 1,</w:t>
+      </w:r>
+    </w:p>
+    <w:p>
+      <w:pPr>
+        <w:spacing w:line="240" w:lineRule="auto"/>
+        <w:rPr>
+          <w:rFonts w:ascii="Courier New" w:hAnsi="Courier New" w:cs="Courier New"/>
+          <w:sz w:val="20"/>
+          <w:szCs w:val="20"/>
+        </w:rPr>
+      </w:pPr>
+      <w:r>
+        <w:rPr>
+          <w:rFonts w:ascii="Courier New" w:hAnsi="Courier New" w:cs="Courier New"/>
+          <w:sz w:val="20"/>
+          <w:szCs w:val="20"/>
+        </w:rPr>
+        <w:t xml:space="preserve">    "name": "Tic-Tac-Toe"</w:t>
+      </w:r>
+    </w:p>
+    <w:p>
+      <w:pPr>
+        <w:spacing w:line="240" w:lineRule="auto"/>
+        <w:rPr>
+          <w:rFonts w:ascii="Courier New" w:hAnsi="Courier New" w:cs="Courier New"/>
+          <w:sz w:val="20"/>
+          <w:szCs w:val="20"/>
+        </w:rPr>
+      </w:pPr>
+      <w:r>
+        <w:rPr>
+          <w:rFonts w:ascii="Courier New" w:hAnsi="Courier New" w:cs="Courier New"/>
+          <w:sz w:val="20"/>
+          <w:szCs w:val="20"/>
+        </w:rPr>
+        <w:t xml:space="preserve">  },</w:t>
+      </w:r>
+    </w:p>
+    <w:p>
+      <w:pPr>
+        <w:spacing w:line="240" w:lineRule="auto"/>
+        <w:rPr>
+          <w:rFonts w:ascii="Courier New" w:hAnsi="Courier New" w:cs="Courier New"/>
+          <w:sz w:val="20"/>
+          <w:szCs w:val="20"/>
+        </w:rPr>
+      </w:pPr>
+      <w:r>
+        <w:rPr>
+          <w:rFonts w:ascii="Courier New" w:hAnsi="Courier New" w:cs="Courier New"/>
+          <w:sz w:val="20"/>
+          <w:szCs w:val="20"/>
+        </w:rPr>
+        <w:t xml:space="preserve">  {</w:t>
+      </w:r>
+    </w:p>
+    <w:p>
+      <w:pPr>
+        <w:spacing w:line="240" w:lineRule="auto"/>
+        <w:rPr>
+          <w:rFonts w:ascii="Courier New" w:hAnsi="Courier New" w:cs="Courier New"/>
+          <w:sz w:val="20"/>
+          <w:szCs w:val="20"/>
+        </w:rPr>
+      </w:pPr>
+      <w:r>
+        <w:rPr>
+          <w:rFonts w:ascii="Courier New" w:hAnsi="Courier New" w:cs="Courier New"/>
+          <w:sz w:val="20"/>
+          <w:szCs w:val="20"/>
+        </w:rPr>
+        <w:t xml:space="preserve">    "id": 2,</w:t>
+      </w:r>
+    </w:p>
+    <w:p>
+      <w:pPr>
+        <w:spacing w:line="240" w:lineRule="auto"/>
+        <w:rPr>
+          <w:rFonts w:ascii="Courier New" w:hAnsi="Courier New" w:cs="Courier New"/>
+          <w:sz w:val="20"/>
+          <w:szCs w:val="20"/>
+        </w:rPr>
+      </w:pPr>
+      <w:r>
+        <w:rPr>
+          <w:rFonts w:ascii="Courier New" w:hAnsi="Courier New" w:cs="Courier New"/>
+          <w:sz w:val="20"/>
+          <w:szCs w:val="20"/>
+        </w:rPr>
+        <w:t xml:space="preserve">    "name": "Checkers"</w:t>
+      </w:r>
+    </w:p>
+    <w:p>
+      <w:pPr>
+        <w:spacing w:line="240" w:lineRule="auto"/>
+        <w:rPr>
+          <w:rFonts w:ascii="Courier New" w:hAnsi="Courier New" w:cs="Courier New"/>
+          <w:sz w:val="20"/>
+          <w:szCs w:val="20"/>
+        </w:rPr>
+      </w:pPr>
+      <w:r>
+        <w:rPr>
+          <w:rFonts w:ascii="Courier New" w:hAnsi="Courier New" w:cs="Courier New"/>
+          <w:sz w:val="20"/>
+          <w:szCs w:val="20"/>
+        </w:rPr>
+        <w:t xml:space="preserve">  },</w:t>
+      </w:r>
+    </w:p>
+    <w:p>
+      <w:pPr>
+        <w:spacing w:line="240" w:lineRule="auto"/>
+        <w:rPr>
+          <w:rFonts w:ascii="Courier New" w:hAnsi="Courier New" w:cs="Courier New"/>
+          <w:sz w:val="20"/>
+          <w:szCs w:val="20"/>
+        </w:rPr>
+      </w:pPr>
+      <w:r>
+        <w:rPr>
+          <w:rFonts w:ascii="Courier New" w:hAnsi="Courier New" w:cs="Courier New"/>
+          <w:sz w:val="20"/>
+          <w:szCs w:val="20"/>
+        </w:rPr>
+        <w:t xml:space="preserve">  {</w:t>
+      </w:r>
+    </w:p>
+    <w:p>
+      <w:pPr>
+        <w:spacing w:line="240" w:lineRule="auto"/>
+        <w:rPr>
+          <w:rFonts w:ascii="Courier New" w:hAnsi="Courier New" w:cs="Courier New"/>
+          <w:sz w:val="20"/>
+          <w:szCs w:val="20"/>
+        </w:rPr>
+      </w:pPr>
+      <w:r>
+        <w:rPr>
+          <w:rFonts w:ascii="Courier New" w:hAnsi="Courier New" w:cs="Courier New"/>
+          <w:sz w:val="20"/>
+          <w:szCs w:val="20"/>
+        </w:rPr>
+        <w:t xml:space="preserve">    "id": 3,</w:t>
+      </w:r>
+    </w:p>
+    <w:p>
+      <w:pPr>
+        <w:spacing w:line="240" w:lineRule="auto"/>
+        <w:rPr>
+          <w:rFonts w:ascii="Courier New" w:hAnsi="Courier New" w:cs="Courier New"/>
+          <w:sz w:val="20"/>
+          <w:szCs w:val="20"/>
+        </w:rPr>
+      </w:pPr>
+      <w:r>
+        <w:rPr>
+          <w:rFonts w:ascii="Courier New" w:hAnsi="Courier New" w:cs="Courier New"/>
+          <w:sz w:val="20"/>
+          <w:szCs w:val="20"/>
+        </w:rPr>
+        <w:t xml:space="preserve">    "name": "Chess"</w:t>
+      </w:r>
+    </w:p>
+    <w:p>
+      <w:pPr>
+        <w:spacing w:line="240" w:lineRule="auto"/>
+        <w:rPr>
+          <w:rFonts w:ascii="Courier New" w:hAnsi="Courier New" w:cs="Courier New"/>
+          <w:sz w:val="20"/>
+          <w:szCs w:val="20"/>
+        </w:rPr>
+      </w:pPr>
+      <w:r>
+        <w:rPr>
+          <w:rFonts w:ascii="Courier New" w:hAnsi="Courier New" w:cs="Courier New"/>
+          <w:sz w:val="20"/>
+          <w:szCs w:val="20"/>
+        </w:rPr>
+        <w:t xml:space="preserve">  }</w:t>
+      </w:r>
+    </w:p>
+    <w:p>
+      <w:pPr>
+        <w:spacing w:line="240" w:lineRule="auto"/>
+        <w:rPr>
+          <w:rFonts w:ascii="Courier New" w:hAnsi="Courier New" w:cs="Courier New"/>
+          <w:sz w:val="20"/>
+          <w:szCs w:val="20"/>
+        </w:rPr>
+      </w:pPr>
+      <w:r>
+        <w:rPr>
+          <w:rFonts w:ascii="Courier New" w:hAnsi="Courier New" w:cs="Courier New"/>
+          <w:sz w:val="20"/>
+          <w:szCs w:val="20"/>
+        </w:rPr>
+        <w:t>]</w:t>
+      </w:r>
+    </w:p>
+    <w:p>
+      <w:pPr>
         <w:spacing w:after="0" w:line="240" w:lineRule="auto"/>
         <w:rPr>
-          <w:rFonts w:ascii="Courier New" w:hAnsi="Courier New" w:cs="Courier New"/>
-          <w:sz w:val="20"/>
-          <w:szCs w:val="20"/>
-        </w:rPr>
-      </w:pPr>
-      <w:r>
-        <w:rPr>
-          <w:rFonts w:ascii="Courier New" w:hAnsi="Courier New" w:cs="Courier New"/>
-          <w:sz w:val="20"/>
-          <w:szCs w:val="20"/>
-        </w:rPr>
-        <w:t>{</w:t>
-      </w:r>
-    </w:p>
-    <w:p>
-      <w:pPr>
-        <w:spacing w:after="0" w:line="240" w:lineRule="auto"/>
-        <w:rPr>
-          <w:rFonts w:ascii="Courier New" w:hAnsi="Courier New" w:cs="Courier New"/>
-          <w:sz w:val="20"/>
-          <w:szCs w:val="20"/>
-        </w:rPr>
-      </w:pPr>
-      <w:r>
-        <w:rPr>
-          <w:rFonts w:ascii="Courier New" w:hAnsi="Courier New" w:cs="Courier New"/>
-          <w:sz w:val="20"/>
-          <w:szCs w:val="20"/>
-        </w:rPr>
-        <w:t xml:space="preserve">  "games": [</w:t>
-      </w:r>
-    </w:p>
-    <w:p>
-      <w:pPr>
-        <w:spacing w:after="0" w:line="240" w:lineRule="auto"/>
-        <w:rPr>
-          <w:rFonts w:ascii="Courier New" w:hAnsi="Courier New" w:cs="Courier New"/>
-          <w:sz w:val="20"/>
-          <w:szCs w:val="20"/>
-        </w:rPr>
-      </w:pPr>
-      <w:r>
-        <w:rPr>
-          <w:rFonts w:ascii="Courier New" w:hAnsi="Courier New" w:cs="Courier New"/>
-          <w:sz w:val="20"/>
-          <w:szCs w:val="20"/>
-        </w:rPr>
-        <w:t xml:space="preserve">    {</w:t>
-      </w:r>
-    </w:p>
-    <w:p>
-      <w:pPr>
-        <w:spacing w:after="0" w:line="240" w:lineRule="auto"/>
-        <w:rPr>
-          <w:rFonts w:ascii="Courier New" w:hAnsi="Courier New" w:cs="Courier New"/>
-          <w:sz w:val="20"/>
-          <w:szCs w:val="20"/>
-        </w:rPr>
-      </w:pPr>
-      <w:r>
-        <w:rPr>
-          <w:rFonts w:ascii="Courier New" w:hAnsi="Courier New" w:cs="Courier New"/>
-          <w:sz w:val="20"/>
-          <w:szCs w:val="20"/>
-        </w:rPr>
-        <w:lastRenderedPageBreak/>
-        <w:t xml:space="preserve">      "id": 1,</w:t>
-      </w:r>
-    </w:p>
-    <w:p>
-      <w:pPr>
-        <w:spacing w:after="0" w:line="240" w:lineRule="auto"/>
-        <w:rPr>
-          <w:rFonts w:ascii="Courier New" w:hAnsi="Courier New" w:cs="Courier New"/>
-          <w:sz w:val="20"/>
-          <w:szCs w:val="20"/>
-        </w:rPr>
-      </w:pPr>
-      <w:r>
-        <w:rPr>
-          <w:rFonts w:ascii="Courier New" w:hAnsi="Courier New" w:cs="Courier New"/>
-          <w:sz w:val="20"/>
-          <w:szCs w:val="20"/>
-        </w:rPr>
-        <w:t xml:space="preserve">      "name": "Tic-Tac-Toe"</w:t>
-      </w:r>
-    </w:p>
-    <w:p>
-      <w:pPr>
-        <w:spacing w:after="0" w:line="240" w:lineRule="auto"/>
-        <w:rPr>
-          <w:rFonts w:ascii="Courier New" w:hAnsi="Courier New" w:cs="Courier New"/>
-          <w:sz w:val="20"/>
-          <w:szCs w:val="20"/>
-        </w:rPr>
-      </w:pPr>
-      <w:r>
-        <w:rPr>
-          <w:rFonts w:ascii="Courier New" w:hAnsi="Courier New" w:cs="Courier New"/>
-          <w:sz w:val="20"/>
-          <w:szCs w:val="20"/>
-        </w:rPr>
-        <w:t xml:space="preserve">    },</w:t>
-      </w:r>
-    </w:p>
-    <w:p>
-      <w:pPr>
-        <w:spacing w:after="0" w:line="240" w:lineRule="auto"/>
-        <w:rPr>
-          <w:rFonts w:ascii="Courier New" w:hAnsi="Courier New" w:cs="Courier New"/>
-          <w:sz w:val="20"/>
-          <w:szCs w:val="20"/>
-        </w:rPr>
-      </w:pPr>
-      <w:r>
-        <w:rPr>
-          <w:rFonts w:ascii="Courier New" w:hAnsi="Courier New" w:cs="Courier New"/>
-          <w:sz w:val="20"/>
-          <w:szCs w:val="20"/>
-        </w:rPr>
-        <w:t xml:space="preserve">    {</w:t>
-      </w:r>
-    </w:p>
-    <w:p>
-      <w:pPr>
-        <w:spacing w:after="0" w:line="240" w:lineRule="auto"/>
-        <w:rPr>
-          <w:rFonts w:ascii="Courier New" w:hAnsi="Courier New" w:cs="Courier New"/>
-          <w:sz w:val="20"/>
-          <w:szCs w:val="20"/>
-        </w:rPr>
-      </w:pPr>
-      <w:r>
-        <w:rPr>
-          <w:rFonts w:ascii="Courier New" w:hAnsi="Courier New" w:cs="Courier New"/>
-          <w:sz w:val="20"/>
-          <w:szCs w:val="20"/>
-        </w:rPr>
-        <w:t xml:space="preserve">      "id": 2,</w:t>
-      </w:r>
-    </w:p>
-    <w:p>
-      <w:pPr>
-        <w:spacing w:after="0" w:line="240" w:lineRule="auto"/>
-        <w:rPr>
-          <w:rFonts w:ascii="Courier New" w:hAnsi="Courier New" w:cs="Courier New"/>
-          <w:sz w:val="20"/>
-          <w:szCs w:val="20"/>
-        </w:rPr>
-      </w:pPr>
-      <w:r>
-        <w:rPr>
-          <w:rFonts w:ascii="Courier New" w:hAnsi="Courier New" w:cs="Courier New"/>
-          <w:sz w:val="20"/>
-          <w:szCs w:val="20"/>
-        </w:rPr>
-        <w:t xml:space="preserve">      "name": "Checkers"</w:t>
-      </w:r>
-    </w:p>
-    <w:p>
-      <w:pPr>
-        <w:spacing w:after="0" w:line="240" w:lineRule="auto"/>
-        <w:rPr>
-          <w:rFonts w:ascii="Courier New" w:hAnsi="Courier New" w:cs="Courier New"/>
-          <w:sz w:val="20"/>
-          <w:szCs w:val="20"/>
-        </w:rPr>
-      </w:pPr>
-      <w:r>
-        <w:rPr>
-          <w:rFonts w:ascii="Courier New" w:hAnsi="Courier New" w:cs="Courier New"/>
-          <w:sz w:val="20"/>
-          <w:szCs w:val="20"/>
-        </w:rPr>
-        <w:t xml:space="preserve">    },</w:t>
-      </w:r>
-    </w:p>
-    <w:p>
-      <w:pPr>
-        <w:spacing w:after="0" w:line="240" w:lineRule="auto"/>
-        <w:rPr>
-          <w:rFonts w:ascii="Courier New" w:hAnsi="Courier New" w:cs="Courier New"/>
-          <w:sz w:val="20"/>
-          <w:szCs w:val="20"/>
-        </w:rPr>
-      </w:pPr>
-      <w:r>
-        <w:rPr>
-          <w:rFonts w:ascii="Courier New" w:hAnsi="Courier New" w:cs="Courier New"/>
-          <w:sz w:val="20"/>
-          <w:szCs w:val="20"/>
-        </w:rPr>
-        <w:t xml:space="preserve">    {</w:t>
-      </w:r>
-    </w:p>
-    <w:p>
-      <w:pPr>
-        <w:spacing w:after="0" w:line="240" w:lineRule="auto"/>
-        <w:rPr>
-          <w:rFonts w:ascii="Courier New" w:hAnsi="Courier New" w:cs="Courier New"/>
-          <w:sz w:val="20"/>
-          <w:szCs w:val="20"/>
-        </w:rPr>
-      </w:pPr>
-      <w:r>
-        <w:rPr>
-          <w:rFonts w:ascii="Courier New" w:hAnsi="Courier New" w:cs="Courier New"/>
-          <w:sz w:val="20"/>
-          <w:szCs w:val="20"/>
-        </w:rPr>
-        <w:t xml:space="preserve">      "id": 3,</w:t>
-      </w:r>
-    </w:p>
-    <w:p>
-      <w:pPr>
-        <w:spacing w:after="0" w:line="240" w:lineRule="auto"/>
-        <w:rPr>
-          <w:rFonts w:ascii="Courier New" w:hAnsi="Courier New" w:cs="Courier New"/>
-          <w:sz w:val="20"/>
-          <w:szCs w:val="20"/>
-        </w:rPr>
-      </w:pPr>
-      <w:r>
-        <w:rPr>
-          <w:rFonts w:ascii="Courier New" w:hAnsi="Courier New" w:cs="Courier New"/>
-          <w:sz w:val="20"/>
-          <w:szCs w:val="20"/>
-        </w:rPr>
-        <w:t xml:space="preserve">      "name": "Chess"</w:t>
-      </w:r>
-    </w:p>
-    <w:p>
-      <w:pPr>
-        <w:spacing w:after="0" w:line="240" w:lineRule="auto"/>
-        <w:rPr>
-          <w:rFonts w:ascii="Courier New" w:hAnsi="Courier New" w:cs="Courier New"/>
-          <w:sz w:val="20"/>
-          <w:szCs w:val="20"/>
-        </w:rPr>
-      </w:pPr>
-      <w:r>
-        <w:rPr>
-          <w:rFonts w:ascii="Courier New" w:hAnsi="Courier New" w:cs="Courier New"/>
-          <w:sz w:val="20"/>
-          <w:szCs w:val="20"/>
-        </w:rPr>
-        <w:t xml:space="preserve">    }</w:t>
-      </w:r>
-    </w:p>
-    <w:p>
-      <w:pPr>
-        <w:spacing w:after="0" w:line="240" w:lineRule="auto"/>
-        <w:rPr>
-          <w:rFonts w:ascii="Courier New" w:hAnsi="Courier New" w:cs="Courier New"/>
-          <w:sz w:val="20"/>
-          <w:szCs w:val="20"/>
-        </w:rPr>
-      </w:pPr>
-      <w:r>
-        <w:rPr>
-          <w:rFonts w:ascii="Courier New" w:hAnsi="Courier New" w:cs="Courier New"/>
-          <w:sz w:val="20"/>
-          <w:szCs w:val="20"/>
-        </w:rPr>
-        <w:t xml:space="preserve">  ]</w:t>
-      </w:r>
-    </w:p>
-    <w:p>
-      <w:pPr>
-        <w:spacing w:after="0" w:line="240" w:lineRule="auto"/>
-        <w:rPr>
-          <w:rFonts w:ascii="Courier New" w:hAnsi="Courier New" w:cs="Courier New"/>
-          <w:sz w:val="20"/>
-          <w:szCs w:val="20"/>
-        </w:rPr>
-      </w:pPr>
-      <w:r>
-        <w:rPr>
-          <w:rFonts w:ascii="Courier New" w:hAnsi="Courier New" w:cs="Courier New"/>
-          <w:sz w:val="20"/>
-          <w:szCs w:val="20"/>
-        </w:rPr>
-        <w:t>}</w:t>
-      </w:r>
-    </w:p>
-    <w:p>
-      <w:pPr>
-        <w:spacing w:after="0" w:line="240" w:lineRule="auto"/>
-        <w:rPr>
           <w:sz w:val="20"/>
           <w:szCs w:val="20"/>
         </w:rPr>
@@ -3632,10 +3596,10 @@
           <w:noProof/>
         </w:rPr>
         <w:drawing>
-          <wp:inline distT="0" distB="0" distL="0" distR="0" wp14:anchorId="238980FB" wp14:editId="3FB7D586">
-            <wp:extent cx="2655417" cy="724614"/>
-            <wp:effectExtent l="0" t="0" r="0" b="0"/>
-            <wp:docPr id="2" name="Picture 2"/>
+          <wp:inline distT="0" distB="0" distL="0" distR="0" wp14:anchorId="7E13AAA1" wp14:editId="39F3EC51">
+            <wp:extent cx="2377561" cy="497433"/>
+            <wp:effectExtent l="0" t="0" r="3810" b="0"/>
+            <wp:docPr id="5" name="Picture 5"/>
             <wp:cNvGraphicFramePr>
               <a:graphicFrameLocks xmlns:a="http://schemas.openxmlformats.org/drawingml/2006/main" noChangeAspect="1"/>
             </wp:cNvGraphicFramePr>
@@ -3655,7 +3619,7 @@
                   <pic:spPr>
                     <a:xfrm>
                       <a:off x="0" y="0"/>
-                      <a:ext cx="2731581" cy="745398"/>
+                      <a:ext cx="2443283" cy="511183"/>
                     </a:xfrm>
                     <a:prstGeom prst="rect">
                       <a:avLst/>
@@ -4221,10 +4185,10 @@
           <w:noProof/>
         </w:rPr>
         <w:drawing>
-          <wp:inline distT="0" distB="0" distL="0" distR="0" wp14:anchorId="4C1078B9" wp14:editId="159647AE">
-            <wp:extent cx="4704588" cy="219456"/>
-            <wp:effectExtent l="0" t="0" r="1270" b="9525"/>
-            <wp:docPr id="3" name="Picture 3"/>
+          <wp:inline distT="0" distB="0" distL="0" distR="0" wp14:anchorId="089176CF" wp14:editId="3DE70310">
+            <wp:extent cx="4016044" cy="194758"/>
+            <wp:effectExtent l="0" t="0" r="0" b="0"/>
+            <wp:docPr id="4" name="Picture 4"/>
             <wp:cNvGraphicFramePr>
               <a:graphicFrameLocks xmlns:a="http://schemas.openxmlformats.org/drawingml/2006/main" noChangeAspect="1"/>
             </wp:cNvGraphicFramePr>
@@ -4244,7 +4208,7 @@
                   <pic:spPr>
                     <a:xfrm>
                       <a:off x="0" y="0"/>
-                      <a:ext cx="4917210" cy="229374"/>
+                      <a:ext cx="4498978" cy="218178"/>
                     </a:xfrm>
                     <a:prstGeom prst="rect">
                       <a:avLst/>
@@ -4260,15 +4224,18 @@
     <w:p>
       <w:pPr>
         <w:rPr>
-          <w:sz w:val="20"/>
-          <w:szCs w:val="20"/>
-        </w:rPr>
-      </w:pPr>
-      <w:r>
-        <w:rPr>
-          <w:sz w:val="20"/>
-          <w:szCs w:val="20"/>
-        </w:rPr>
+          <w:b/>
+          <w:sz w:val="20"/>
+          <w:szCs w:val="20"/>
+        </w:rPr>
+      </w:pPr>
+      <w:r>
+        <w:rPr>
+          <w:b/>
+          <w:sz w:val="20"/>
+          <w:szCs w:val="20"/>
+        </w:rPr>
+        <w:lastRenderedPageBreak/>
         <w:t>Check in changes</w:t>
       </w:r>
     </w:p>
@@ -4280,6 +4247,13 @@
           <w:szCs w:val="20"/>
         </w:rPr>
       </w:pPr>
+      <w:r>
+        <w:rPr>
+          <w:sz w:val="20"/>
+          <w:szCs w:val="20"/>
+        </w:rPr>
+        <w:t xml:space="preserve">stage changes in modified files </w:t>
+      </w:r>
       <w:proofErr w:type="spellStart"/>
       <w:r>
         <w:rPr>
@@ -4302,13 +4276,22 @@
     <w:p>
       <w:pPr>
         <w:rPr>
-          <w:sz w:val="20"/>
-          <w:szCs w:val="20"/>
-        </w:rPr>
-      </w:pPr>
-      <w:proofErr w:type="spellStart"/>
-      <w:r>
-        <w:rPr>
+          <w:b/>
+          <w:sz w:val="20"/>
+          <w:szCs w:val="20"/>
+        </w:rPr>
+      </w:pPr>
+      <w:r>
+        <w:rPr>
+          <w:sz w:val="20"/>
+          <w:szCs w:val="20"/>
+        </w:rPr>
+        <w:t xml:space="preserve">commit </w:t>
+      </w:r>
+      <w:proofErr w:type="spellStart"/>
+      <w:r>
+        <w:rPr>
+          <w:b/>
           <w:sz w:val="20"/>
           <w:szCs w:val="20"/>
         </w:rPr>
@@ -4317,13 +4300,617 @@
       <w:proofErr w:type="spellEnd"/>
       <w:r>
         <w:rPr>
+          <w:b/>
           <w:sz w:val="20"/>
           <w:szCs w:val="20"/>
         </w:rPr>
         <w:t xml:space="preserve"> commit -m "added games endpoint"</w:t>
       </w:r>
+    </w:p>
+    <w:p>
+      <w:pPr>
+        <w:rPr>
+          <w:b/>
+          <w:sz w:val="20"/>
+          <w:szCs w:val="20"/>
+        </w:rPr>
+      </w:pPr>
+      <w:r>
+        <w:rPr>
+          <w:b/>
+          <w:sz w:val="20"/>
+          <w:szCs w:val="20"/>
+        </w:rPr>
+        <w:t>Second Endpoint</w:t>
+      </w:r>
+    </w:p>
+    <w:p>
+      <w:pPr>
+        <w:rPr>
+          <w:sz w:val="20"/>
+          <w:szCs w:val="20"/>
+        </w:rPr>
+      </w:pPr>
+      <w:r>
+        <w:rPr>
+          <w:sz w:val="20"/>
+          <w:szCs w:val="20"/>
+        </w:rPr>
+        <w:t xml:space="preserve">The last route returned a complete list of games. Let’s return just a game by its id. To do this we will use a library called </w:t>
+      </w:r>
+      <w:proofErr w:type="spellStart"/>
+      <w:r>
+        <w:rPr>
+          <w:sz w:val="20"/>
+          <w:szCs w:val="20"/>
+        </w:rPr>
+        <w:t>lodash</w:t>
+      </w:r>
+      <w:proofErr w:type="spellEnd"/>
+      <w:r>
+        <w:rPr>
+          <w:sz w:val="20"/>
+          <w:szCs w:val="20"/>
+        </w:rPr>
+        <w:t xml:space="preserve"> which we need to install first</w:t>
+      </w:r>
+    </w:p>
+    <w:p>
+      <w:pPr>
+        <w:rPr>
+          <w:b/>
+          <w:sz w:val="20"/>
+          <w:szCs w:val="20"/>
+        </w:rPr>
+      </w:pPr>
+      <w:proofErr w:type="spellStart"/>
+      <w:r>
+        <w:rPr>
+          <w:b/>
+          <w:sz w:val="20"/>
+          <w:szCs w:val="20"/>
+        </w:rPr>
+        <w:t>npm</w:t>
+      </w:r>
+      <w:proofErr w:type="spellEnd"/>
+      <w:r>
+        <w:rPr>
+          <w:b/>
+          <w:sz w:val="20"/>
+          <w:szCs w:val="20"/>
+        </w:rPr>
+        <w:t xml:space="preserve"> install --save </w:t>
+      </w:r>
+      <w:proofErr w:type="spellStart"/>
+      <w:r>
+        <w:rPr>
+          <w:b/>
+          <w:sz w:val="20"/>
+          <w:szCs w:val="20"/>
+        </w:rPr>
+        <w:t>lodash</w:t>
+      </w:r>
+      <w:proofErr w:type="spellEnd"/>
+    </w:p>
+    <w:p>
+      <w:pPr>
+        <w:rPr>
+          <w:sz w:val="20"/>
+          <w:szCs w:val="20"/>
+        </w:rPr>
+      </w:pPr>
+      <w:r>
+        <w:rPr>
+          <w:sz w:val="20"/>
+          <w:szCs w:val="20"/>
+        </w:rPr>
+        <w:t xml:space="preserve">At the top of the main.js file using the _ (underscore symbol is common for the library </w:t>
+      </w:r>
+      <w:proofErr w:type="spellStart"/>
+      <w:r>
+        <w:rPr>
+          <w:sz w:val="20"/>
+          <w:szCs w:val="20"/>
+        </w:rPr>
+        <w:t>lodash</w:t>
+      </w:r>
+      <w:proofErr w:type="spellEnd"/>
+      <w:r>
+        <w:rPr>
+          <w:sz w:val="20"/>
+          <w:szCs w:val="20"/>
+        </w:rPr>
+        <w:t>. There is also a library called underscore that is very similar)</w:t>
+      </w:r>
+    </w:p>
+    <w:p>
+      <w:pPr>
+        <w:rPr>
+          <w:b/>
+          <w:sz w:val="20"/>
+          <w:szCs w:val="20"/>
+        </w:rPr>
+      </w:pPr>
+      <w:proofErr w:type="spellStart"/>
+      <w:r>
+        <w:rPr>
+          <w:b/>
+          <w:sz w:val="20"/>
+          <w:szCs w:val="20"/>
+        </w:rPr>
+        <w:t>var</w:t>
+      </w:r>
+      <w:proofErr w:type="spellEnd"/>
+      <w:r>
+        <w:rPr>
+          <w:b/>
+          <w:sz w:val="20"/>
+          <w:szCs w:val="20"/>
+        </w:rPr>
+        <w:t xml:space="preserve"> _ = require('</w:t>
+      </w:r>
+      <w:proofErr w:type="spellStart"/>
+      <w:r>
+        <w:rPr>
+          <w:b/>
+          <w:sz w:val="20"/>
+          <w:szCs w:val="20"/>
+        </w:rPr>
+        <w:t>lodash</w:t>
+      </w:r>
+      <w:proofErr w:type="spellEnd"/>
+      <w:r>
+        <w:rPr>
+          <w:b/>
+          <w:sz w:val="20"/>
+          <w:szCs w:val="20"/>
+        </w:rPr>
+        <w:t>');</w:t>
+      </w:r>
+    </w:p>
+    <w:p>
+      <w:pPr>
+        <w:spacing w:after="0"/>
+        <w:rPr>
+          <w:rFonts w:ascii="Courier New" w:hAnsi="Courier New" w:cs="Courier New"/>
+          <w:sz w:val="20"/>
+          <w:szCs w:val="20"/>
+        </w:rPr>
+      </w:pPr>
+      <w:proofErr w:type="spellStart"/>
+      <w:proofErr w:type="gramStart"/>
+      <w:r>
+        <w:rPr>
+          <w:rFonts w:ascii="Courier New" w:hAnsi="Courier New" w:cs="Courier New"/>
+          <w:sz w:val="20"/>
+          <w:szCs w:val="20"/>
+        </w:rPr>
+        <w:t>server.route</w:t>
+      </w:r>
+      <w:proofErr w:type="spellEnd"/>
+      <w:proofErr w:type="gramEnd"/>
+      <w:r>
+        <w:rPr>
+          <w:rFonts w:ascii="Courier New" w:hAnsi="Courier New" w:cs="Courier New"/>
+          <w:sz w:val="20"/>
+          <w:szCs w:val="20"/>
+        </w:rPr>
+        <w:t>( {</w:t>
+      </w:r>
+    </w:p>
+    <w:p>
+      <w:pPr>
+        <w:spacing w:after="0"/>
+        <w:rPr>
+          <w:rFonts w:ascii="Courier New" w:hAnsi="Courier New" w:cs="Courier New"/>
+          <w:sz w:val="20"/>
+          <w:szCs w:val="20"/>
+        </w:rPr>
+      </w:pPr>
+      <w:r>
+        <w:rPr>
+          <w:rFonts w:ascii="Courier New" w:hAnsi="Courier New" w:cs="Courier New"/>
+          <w:sz w:val="20"/>
+          <w:szCs w:val="20"/>
+        </w:rPr>
+        <w:t xml:space="preserve">    method: 'GET',</w:t>
+      </w:r>
+    </w:p>
+    <w:p>
+      <w:pPr>
+        <w:spacing w:after="0"/>
+        <w:rPr>
+          <w:rFonts w:ascii="Courier New" w:hAnsi="Courier New" w:cs="Courier New"/>
+          <w:sz w:val="20"/>
+          <w:szCs w:val="20"/>
+        </w:rPr>
+      </w:pPr>
+      <w:r>
+        <w:rPr>
+          <w:rFonts w:ascii="Courier New" w:hAnsi="Courier New" w:cs="Courier New"/>
+          <w:sz w:val="20"/>
+          <w:szCs w:val="20"/>
+        </w:rPr>
+        <w:t xml:space="preserve">    path: '/games/{id}',</w:t>
+      </w:r>
+    </w:p>
+    <w:p>
+      <w:pPr>
+        <w:spacing w:after="0"/>
+        <w:rPr>
+          <w:rFonts w:ascii="Courier New" w:hAnsi="Courier New" w:cs="Courier New"/>
+          <w:sz w:val="20"/>
+          <w:szCs w:val="20"/>
+        </w:rPr>
+      </w:pPr>
+      <w:r>
+        <w:rPr>
+          <w:rFonts w:ascii="Courier New" w:hAnsi="Courier New" w:cs="Courier New"/>
+          <w:sz w:val="20"/>
+          <w:szCs w:val="20"/>
+        </w:rPr>
+        <w:t xml:space="preserve">    handler: function (request, reply) {</w:t>
+      </w:r>
+    </w:p>
+    <w:p>
+      <w:pPr>
+        <w:spacing w:after="0"/>
+        <w:rPr>
+          <w:rFonts w:ascii="Courier New" w:hAnsi="Courier New" w:cs="Courier New"/>
+          <w:sz w:val="20"/>
+          <w:szCs w:val="20"/>
+        </w:rPr>
+      </w:pPr>
+      <w:r>
+        <w:rPr>
+          <w:rFonts w:ascii="Courier New" w:hAnsi="Courier New" w:cs="Courier New"/>
+          <w:sz w:val="20"/>
+          <w:szCs w:val="20"/>
+        </w:rPr>
+        <w:t xml:space="preserve">        </w:t>
+      </w:r>
+      <w:proofErr w:type="spellStart"/>
+      <w:r>
+        <w:rPr>
+          <w:rFonts w:ascii="Courier New" w:hAnsi="Courier New" w:cs="Courier New"/>
+          <w:sz w:val="20"/>
+          <w:szCs w:val="20"/>
+        </w:rPr>
+        <w:t>var</w:t>
+      </w:r>
+      <w:proofErr w:type="spellEnd"/>
+      <w:r>
+        <w:rPr>
+          <w:rFonts w:ascii="Courier New" w:hAnsi="Courier New" w:cs="Courier New"/>
+          <w:sz w:val="20"/>
+          <w:szCs w:val="20"/>
+        </w:rPr>
+        <w:t xml:space="preserve"> game = </w:t>
+      </w:r>
+      <w:proofErr w:type="gramStart"/>
+      <w:r>
+        <w:rPr>
+          <w:rFonts w:ascii="Courier New" w:hAnsi="Courier New" w:cs="Courier New"/>
+          <w:sz w:val="20"/>
+          <w:szCs w:val="20"/>
+        </w:rPr>
+        <w:t>_.find</w:t>
+      </w:r>
+      <w:proofErr w:type="gramEnd"/>
+      <w:r>
+        <w:rPr>
+          <w:rFonts w:ascii="Courier New" w:hAnsi="Courier New" w:cs="Courier New"/>
+          <w:sz w:val="20"/>
+          <w:szCs w:val="20"/>
+        </w:rPr>
+        <w:t xml:space="preserve">(games, {'id': </w:t>
+      </w:r>
+      <w:proofErr w:type="spellStart"/>
+      <w:r>
+        <w:rPr>
+          <w:rFonts w:ascii="Courier New" w:hAnsi="Courier New" w:cs="Courier New"/>
+          <w:sz w:val="20"/>
+          <w:szCs w:val="20"/>
+        </w:rPr>
+        <w:t>parseInt</w:t>
+      </w:r>
+      <w:proofErr w:type="spellEnd"/>
+      <w:r>
+        <w:rPr>
+          <w:rFonts w:ascii="Courier New" w:hAnsi="Courier New" w:cs="Courier New"/>
+          <w:sz w:val="20"/>
+          <w:szCs w:val="20"/>
+        </w:rPr>
+        <w:t>(request.params.id, 10)});</w:t>
+      </w:r>
+    </w:p>
+    <w:p>
+      <w:pPr>
+        <w:spacing w:after="0"/>
+        <w:rPr>
+          <w:rFonts w:ascii="Courier New" w:hAnsi="Courier New" w:cs="Courier New"/>
+          <w:sz w:val="20"/>
+          <w:szCs w:val="20"/>
+        </w:rPr>
+      </w:pPr>
+      <w:r>
+        <w:rPr>
+          <w:rFonts w:ascii="Courier New" w:hAnsi="Courier New" w:cs="Courier New"/>
+          <w:sz w:val="20"/>
+          <w:szCs w:val="20"/>
+        </w:rPr>
+        <w:t xml:space="preserve">        reply(game);</w:t>
+      </w:r>
+    </w:p>
+    <w:p>
+      <w:pPr>
+        <w:spacing w:after="0"/>
+        <w:rPr>
+          <w:rFonts w:ascii="Courier New" w:hAnsi="Courier New" w:cs="Courier New"/>
+          <w:sz w:val="20"/>
+          <w:szCs w:val="20"/>
+        </w:rPr>
+      </w:pPr>
+      <w:r>
+        <w:rPr>
+          <w:rFonts w:ascii="Courier New" w:hAnsi="Courier New" w:cs="Courier New"/>
+          <w:sz w:val="20"/>
+          <w:szCs w:val="20"/>
+        </w:rPr>
+        <w:t xml:space="preserve">    }</w:t>
+      </w:r>
+    </w:p>
+    <w:p>
+      <w:pPr>
+        <w:spacing w:after="0"/>
+        <w:rPr>
+          <w:rFonts w:ascii="Courier New" w:hAnsi="Courier New" w:cs="Courier New"/>
+          <w:sz w:val="20"/>
+          <w:szCs w:val="20"/>
+        </w:rPr>
+      </w:pPr>
+      <w:r>
+        <w:rPr>
+          <w:rFonts w:ascii="Courier New" w:hAnsi="Courier New" w:cs="Courier New"/>
+          <w:sz w:val="20"/>
+          <w:szCs w:val="20"/>
+        </w:rPr>
+        <w:t>});</w:t>
+      </w:r>
+    </w:p>
+    <w:p>
+      <w:pPr>
+        <w:spacing w:after="0"/>
+        <w:rPr>
+          <w:sz w:val="20"/>
+          <w:szCs w:val="20"/>
+        </w:rPr>
+      </w:pPr>
+    </w:p>
+    <w:p>
+      <w:pPr>
+        <w:rPr>
+          <w:sz w:val="20"/>
+          <w:szCs w:val="20"/>
+        </w:rPr>
+      </w:pPr>
+      <w:r>
+        <w:rPr>
+          <w:sz w:val="20"/>
+          <w:szCs w:val="20"/>
+        </w:rPr>
+        <w:t xml:space="preserve">In the function </w:t>
+      </w:r>
+      <w:proofErr w:type="gramStart"/>
+      <w:r>
+        <w:rPr>
+          <w:sz w:val="20"/>
+          <w:szCs w:val="20"/>
+        </w:rPr>
+        <w:t>_.find</w:t>
+      </w:r>
+      <w:proofErr w:type="gramEnd"/>
+      <w:r>
+        <w:rPr>
+          <w:sz w:val="20"/>
+          <w:szCs w:val="20"/>
+        </w:rPr>
+        <w:t xml:space="preserve"> the first parameter (games is the data being searched. The second parameter </w:t>
+      </w:r>
+      <w:r>
+        <w:rPr>
+          <w:sz w:val="20"/>
+          <w:szCs w:val="20"/>
+        </w:rPr>
+        <w:t xml:space="preserve">an object with of what to search for in games. In this case search the property </w:t>
+      </w:r>
+      <w:r>
+        <w:rPr>
+          <w:sz w:val="20"/>
+          <w:szCs w:val="20"/>
+        </w:rPr>
+        <w:t>'</w:t>
+      </w:r>
+      <w:r>
+        <w:rPr>
+          <w:sz w:val="20"/>
+          <w:szCs w:val="20"/>
+        </w:rPr>
+        <w:t>id</w:t>
+      </w:r>
+      <w:r>
+        <w:rPr>
+          <w:sz w:val="20"/>
+          <w:szCs w:val="20"/>
+        </w:rPr>
+        <w:t>'</w:t>
+      </w:r>
+      <w:r>
+        <w:rPr>
+          <w:sz w:val="20"/>
+          <w:szCs w:val="20"/>
+        </w:rPr>
+        <w:t xml:space="preserve"> for the value </w:t>
+      </w:r>
+      <w:r>
+        <w:rPr>
+          <w:b/>
+          <w:sz w:val="20"/>
+          <w:szCs w:val="20"/>
+        </w:rPr>
+        <w:t>request.params.id</w:t>
+      </w:r>
+      <w:r>
+        <w:rPr>
+          <w:sz w:val="20"/>
+          <w:szCs w:val="20"/>
+        </w:rPr>
+        <w:t xml:space="preserve"> which is </w:t>
+      </w:r>
+      <w:r>
+        <w:rPr>
+          <w:sz w:val="20"/>
+          <w:szCs w:val="20"/>
+        </w:rPr>
+        <w:t xml:space="preserve">what is sent in the </w:t>
+      </w:r>
+      <w:r>
+        <w:rPr>
+          <w:sz w:val="20"/>
+          <w:szCs w:val="20"/>
+        </w:rPr>
+        <w:t>path {id}</w:t>
+      </w:r>
+      <w:r>
+        <w:rPr>
+          <w:sz w:val="20"/>
+          <w:szCs w:val="20"/>
+        </w:rPr>
+        <w:t xml:space="preserve">. </w:t>
+      </w:r>
+      <w:proofErr w:type="spellStart"/>
+      <w:r>
+        <w:rPr>
+          <w:sz w:val="20"/>
+          <w:szCs w:val="20"/>
+        </w:rPr>
+        <w:t>parseInt</w:t>
+      </w:r>
+      <w:proofErr w:type="spellEnd"/>
+      <w:r>
+        <w:rPr>
+          <w:sz w:val="20"/>
+          <w:szCs w:val="20"/>
+        </w:rPr>
+        <w:t xml:space="preserve"> is converting it to a number.</w:t>
+      </w:r>
+    </w:p>
+    <w:p>
+      <w:pPr>
+        <w:rPr>
+          <w:sz w:val="20"/>
+          <w:szCs w:val="20"/>
+        </w:rPr>
+      </w:pPr>
+    </w:p>
+    <w:p>
+      <w:pPr>
+        <w:rPr>
+          <w:b/>
+          <w:sz w:val="20"/>
+          <w:szCs w:val="20"/>
+        </w:rPr>
+      </w:pPr>
       <w:bookmarkStart w:id="0" w:name="_GoBack"/>
       <w:bookmarkEnd w:id="0"/>
+      <w:r>
+        <w:rPr>
+          <w:b/>
+          <w:sz w:val="20"/>
+          <w:szCs w:val="20"/>
+        </w:rPr>
+        <w:t>Validation</w:t>
+      </w:r>
+    </w:p>
+    <w:p>
+      <w:pPr>
+        <w:rPr>
+          <w:sz w:val="20"/>
+          <w:szCs w:val="20"/>
+        </w:rPr>
+      </w:pPr>
+    </w:p>
+    <w:p>
+      <w:pPr>
+        <w:rPr>
+          <w:sz w:val="20"/>
+          <w:szCs w:val="20"/>
+        </w:rPr>
+      </w:pPr>
+    </w:p>
+    <w:p>
+      <w:pPr>
+        <w:rPr>
+          <w:sz w:val="20"/>
+          <w:szCs w:val="20"/>
+        </w:rPr>
+      </w:pPr>
+    </w:p>
+    <w:p>
+      <w:pPr>
+        <w:rPr>
+          <w:sz w:val="20"/>
+          <w:szCs w:val="20"/>
+        </w:rPr>
+      </w:pPr>
+    </w:p>
+    <w:p>
+      <w:pPr>
+        <w:rPr>
+          <w:sz w:val="20"/>
+          <w:szCs w:val="20"/>
+        </w:rPr>
+      </w:pPr>
+    </w:p>
+    <w:p>
+      <w:pPr>
+        <w:rPr>
+          <w:sz w:val="20"/>
+          <w:szCs w:val="20"/>
+        </w:rPr>
+      </w:pPr>
+    </w:p>
+    <w:p>
+      <w:pPr>
+        <w:rPr>
+          <w:sz w:val="20"/>
+          <w:szCs w:val="20"/>
+        </w:rPr>
+      </w:pPr>
+    </w:p>
+    <w:p>
+      <w:pPr>
+        <w:rPr>
+          <w:sz w:val="20"/>
+          <w:szCs w:val="20"/>
+        </w:rPr>
+      </w:pPr>
+    </w:p>
+    <w:p>
+      <w:pPr>
+        <w:rPr>
+          <w:sz w:val="20"/>
+          <w:szCs w:val="20"/>
+        </w:rPr>
+      </w:pPr>
+    </w:p>
+    <w:p>
+      <w:pPr>
+        <w:rPr>
+          <w:sz w:val="20"/>
+          <w:szCs w:val="20"/>
+        </w:rPr>
+      </w:pPr>
     </w:p>
     <w:p>
       <w:pPr>
@@ -4393,6 +4980,7 @@
           <w:sz w:val="20"/>
           <w:szCs w:val="20"/>
         </w:rPr>
+        <w:lastRenderedPageBreak/>
         <w:t xml:space="preserve">View </w:t>
       </w:r>
       <w:proofErr w:type="spellStart"/>
@@ -5356,7 +5944,6 @@
           <w:sz w:val="20"/>
           <w:szCs w:val="20"/>
         </w:rPr>
-        <w:lastRenderedPageBreak/>
         <w:t>Status shows everything is up to date</w:t>
       </w:r>
     </w:p>
@@ -5435,6 +6022,7 @@
           <w:sz w:val="20"/>
           <w:szCs w:val="20"/>
         </w:rPr>
+        <w:lastRenderedPageBreak/>
         <w:t>git</w:t>
       </w:r>
       <w:proofErr w:type="spellEnd"/>
@@ -5913,7 +6501,7 @@
                 <w:bCs/>
                 <w:noProof/>
               </w:rPr>
-              <w:t>5</w:t>
+              <w:t>6</w:t>
             </w:r>
             <w:r>
               <w:rPr>
@@ -5958,7 +6546,7 @@
                 <w:bCs/>
                 <w:noProof/>
               </w:rPr>
-              <w:t>5</w:t>
+              <w:t>6</w:t>
             </w:r>
             <w:r>
               <w:rPr>
@@ -7278,7 +7866,7 @@
 </file>
 
 <file path=customXml/itemProps1.xml><?xml version="1.0" encoding="utf-8"?>
-<ds:datastoreItem xmlns:ds="http://schemas.openxmlformats.org/officeDocument/2006/customXml" ds:itemID="{E7A632EB-AA90-40F3-B195-109982A62A1F}">
+<ds:datastoreItem xmlns:ds="http://schemas.openxmlformats.org/officeDocument/2006/customXml" ds:itemID="{F8A9BD95-BBE1-4972-A3CF-79F7C6D10D86}">
   <ds:schemaRefs>
     <ds:schemaRef ds:uri="http://schemas.openxmlformats.org/officeDocument/2006/bibliography"/>
   </ds:schemaRefs>

</xml_diff>

<commit_message>
update project & create pdf
</commit_message>
<xml_diff>
--- a/node-workshop-project.docx
+++ b/node-workshop-project.docx
@@ -14,23 +14,7 @@
           <w:sz w:val="18"/>
           <w:szCs w:val="18"/>
         </w:rPr>
-        <w:t xml:space="preserve">Node.js is a </w:t>
-      </w:r>
-      <w:proofErr w:type="spellStart"/>
-      <w:r>
-        <w:rPr>
-          <w:sz w:val="18"/>
-          <w:szCs w:val="18"/>
-        </w:rPr>
-        <w:t>javascript</w:t>
-      </w:r>
-      <w:proofErr w:type="spellEnd"/>
-      <w:r>
-        <w:rPr>
-          <w:sz w:val="18"/>
-          <w:szCs w:val="18"/>
-        </w:rPr>
-        <w:t xml:space="preserve"> runtime. Project will work to write a few RESTful endpoints running a server saving, retrieving, updating and deleting data. </w:t>
+        <w:t xml:space="preserve">Node.js is a javascript runtime. Project will work to write a few RESTful endpoints running a server saving, retrieving, updating and deleting data. </w:t>
       </w:r>
     </w:p>
     <w:p>
@@ -65,37 +49,12 @@
           <w:szCs w:val="18"/>
         </w:rPr>
       </w:pPr>
-      <w:proofErr w:type="spellStart"/>
-      <w:r>
-        <w:rPr>
-          <w:sz w:val="18"/>
-          <w:szCs w:val="18"/>
-        </w:rPr>
-        <w:t>npm</w:t>
-      </w:r>
-      <w:proofErr w:type="spellEnd"/>
-      <w:r>
-        <w:rPr>
-          <w:sz w:val="18"/>
-          <w:szCs w:val="18"/>
-        </w:rPr>
-        <w:t xml:space="preserve"> is the Node Package Manager (similar to </w:t>
-      </w:r>
-      <w:proofErr w:type="spellStart"/>
-      <w:r>
-        <w:rPr>
-          <w:sz w:val="18"/>
-          <w:szCs w:val="18"/>
-        </w:rPr>
-        <w:t>nuget</w:t>
-      </w:r>
-      <w:proofErr w:type="spellEnd"/>
-      <w:r>
-        <w:rPr>
-          <w:sz w:val="18"/>
-          <w:szCs w:val="18"/>
-        </w:rPr>
-        <w:t xml:space="preserve"> for .net or Linux apt-get)</w:t>
+      <w:r>
+        <w:rPr>
+          <w:sz w:val="18"/>
+          <w:szCs w:val="18"/>
+        </w:rPr>
+        <w:t>npm is the Node Package Manager (similar to nuget for .net or Linux apt-get)</w:t>
       </w:r>
       <w:r>
         <w:rPr>
@@ -119,21 +78,12 @@
           <w:szCs w:val="18"/>
         </w:rPr>
       </w:pPr>
-      <w:proofErr w:type="spellStart"/>
-      <w:r>
-        <w:rPr>
-          <w:sz w:val="18"/>
-          <w:szCs w:val="18"/>
-        </w:rPr>
-        <w:t>hapiJS</w:t>
-      </w:r>
-      <w:proofErr w:type="spellEnd"/>
-      <w:r>
-        <w:rPr>
-          <w:sz w:val="18"/>
-          <w:szCs w:val="18"/>
-        </w:rPr>
-        <w:t xml:space="preserve"> is a node package (library) used to create a web server, including RESTful endpoints</w:t>
+      <w:r>
+        <w:rPr>
+          <w:sz w:val="18"/>
+          <w:szCs w:val="18"/>
+        </w:rPr>
+        <w:t>hapiJS is a node package (library) used to create a web server, including RESTful endpoints</w:t>
       </w:r>
     </w:p>
     <w:tbl>
@@ -233,25 +183,7 @@
                 <w:sz w:val="18"/>
                 <w:szCs w:val="18"/>
               </w:rPr>
-              <w:t xml:space="preserve">Open </w:t>
-            </w:r>
-            <w:proofErr w:type="spellStart"/>
-            <w:r>
-              <w:rPr>
-                <w:rFonts w:ascii="Courier New" w:hAnsi="Courier New" w:cs="Courier New"/>
-                <w:sz w:val="18"/>
-                <w:szCs w:val="18"/>
-              </w:rPr>
-              <w:t>Git</w:t>
-            </w:r>
-            <w:proofErr w:type="spellEnd"/>
-            <w:r>
-              <w:rPr>
-                <w:rFonts w:ascii="Courier New" w:hAnsi="Courier New" w:cs="Courier New"/>
-                <w:sz w:val="18"/>
-                <w:szCs w:val="18"/>
-              </w:rPr>
-              <w:t xml:space="preserve"> Bash On windows or terminal on Linux/Mac</w:t>
+              <w:t>Open Git Bash On windows or terminal on Linux/Mac</w:t>
             </w:r>
           </w:p>
         </w:tc>
@@ -302,16 +234,7 @@
                 <w:sz w:val="18"/>
                 <w:szCs w:val="18"/>
               </w:rPr>
-              <w:t>cd /</w:t>
-            </w:r>
-            <w:r>
-              <w:rPr>
-                <w:rFonts w:ascii="Courier New" w:hAnsi="Courier New" w:cs="Courier New"/>
-                <w:b/>
-                <w:sz w:val="18"/>
-                <w:szCs w:val="18"/>
-              </w:rPr>
-              <w:t xml:space="preserve">c </w:t>
+              <w:t xml:space="preserve">cd /c </w:t>
             </w:r>
             <w:r>
               <w:rPr>
@@ -379,34 +302,14 @@
                 <w:szCs w:val="18"/>
               </w:rPr>
             </w:pPr>
-            <w:proofErr w:type="spellStart"/>
             <w:r>
               <w:rPr>
                 <w:rFonts w:ascii="Courier New" w:hAnsi="Courier New" w:cs="Courier New"/>
                 <w:sz w:val="18"/>
                 <w:szCs w:val="18"/>
               </w:rPr>
-              <w:t>mkdir</w:t>
-            </w:r>
-            <w:proofErr w:type="spellEnd"/>
-            <w:r>
-              <w:rPr>
-                <w:rFonts w:ascii="Courier New" w:hAnsi="Courier New" w:cs="Courier New"/>
-                <w:sz w:val="18"/>
-                <w:szCs w:val="18"/>
-              </w:rPr>
-              <w:t xml:space="preserve"> </w:t>
-            </w:r>
-            <w:proofErr w:type="spellStart"/>
-            <w:r>
-              <w:rPr>
-                <w:rFonts w:ascii="Courier New" w:hAnsi="Courier New" w:cs="Courier New"/>
-                <w:sz w:val="18"/>
-                <w:szCs w:val="18"/>
-              </w:rPr>
-              <w:t>nodeproj</w:t>
-            </w:r>
-            <w:proofErr w:type="spellEnd"/>
+              <w:t>mkdir nodeproj</w:t>
+            </w:r>
           </w:p>
         </w:tc>
       </w:tr>
@@ -454,18 +357,8 @@
                 <w:sz w:val="18"/>
                 <w:szCs w:val="18"/>
               </w:rPr>
-              <w:t xml:space="preserve">cd </w:t>
-            </w:r>
-            <w:proofErr w:type="spellStart"/>
-            <w:r>
-              <w:rPr>
-                <w:rFonts w:ascii="Courier New" w:hAnsi="Courier New" w:cs="Courier New"/>
-                <w:sz w:val="18"/>
-                <w:szCs w:val="18"/>
-              </w:rPr>
-              <w:t>nodeproj</w:t>
-            </w:r>
-            <w:proofErr w:type="spellEnd"/>
+              <w:t>cd nodeproj</w:t>
+            </w:r>
           </w:p>
         </w:tc>
       </w:tr>
@@ -486,23 +379,7 @@
                 <w:sz w:val="18"/>
                 <w:szCs w:val="18"/>
               </w:rPr>
-              <w:t xml:space="preserve">Initialize a </w:t>
-            </w:r>
-            <w:proofErr w:type="spellStart"/>
-            <w:r>
-              <w:rPr>
-                <w:sz w:val="18"/>
-                <w:szCs w:val="18"/>
-              </w:rPr>
-              <w:t>git</w:t>
-            </w:r>
-            <w:proofErr w:type="spellEnd"/>
-            <w:r>
-              <w:rPr>
-                <w:sz w:val="18"/>
-                <w:szCs w:val="18"/>
-              </w:rPr>
-              <w:t xml:space="preserve"> repository</w:t>
+              <w:t>Initialize a git repository</w:t>
             </w:r>
           </w:p>
         </w:tc>
@@ -523,34 +400,14 @@
                 <w:szCs w:val="18"/>
               </w:rPr>
             </w:pPr>
-            <w:proofErr w:type="spellStart"/>
             <w:r>
               <w:rPr>
                 <w:rFonts w:ascii="Courier New" w:hAnsi="Courier New" w:cs="Courier New"/>
                 <w:sz w:val="18"/>
                 <w:szCs w:val="18"/>
               </w:rPr>
-              <w:t>git</w:t>
-            </w:r>
-            <w:proofErr w:type="spellEnd"/>
-            <w:r>
-              <w:rPr>
-                <w:rFonts w:ascii="Courier New" w:hAnsi="Courier New" w:cs="Courier New"/>
-                <w:sz w:val="18"/>
-                <w:szCs w:val="18"/>
-              </w:rPr>
-              <w:t xml:space="preserve"> </w:t>
-            </w:r>
-            <w:proofErr w:type="spellStart"/>
-            <w:r>
-              <w:rPr>
-                <w:rFonts w:ascii="Courier New" w:hAnsi="Courier New" w:cs="Courier New"/>
-                <w:sz w:val="18"/>
-                <w:szCs w:val="18"/>
-              </w:rPr>
-              <w:t>init</w:t>
-            </w:r>
-            <w:proofErr w:type="spellEnd"/>
+              <w:t>git init</w:t>
+            </w:r>
           </w:p>
         </w:tc>
       </w:tr>
@@ -571,23 +428,7 @@
                 <w:sz w:val="18"/>
                 <w:szCs w:val="18"/>
               </w:rPr>
-              <w:t xml:space="preserve">Initial </w:t>
-            </w:r>
-            <w:proofErr w:type="spellStart"/>
-            <w:r>
-              <w:rPr>
-                <w:sz w:val="18"/>
-                <w:szCs w:val="18"/>
-              </w:rPr>
-              <w:t>npm</w:t>
-            </w:r>
-            <w:proofErr w:type="spellEnd"/>
-            <w:r>
-              <w:rPr>
-                <w:sz w:val="18"/>
-                <w:szCs w:val="18"/>
-              </w:rPr>
-              <w:t xml:space="preserve"> </w:t>
+              <w:t xml:space="preserve">Initial npm </w:t>
             </w:r>
           </w:p>
         </w:tc>
@@ -608,34 +449,14 @@
                 <w:szCs w:val="18"/>
               </w:rPr>
             </w:pPr>
-            <w:proofErr w:type="spellStart"/>
             <w:r>
               <w:rPr>
                 <w:rFonts w:ascii="Courier New" w:hAnsi="Courier New" w:cs="Courier New"/>
                 <w:sz w:val="18"/>
                 <w:szCs w:val="18"/>
               </w:rPr>
-              <w:t>npm</w:t>
-            </w:r>
-            <w:proofErr w:type="spellEnd"/>
-            <w:r>
-              <w:rPr>
-                <w:rFonts w:ascii="Courier New" w:hAnsi="Courier New" w:cs="Courier New"/>
-                <w:sz w:val="18"/>
-                <w:szCs w:val="18"/>
-              </w:rPr>
-              <w:t xml:space="preserve"> </w:t>
-            </w:r>
-            <w:proofErr w:type="spellStart"/>
-            <w:r>
-              <w:rPr>
-                <w:rFonts w:ascii="Courier New" w:hAnsi="Courier New" w:cs="Courier New"/>
-                <w:sz w:val="18"/>
-                <w:szCs w:val="18"/>
-              </w:rPr>
-              <w:t>init</w:t>
-            </w:r>
-            <w:proofErr w:type="spellEnd"/>
+              <w:t>npm init</w:t>
+            </w:r>
           </w:p>
         </w:tc>
       </w:tr>
@@ -656,23 +477,7 @@
                 <w:sz w:val="18"/>
                 <w:szCs w:val="18"/>
               </w:rPr>
-              <w:t xml:space="preserve">answer </w:t>
-            </w:r>
-            <w:proofErr w:type="spellStart"/>
-            <w:r>
-              <w:rPr>
-                <w:sz w:val="18"/>
-                <w:szCs w:val="18"/>
-              </w:rPr>
-              <w:t>npm</w:t>
-            </w:r>
-            <w:proofErr w:type="spellEnd"/>
-            <w:r>
-              <w:rPr>
-                <w:sz w:val="18"/>
-                <w:szCs w:val="18"/>
-              </w:rPr>
-              <w:t xml:space="preserve"> questions</w:t>
+              <w:t>answer npm questions</w:t>
             </w:r>
           </w:p>
         </w:tc>
@@ -760,34 +565,14 @@
                 <w:szCs w:val="18"/>
               </w:rPr>
             </w:pPr>
-            <w:proofErr w:type="spellStart"/>
             <w:r>
               <w:rPr>
                 <w:rFonts w:ascii="Courier New" w:hAnsi="Courier New" w:cs="Courier New"/>
                 <w:sz w:val="18"/>
                 <w:szCs w:val="18"/>
               </w:rPr>
-              <w:t>npm</w:t>
-            </w:r>
-            <w:proofErr w:type="spellEnd"/>
-            <w:r>
-              <w:rPr>
-                <w:rFonts w:ascii="Courier New" w:hAnsi="Courier New" w:cs="Courier New"/>
-                <w:sz w:val="18"/>
-                <w:szCs w:val="18"/>
-              </w:rPr>
-              <w:t xml:space="preserve"> install --save </w:t>
-            </w:r>
-            <w:proofErr w:type="spellStart"/>
-            <w:r>
-              <w:rPr>
-                <w:rFonts w:ascii="Courier New" w:hAnsi="Courier New" w:cs="Courier New"/>
-                <w:sz w:val="18"/>
-                <w:szCs w:val="18"/>
-              </w:rPr>
-              <w:t>hapi</w:t>
-            </w:r>
-            <w:proofErr w:type="spellEnd"/>
+              <w:t>npm install --save hapi</w:t>
+            </w:r>
           </w:p>
         </w:tc>
       </w:tr>
@@ -895,15 +680,7 @@
                 <w:sz w:val="18"/>
                 <w:szCs w:val="18"/>
               </w:rPr>
-              <w:t xml:space="preserve">Create a new </w:t>
-            </w:r>
-            <w:proofErr w:type="gramStart"/>
-            <w:r>
-              <w:rPr>
-                <w:sz w:val="18"/>
-                <w:szCs w:val="18"/>
-              </w:rPr>
-              <w:t>file</w:t>
+              <w:t>Create a new file</w:t>
             </w:r>
             <w:r>
               <w:rPr>
@@ -918,19 +695,8 @@
                 <w:sz w:val="18"/>
                 <w:szCs w:val="18"/>
               </w:rPr>
-              <w:t>.</w:t>
-            </w:r>
-            <w:proofErr w:type="spellStart"/>
-            <w:r>
-              <w:rPr>
-                <w:b/>
-                <w:sz w:val="18"/>
-                <w:szCs w:val="18"/>
-              </w:rPr>
-              <w:t>gitignore</w:t>
-            </w:r>
-            <w:proofErr w:type="spellEnd"/>
-            <w:proofErr w:type="gramEnd"/>
+              <w:t>.gitignore</w:t>
+            </w:r>
             <w:r>
               <w:rPr>
                 <w:sz w:val="18"/>
@@ -965,23 +731,7 @@
                 <w:sz w:val="18"/>
                 <w:szCs w:val="18"/>
               </w:rPr>
-              <w:t xml:space="preserve"> directories </w:t>
-            </w:r>
-            <w:proofErr w:type="spellStart"/>
-            <w:r>
-              <w:rPr>
-                <w:sz w:val="18"/>
-                <w:szCs w:val="18"/>
-              </w:rPr>
-              <w:t>git</w:t>
-            </w:r>
-            <w:proofErr w:type="spellEnd"/>
-            <w:r>
-              <w:rPr>
-                <w:sz w:val="18"/>
-                <w:szCs w:val="18"/>
-              </w:rPr>
-              <w:t xml:space="preserve"> </w:t>
+              <w:t xml:space="preserve"> directories git </w:t>
             </w:r>
             <w:r>
               <w:rPr>
@@ -1005,31 +755,13 @@
               </w:rPr>
               <w:t xml:space="preserve">  </w:t>
             </w:r>
-            <w:proofErr w:type="spellStart"/>
-            <w:r>
-              <w:rPr>
-                <w:sz w:val="18"/>
-                <w:szCs w:val="18"/>
-              </w:rPr>
-              <w:t>node_modules</w:t>
-            </w:r>
-            <w:proofErr w:type="spellEnd"/>
-            <w:r>
-              <w:rPr>
-                <w:sz w:val="18"/>
-                <w:szCs w:val="18"/>
-              </w:rPr>
-              <w:t xml:space="preserve"> - packages installed by </w:t>
-            </w:r>
-            <w:proofErr w:type="spellStart"/>
-            <w:r>
-              <w:rPr>
-                <w:sz w:val="18"/>
-                <w:szCs w:val="18"/>
-              </w:rPr>
-              <w:t>npm</w:t>
-            </w:r>
-            <w:proofErr w:type="spellEnd"/>
+            <w:r>
+              <w:rPr>
+                <w:sz w:val="18"/>
+                <w:szCs w:val="18"/>
+              </w:rPr>
+              <w:t>node_modules - packages installed by npm</w:t>
+            </w:r>
           </w:p>
           <w:p>
             <w:pPr>
@@ -1072,39 +804,7 @@
                 <w:sz w:val="18"/>
                 <w:szCs w:val="18"/>
               </w:rPr>
-              <w:t>*.</w:t>
-            </w:r>
-            <w:proofErr w:type="spellStart"/>
-            <w:r>
-              <w:rPr>
-                <w:sz w:val="18"/>
-                <w:szCs w:val="18"/>
-              </w:rPr>
-              <w:t>bak</w:t>
-            </w:r>
-            <w:proofErr w:type="spellEnd"/>
-            <w:r>
-              <w:rPr>
-                <w:sz w:val="18"/>
-                <w:szCs w:val="18"/>
-              </w:rPr>
-              <w:t xml:space="preserve"> - some editors keep original files with </w:t>
-            </w:r>
-            <w:proofErr w:type="spellStart"/>
-            <w:r>
-              <w:rPr>
-                <w:sz w:val="18"/>
-                <w:szCs w:val="18"/>
-              </w:rPr>
-              <w:t>bak</w:t>
-            </w:r>
-            <w:proofErr w:type="spellEnd"/>
-            <w:r>
-              <w:rPr>
-                <w:sz w:val="18"/>
-                <w:szCs w:val="18"/>
-              </w:rPr>
-              <w:t xml:space="preserve"> extension</w:t>
+              <w:t>*.bak - some editors keep original files with bak extension</w:t>
             </w:r>
           </w:p>
           <w:p>
@@ -1163,7 +863,6 @@
               </w:rPr>
               <w:br/>
             </w:r>
-            <w:proofErr w:type="spellStart"/>
             <w:r>
               <w:rPr>
                 <w:sz w:val="18"/>
@@ -1171,7 +870,6 @@
               </w:rPr>
               <w:t>node_modules</w:t>
             </w:r>
-            <w:proofErr w:type="spellEnd"/>
             <w:r>
               <w:rPr>
                 <w:sz w:val="18"/>
@@ -1186,33 +884,16 @@
                 <w:szCs w:val="18"/>
               </w:rPr>
               <w:br/>
-              <w:t>*.</w:t>
-            </w:r>
-            <w:proofErr w:type="spellStart"/>
-            <w:r>
-              <w:rPr>
-                <w:sz w:val="18"/>
-                <w:szCs w:val="18"/>
-              </w:rPr>
-              <w:t>bak</w:t>
-            </w:r>
-            <w:proofErr w:type="spellEnd"/>
+              <w:t>*.bak</w:t>
+            </w:r>
             <w:r>
               <w:rPr>
                 <w:sz w:val="18"/>
                 <w:szCs w:val="18"/>
               </w:rPr>
               <w:br/>
-            </w:r>
-            <w:proofErr w:type="spellStart"/>
-            <w:r>
-              <w:rPr>
-                <w:sz w:val="18"/>
-                <w:szCs w:val="18"/>
-              </w:rPr>
               <w:t>dist</w:t>
             </w:r>
-            <w:proofErr w:type="spellEnd"/>
             <w:r>
               <w:rPr>
                 <w:sz w:val="18"/>
@@ -1243,7 +924,6 @@
           <w:szCs w:val="18"/>
         </w:rPr>
       </w:pPr>
-      <w:proofErr w:type="spellStart"/>
       <w:r>
         <w:rPr>
           <w:b/>
@@ -1252,7 +932,6 @@
         </w:rPr>
         <w:t>HelloWord</w:t>
       </w:r>
-      <w:proofErr w:type="spellEnd"/>
     </w:p>
     <w:p>
       <w:pPr>
@@ -1344,7 +1023,7 @@
                 <w:sz w:val="18"/>
                 <w:szCs w:val="18"/>
               </w:rPr>
-              <w:t>Create a new file called main.js</w:t>
+              <w:t>Create a directory called src</w:t>
             </w:r>
           </w:p>
         </w:tc>
@@ -1360,7 +1039,7 @@
                 <w:numId w:val="2"/>
               </w:numPr>
               <w:rPr>
-                <w:b/>
+                <w:rFonts w:ascii="Courier New" w:hAnsi="Courier New" w:cs="Courier New"/>
                 <w:sz w:val="18"/>
                 <w:szCs w:val="18"/>
               </w:rPr>
@@ -1371,59 +1050,7 @@
                 <w:sz w:val="18"/>
                 <w:szCs w:val="18"/>
               </w:rPr>
-              <w:t>add the following:</w:t>
-            </w:r>
-            <w:r>
-              <w:rPr>
-                <w:rFonts w:ascii="Courier New" w:hAnsi="Courier New" w:cs="Courier New"/>
-                <w:sz w:val="18"/>
-                <w:szCs w:val="18"/>
-              </w:rPr>
-              <w:br/>
-            </w:r>
-            <w:proofErr w:type="gramStart"/>
-            <w:r>
-              <w:rPr>
-                <w:sz w:val="18"/>
-                <w:szCs w:val="18"/>
-              </w:rPr>
-              <w:t>console.log(</w:t>
-            </w:r>
-            <w:proofErr w:type="gramEnd"/>
-            <w:r>
-              <w:rPr>
-                <w:sz w:val="18"/>
-                <w:szCs w:val="18"/>
-              </w:rPr>
-              <w:t>'Hello</w:t>
-            </w:r>
-            <w:r>
-              <w:rPr>
-                <w:sz w:val="18"/>
-                <w:szCs w:val="18"/>
-              </w:rPr>
-              <w:t xml:space="preserve"> </w:t>
-            </w:r>
-            <w:r>
-              <w:rPr>
-                <w:sz w:val="18"/>
-                <w:szCs w:val="18"/>
-              </w:rPr>
-              <w:t>World</w:t>
-            </w:r>
-            <w:r>
-              <w:rPr>
-                <w:sz w:val="18"/>
-                <w:szCs w:val="18"/>
-              </w:rPr>
-              <w:t>!</w:t>
-            </w:r>
-            <w:r>
-              <w:rPr>
-                <w:sz w:val="18"/>
-                <w:szCs w:val="18"/>
-              </w:rPr>
-              <w:t>');</w:t>
+              <w:t>mkdir src</w:t>
             </w:r>
           </w:p>
         </w:tc>
@@ -1445,23 +1072,14 @@
                 <w:sz w:val="18"/>
                 <w:szCs w:val="18"/>
               </w:rPr>
-              <w:t xml:space="preserve">Setup </w:t>
-            </w:r>
-            <w:proofErr w:type="spellStart"/>
-            <w:r>
-              <w:rPr>
-                <w:sz w:val="18"/>
-                <w:szCs w:val="18"/>
-              </w:rPr>
-              <w:t>npm</w:t>
-            </w:r>
-            <w:proofErr w:type="spellEnd"/>
-            <w:r>
-              <w:rPr>
-                <w:sz w:val="18"/>
-                <w:szCs w:val="18"/>
-              </w:rPr>
-              <w:t xml:space="preserve"> to execute main.js</w:t>
+              <w:t>Create a new file called main.js</w:t>
+            </w:r>
+            <w:r>
+              <w:rPr>
+                <w:sz w:val="18"/>
+                <w:szCs w:val="18"/>
+              </w:rPr>
+              <w:t xml:space="preserve"> in src directory </w:t>
             </w:r>
           </w:p>
         </w:tc>
@@ -1477,18 +1095,131 @@
                 <w:numId w:val="2"/>
               </w:numPr>
               <w:rPr>
+                <w:b/>
+                <w:sz w:val="18"/>
+                <w:szCs w:val="18"/>
+              </w:rPr>
+            </w:pPr>
+            <w:r>
+              <w:rPr>
                 <w:rFonts w:ascii="Courier New" w:hAnsi="Courier New" w:cs="Courier New"/>
                 <w:sz w:val="18"/>
                 <w:szCs w:val="18"/>
               </w:rPr>
+              <w:t>add the following:</w:t>
+            </w:r>
+            <w:r>
+              <w:rPr>
+                <w:rFonts w:ascii="Courier New" w:hAnsi="Courier New" w:cs="Courier New"/>
+                <w:sz w:val="18"/>
+                <w:szCs w:val="18"/>
+              </w:rPr>
+              <w:br/>
+            </w:r>
+            <w:r>
+              <w:rPr>
+                <w:rFonts w:ascii="Courier New" w:hAnsi="Courier New" w:cs="Courier New"/>
+                <w:sz w:val="18"/>
+                <w:szCs w:val="18"/>
+              </w:rPr>
+              <w:t>console.log('Hello</w:t>
+            </w:r>
+            <w:r>
+              <w:rPr>
+                <w:rFonts w:ascii="Courier New" w:hAnsi="Courier New" w:cs="Courier New"/>
+                <w:sz w:val="18"/>
+                <w:szCs w:val="18"/>
+              </w:rPr>
+              <w:t xml:space="preserve"> </w:t>
+            </w:r>
+            <w:r>
+              <w:rPr>
+                <w:rFonts w:ascii="Courier New" w:hAnsi="Courier New" w:cs="Courier New"/>
+                <w:sz w:val="18"/>
+                <w:szCs w:val="18"/>
+              </w:rPr>
+              <w:t>World</w:t>
+            </w:r>
+            <w:r>
+              <w:rPr>
+                <w:rFonts w:ascii="Courier New" w:hAnsi="Courier New" w:cs="Courier New"/>
+                <w:sz w:val="18"/>
+                <w:szCs w:val="18"/>
+              </w:rPr>
+              <w:t>!</w:t>
+            </w:r>
+            <w:r>
+              <w:rPr>
+                <w:rFonts w:ascii="Courier New" w:hAnsi="Courier New" w:cs="Courier New"/>
+                <w:sz w:val="18"/>
+                <w:szCs w:val="18"/>
+              </w:rPr>
+              <w:t>');</w:t>
+            </w:r>
+          </w:p>
+        </w:tc>
+      </w:tr>
+      <w:tr>
+        <w:tc>
+          <w:tcPr>
+            <w:tcW w:w="5395" w:type="dxa"/>
+          </w:tcPr>
+          <w:p>
+            <w:pPr>
+              <w:rPr>
+                <w:sz w:val="18"/>
+                <w:szCs w:val="18"/>
+              </w:rPr>
             </w:pPr>
             <w:r>
               <w:rPr>
+                <w:sz w:val="18"/>
+                <w:szCs w:val="18"/>
+              </w:rPr>
+              <w:t>Setup npm to execute main.js</w:t>
+            </w:r>
+          </w:p>
+        </w:tc>
+        <w:tc>
+          <w:tcPr>
+            <w:tcW w:w="5395" w:type="dxa"/>
+          </w:tcPr>
+          <w:p>
+            <w:pPr>
+              <w:pStyle w:val="ListParagraph"/>
+              <w:numPr>
+                <w:ilvl w:val="0"/>
+                <w:numId w:val="2"/>
+              </w:numPr>
+              <w:rPr>
                 <w:rFonts w:ascii="Courier New" w:hAnsi="Courier New" w:cs="Courier New"/>
                 <w:sz w:val="18"/>
                 <w:szCs w:val="18"/>
               </w:rPr>
-              <w:t xml:space="preserve">edit package.js </w:t>
+            </w:pPr>
+            <w:r>
+              <w:rPr>
+                <w:rFonts w:ascii="Courier New" w:hAnsi="Courier New" w:cs="Courier New"/>
+                <w:sz w:val="18"/>
+                <w:szCs w:val="18"/>
+              </w:rPr>
+              <w:t>edit package.js</w:t>
+            </w:r>
+            <w:r>
+              <w:rPr>
+                <w:rFonts w:ascii="Courier New" w:hAnsi="Courier New" w:cs="Courier New"/>
+                <w:sz w:val="18"/>
+                <w:szCs w:val="18"/>
+              </w:rPr>
+              <w:t>on</w:t>
+            </w:r>
+            <w:r>
+              <w:rPr>
+                <w:rFonts w:ascii="Courier New" w:hAnsi="Courier New" w:cs="Courier New"/>
+                <w:sz w:val="18"/>
+                <w:szCs w:val="18"/>
+              </w:rPr>
+              <w:t xml:space="preserve"> </w:t>
             </w:r>
           </w:p>
           <w:p>
@@ -1510,25 +1241,7 @@
                 <w:sz w:val="18"/>
                 <w:szCs w:val="18"/>
               </w:rPr>
-              <w:t>under scripts (line 6/</w:t>
-            </w:r>
-            <w:proofErr w:type="gramStart"/>
-            <w:r>
-              <w:rPr>
-                <w:rFonts w:ascii="Courier New" w:hAnsi="Courier New" w:cs="Courier New"/>
-                <w:sz w:val="18"/>
-                <w:szCs w:val="18"/>
-              </w:rPr>
-              <w:t>7)add</w:t>
-            </w:r>
-            <w:proofErr w:type="gramEnd"/>
-            <w:r>
-              <w:rPr>
-                <w:rFonts w:ascii="Courier New" w:hAnsi="Courier New" w:cs="Courier New"/>
-                <w:sz w:val="18"/>
-                <w:szCs w:val="18"/>
-              </w:rPr>
-              <w:t xml:space="preserve"> the following</w:t>
+              <w:t>under scripts (line 6/7)add the following</w:t>
             </w:r>
           </w:p>
           <w:p>
@@ -1550,25 +1263,7 @@
                 <w:sz w:val="18"/>
                 <w:szCs w:val="18"/>
               </w:rPr>
-              <w:t xml:space="preserve">"start": "node </w:t>
-            </w:r>
-            <w:proofErr w:type="spellStart"/>
-            <w:r>
-              <w:rPr>
-                <w:rFonts w:ascii="Courier New" w:hAnsi="Courier New" w:cs="Courier New"/>
-                <w:sz w:val="18"/>
-                <w:szCs w:val="18"/>
-              </w:rPr>
-              <w:t>src</w:t>
-            </w:r>
-            <w:proofErr w:type="spellEnd"/>
-            <w:r>
-              <w:rPr>
-                <w:rFonts w:ascii="Courier New" w:hAnsi="Courier New" w:cs="Courier New"/>
-                <w:sz w:val="18"/>
-                <w:szCs w:val="18"/>
-              </w:rPr>
-              <w:t>/main.js",</w:t>
+              <w:t>"start": "node src/main.js",</w:t>
             </w:r>
           </w:p>
           <w:p>
@@ -1683,23 +1378,13 @@
                 <w:szCs w:val="18"/>
               </w:rPr>
             </w:pPr>
-            <w:proofErr w:type="spellStart"/>
             <w:r>
               <w:rPr>
                 <w:rFonts w:ascii="Courier New" w:hAnsi="Courier New" w:cs="Courier New"/>
                 <w:sz w:val="18"/>
                 <w:szCs w:val="18"/>
               </w:rPr>
-              <w:t>npm</w:t>
-            </w:r>
-            <w:proofErr w:type="spellEnd"/>
-            <w:r>
-              <w:rPr>
-                <w:rFonts w:ascii="Courier New" w:hAnsi="Courier New" w:cs="Courier New"/>
-                <w:sz w:val="18"/>
-                <w:szCs w:val="18"/>
-              </w:rPr>
-              <w:t xml:space="preserve"> start</w:t>
+              <w:t>npm start</w:t>
             </w:r>
           </w:p>
           <w:p>
@@ -1759,23 +1444,13 @@
           <w:szCs w:val="18"/>
         </w:rPr>
       </w:pPr>
-      <w:proofErr w:type="spellStart"/>
-      <w:r>
-        <w:rPr>
-          <w:b/>
-          <w:sz w:val="18"/>
-          <w:szCs w:val="18"/>
-        </w:rPr>
-        <w:t>Git</w:t>
-      </w:r>
-      <w:proofErr w:type="spellEnd"/>
-      <w:r>
-        <w:rPr>
-          <w:b/>
-          <w:sz w:val="18"/>
-          <w:szCs w:val="18"/>
-        </w:rPr>
-        <w:t xml:space="preserve"> Commit</w:t>
+      <w:r>
+        <w:rPr>
+          <w:b/>
+          <w:sz w:val="18"/>
+          <w:szCs w:val="18"/>
+        </w:rPr>
+        <w:t>Git Commit</w:t>
       </w:r>
     </w:p>
     <w:p>
@@ -1804,17 +1479,8 @@
           <w:sz w:val="18"/>
           <w:szCs w:val="18"/>
         </w:rPr>
-        <w:t xml:space="preserve">code to </w:t>
-      </w:r>
-      <w:proofErr w:type="spellStart"/>
-      <w:r>
-        <w:rPr>
-          <w:sz w:val="18"/>
-          <w:szCs w:val="18"/>
-        </w:rPr>
-        <w:t>git</w:t>
-      </w:r>
-      <w:proofErr w:type="spellEnd"/>
+        <w:t>code to git</w:t>
+      </w:r>
     </w:p>
     <w:tbl>
       <w:tblPr>
@@ -1891,23 +1557,7 @@
                 <w:sz w:val="18"/>
                 <w:szCs w:val="18"/>
               </w:rPr>
-              <w:t xml:space="preserve">Add files to </w:t>
-            </w:r>
-            <w:proofErr w:type="spellStart"/>
-            <w:r>
-              <w:rPr>
-                <w:sz w:val="18"/>
-                <w:szCs w:val="18"/>
-              </w:rPr>
-              <w:t>git</w:t>
-            </w:r>
-            <w:proofErr w:type="spellEnd"/>
-            <w:r>
-              <w:rPr>
-                <w:sz w:val="18"/>
-                <w:szCs w:val="18"/>
-              </w:rPr>
-              <w:t xml:space="preserve"> from command line in the root project directory</w:t>
+              <w:t>Add files to git from command line in the root project directory</w:t>
             </w:r>
           </w:p>
         </w:tc>
@@ -1927,40 +1577,13 @@
                 <w:szCs w:val="18"/>
               </w:rPr>
             </w:pPr>
-            <w:proofErr w:type="spellStart"/>
-            <w:r>
-              <w:rPr>
-                <w:sz w:val="18"/>
-                <w:szCs w:val="18"/>
-              </w:rPr>
-              <w:t>git</w:t>
-            </w:r>
-            <w:proofErr w:type="spellEnd"/>
-            <w:r>
-              <w:rPr>
-                <w:sz w:val="18"/>
-                <w:szCs w:val="18"/>
-              </w:rPr>
-              <w:t xml:space="preserve"> </w:t>
-            </w:r>
-            <w:proofErr w:type="gramStart"/>
-            <w:r>
-              <w:rPr>
-                <w:sz w:val="18"/>
-                <w:szCs w:val="18"/>
-              </w:rPr>
-              <w:t>add .</w:t>
-            </w:r>
-            <w:proofErr w:type="spellStart"/>
-            <w:r>
-              <w:rPr>
-                <w:sz w:val="18"/>
-                <w:szCs w:val="18"/>
-              </w:rPr>
-              <w:t>gitignore</w:t>
-            </w:r>
-            <w:proofErr w:type="spellEnd"/>
-            <w:proofErr w:type="gramEnd"/>
+            <w:r>
+              <w:rPr>
+                <w:sz w:val="18"/>
+                <w:szCs w:val="18"/>
+              </w:rPr>
+              <w:t>git add .gitignore</w:t>
+            </w:r>
           </w:p>
           <w:p>
             <w:pPr>
@@ -1974,33 +1597,13 @@
                 <w:szCs w:val="18"/>
               </w:rPr>
             </w:pPr>
-            <w:proofErr w:type="spellStart"/>
-            <w:r>
-              <w:rPr>
-                <w:sz w:val="18"/>
-                <w:szCs w:val="18"/>
-              </w:rPr>
-              <w:t>git</w:t>
-            </w:r>
-            <w:proofErr w:type="spellEnd"/>
-            <w:r>
-              <w:rPr>
-                <w:sz w:val="18"/>
-                <w:szCs w:val="18"/>
-              </w:rPr>
-              <w:t xml:space="preserve"> add </w:t>
-            </w:r>
-            <w:proofErr w:type="spellStart"/>
-            <w:proofErr w:type="gramStart"/>
-            <w:r>
-              <w:rPr>
-                <w:sz w:val="18"/>
-                <w:szCs w:val="18"/>
-              </w:rPr>
-              <w:t>package.json</w:t>
-            </w:r>
-            <w:proofErr w:type="spellEnd"/>
-            <w:proofErr w:type="gramEnd"/>
+            <w:r>
+              <w:rPr>
+                <w:sz w:val="18"/>
+                <w:szCs w:val="18"/>
+              </w:rPr>
+              <w:t>git add package.json</w:t>
+            </w:r>
           </w:p>
           <w:p>
             <w:pPr>
@@ -2014,31 +1617,13 @@
                 <w:szCs w:val="18"/>
               </w:rPr>
             </w:pPr>
-            <w:proofErr w:type="spellStart"/>
-            <w:r>
-              <w:rPr>
-                <w:sz w:val="18"/>
-                <w:szCs w:val="18"/>
-              </w:rPr>
-              <w:t>git</w:t>
-            </w:r>
-            <w:proofErr w:type="spellEnd"/>
-            <w:r>
-              <w:rPr>
-                <w:sz w:val="18"/>
-                <w:szCs w:val="18"/>
-              </w:rPr>
-              <w:t xml:space="preserve"> add </w:t>
-            </w:r>
-            <w:proofErr w:type="spellStart"/>
-            <w:r>
-              <w:rPr>
-                <w:sz w:val="18"/>
-                <w:szCs w:val="18"/>
-              </w:rPr>
-              <w:t>src</w:t>
-            </w:r>
-            <w:proofErr w:type="spellEnd"/>
+            <w:r>
+              <w:rPr>
+                <w:sz w:val="18"/>
+                <w:szCs w:val="18"/>
+              </w:rPr>
+              <w:t>git add src</w:t>
+            </w:r>
           </w:p>
         </w:tc>
       </w:tr>
@@ -2086,21 +1671,12 @@
                 <w:szCs w:val="18"/>
               </w:rPr>
             </w:pPr>
-            <w:proofErr w:type="spellStart"/>
-            <w:r>
-              <w:rPr>
-                <w:sz w:val="18"/>
-                <w:szCs w:val="18"/>
-              </w:rPr>
-              <w:t>git</w:t>
-            </w:r>
-            <w:proofErr w:type="spellEnd"/>
-            <w:r>
-              <w:rPr>
-                <w:sz w:val="18"/>
-                <w:szCs w:val="18"/>
-              </w:rPr>
-              <w:t xml:space="preserve"> status</w:t>
+            <w:r>
+              <w:rPr>
+                <w:sz w:val="18"/>
+                <w:szCs w:val="18"/>
+              </w:rPr>
+              <w:t>git status</w:t>
             </w:r>
           </w:p>
         </w:tc>
@@ -2142,21 +1718,12 @@
                 <w:szCs w:val="18"/>
               </w:rPr>
             </w:pPr>
-            <w:proofErr w:type="spellStart"/>
-            <w:r>
-              <w:rPr>
-                <w:sz w:val="18"/>
-                <w:szCs w:val="18"/>
-              </w:rPr>
-              <w:t>git</w:t>
-            </w:r>
-            <w:proofErr w:type="spellEnd"/>
-            <w:r>
-              <w:rPr>
-                <w:sz w:val="18"/>
-                <w:szCs w:val="18"/>
-              </w:rPr>
-              <w:t xml:space="preserve"> commit -m "initial project commit"</w:t>
+            <w:r>
+              <w:rPr>
+                <w:sz w:val="18"/>
+                <w:szCs w:val="18"/>
+              </w:rPr>
+              <w:t>git commit -m "initial project commit"</w:t>
             </w:r>
           </w:p>
         </w:tc>
@@ -2180,7 +1747,6 @@
           <w:szCs w:val="18"/>
         </w:rPr>
       </w:pPr>
-      <w:proofErr w:type="spellStart"/>
       <w:r>
         <w:rPr>
           <w:b/>
@@ -2188,16 +1754,7 @@
           <w:szCs w:val="18"/>
         </w:rPr>
         <w:lastRenderedPageBreak/>
-        <w:t>Hapi</w:t>
-      </w:r>
-      <w:proofErr w:type="spellEnd"/>
-      <w:r>
-        <w:rPr>
-          <w:b/>
-          <w:sz w:val="18"/>
-          <w:szCs w:val="18"/>
-        </w:rPr>
-        <w:t xml:space="preserve"> HelloWorld</w:t>
+        <w:t>Hapi HelloWorld</w:t>
       </w:r>
     </w:p>
     <w:p>
@@ -2234,23 +1791,7 @@
           <w:sz w:val="18"/>
           <w:szCs w:val="18"/>
         </w:rPr>
-        <w:t xml:space="preserve">to use </w:t>
-      </w:r>
-      <w:proofErr w:type="spellStart"/>
-      <w:r>
-        <w:rPr>
-          <w:sz w:val="18"/>
-          <w:szCs w:val="18"/>
-        </w:rPr>
-        <w:t>hapi</w:t>
-      </w:r>
-      <w:proofErr w:type="spellEnd"/>
-      <w:r>
-        <w:rPr>
-          <w:sz w:val="18"/>
-          <w:szCs w:val="18"/>
-        </w:rPr>
-        <w:t xml:space="preserve"> and return hello world </w:t>
+        <w:t xml:space="preserve">to use hapi and return hello world </w:t>
       </w:r>
       <w:r>
         <w:rPr>
@@ -2287,195 +1828,97 @@
           <w:szCs w:val="18"/>
         </w:rPr>
       </w:pPr>
-      <w:proofErr w:type="spellStart"/>
-      <w:r>
-        <w:rPr>
-          <w:rFonts w:ascii="Courier New" w:hAnsi="Courier New" w:cs="Courier New"/>
-          <w:sz w:val="18"/>
-          <w:szCs w:val="18"/>
-        </w:rPr>
-        <w:t>var</w:t>
-      </w:r>
-      <w:proofErr w:type="spellEnd"/>
-      <w:r>
-        <w:rPr>
-          <w:rFonts w:ascii="Courier New" w:hAnsi="Courier New" w:cs="Courier New"/>
-          <w:sz w:val="18"/>
-          <w:szCs w:val="18"/>
-        </w:rPr>
-        <w:t xml:space="preserve"> </w:t>
-      </w:r>
-      <w:proofErr w:type="spellStart"/>
-      <w:r>
-        <w:rPr>
-          <w:rFonts w:ascii="Courier New" w:hAnsi="Courier New" w:cs="Courier New"/>
-          <w:sz w:val="18"/>
-          <w:szCs w:val="18"/>
-        </w:rPr>
-        <w:t>Hapi</w:t>
-      </w:r>
-      <w:proofErr w:type="spellEnd"/>
-      <w:r>
-        <w:rPr>
-          <w:rFonts w:ascii="Courier New" w:hAnsi="Courier New" w:cs="Courier New"/>
-          <w:sz w:val="18"/>
-          <w:szCs w:val="18"/>
-        </w:rPr>
-        <w:t xml:space="preserve"> = require('</w:t>
-      </w:r>
-      <w:proofErr w:type="spellStart"/>
-      <w:r>
-        <w:rPr>
-          <w:rFonts w:ascii="Courier New" w:hAnsi="Courier New" w:cs="Courier New"/>
-          <w:sz w:val="18"/>
-          <w:szCs w:val="18"/>
-        </w:rPr>
-        <w:t>hapi</w:t>
-      </w:r>
-      <w:proofErr w:type="spellEnd"/>
-      <w:r>
-        <w:rPr>
-          <w:rFonts w:ascii="Courier New" w:hAnsi="Courier New" w:cs="Courier New"/>
-          <w:sz w:val="18"/>
-          <w:szCs w:val="18"/>
-        </w:rPr>
-        <w:t>');</w:t>
-      </w:r>
-    </w:p>
-    <w:p>
-      <w:pPr>
-        <w:spacing w:after="0" w:line="240" w:lineRule="auto"/>
-        <w:rPr>
-          <w:rFonts w:ascii="Courier New" w:hAnsi="Courier New" w:cs="Courier New"/>
-          <w:sz w:val="18"/>
-          <w:szCs w:val="18"/>
-        </w:rPr>
-      </w:pPr>
-    </w:p>
-    <w:p>
-      <w:pPr>
-        <w:spacing w:after="0" w:line="240" w:lineRule="auto"/>
-        <w:rPr>
-          <w:rFonts w:ascii="Courier New" w:hAnsi="Courier New" w:cs="Courier New"/>
-          <w:sz w:val="18"/>
-          <w:szCs w:val="18"/>
-        </w:rPr>
-      </w:pPr>
-      <w:proofErr w:type="spellStart"/>
-      <w:r>
-        <w:rPr>
-          <w:rFonts w:ascii="Courier New" w:hAnsi="Courier New" w:cs="Courier New"/>
-          <w:sz w:val="18"/>
-          <w:szCs w:val="18"/>
-        </w:rPr>
-        <w:t>var</w:t>
-      </w:r>
-      <w:proofErr w:type="spellEnd"/>
-      <w:r>
-        <w:rPr>
-          <w:rFonts w:ascii="Courier New" w:hAnsi="Courier New" w:cs="Courier New"/>
-          <w:sz w:val="18"/>
-          <w:szCs w:val="18"/>
-        </w:rPr>
-        <w:t xml:space="preserve"> server = new </w:t>
-      </w:r>
-      <w:proofErr w:type="spellStart"/>
-      <w:r>
-        <w:rPr>
-          <w:rFonts w:ascii="Courier New" w:hAnsi="Courier New" w:cs="Courier New"/>
-          <w:sz w:val="18"/>
-          <w:szCs w:val="18"/>
-        </w:rPr>
-        <w:t>Hapi.Server</w:t>
-      </w:r>
-      <w:proofErr w:type="spellEnd"/>
-      <w:r>
-        <w:rPr>
-          <w:rFonts w:ascii="Courier New" w:hAnsi="Courier New" w:cs="Courier New"/>
-          <w:sz w:val="18"/>
-          <w:szCs w:val="18"/>
-        </w:rPr>
-        <w:t>();</w:t>
-      </w:r>
-    </w:p>
-    <w:p>
-      <w:pPr>
-        <w:spacing w:after="0" w:line="240" w:lineRule="auto"/>
-        <w:rPr>
-          <w:rFonts w:ascii="Courier New" w:hAnsi="Courier New" w:cs="Courier New"/>
-          <w:sz w:val="18"/>
-          <w:szCs w:val="18"/>
-        </w:rPr>
-      </w:pPr>
-    </w:p>
-    <w:p>
-      <w:pPr>
-        <w:spacing w:after="0" w:line="240" w:lineRule="auto"/>
-        <w:rPr>
-          <w:rFonts w:ascii="Courier New" w:hAnsi="Courier New" w:cs="Courier New"/>
-          <w:sz w:val="18"/>
-          <w:szCs w:val="18"/>
-        </w:rPr>
-      </w:pPr>
-      <w:proofErr w:type="spellStart"/>
-      <w:proofErr w:type="gramStart"/>
-      <w:r>
-        <w:rPr>
-          <w:rFonts w:ascii="Courier New" w:hAnsi="Courier New" w:cs="Courier New"/>
-          <w:sz w:val="18"/>
-          <w:szCs w:val="18"/>
-        </w:rPr>
-        <w:t>server.connection</w:t>
-      </w:r>
-      <w:proofErr w:type="spellEnd"/>
-      <w:proofErr w:type="gramEnd"/>
-      <w:r>
-        <w:rPr>
-          <w:rFonts w:ascii="Courier New" w:hAnsi="Courier New" w:cs="Courier New"/>
-          <w:sz w:val="18"/>
-          <w:szCs w:val="18"/>
-        </w:rPr>
-        <w:t>({port: 3000});</w:t>
-      </w:r>
-    </w:p>
-    <w:p>
-      <w:pPr>
-        <w:spacing w:after="0" w:line="240" w:lineRule="auto"/>
-        <w:rPr>
-          <w:rFonts w:ascii="Courier New" w:hAnsi="Courier New" w:cs="Courier New"/>
-          <w:sz w:val="18"/>
-          <w:szCs w:val="18"/>
-        </w:rPr>
-      </w:pPr>
-    </w:p>
-    <w:p>
-      <w:pPr>
-        <w:spacing w:after="0" w:line="240" w:lineRule="auto"/>
-        <w:rPr>
-          <w:rFonts w:ascii="Courier New" w:hAnsi="Courier New" w:cs="Courier New"/>
-          <w:sz w:val="18"/>
-          <w:szCs w:val="18"/>
-        </w:rPr>
-      </w:pPr>
-      <w:proofErr w:type="spellStart"/>
-      <w:proofErr w:type="gramStart"/>
-      <w:r>
-        <w:rPr>
-          <w:rFonts w:ascii="Courier New" w:hAnsi="Courier New" w:cs="Courier New"/>
-          <w:sz w:val="18"/>
-          <w:szCs w:val="18"/>
-        </w:rPr>
-        <w:t>server.route</w:t>
-      </w:r>
-      <w:proofErr w:type="spellEnd"/>
-      <w:proofErr w:type="gramEnd"/>
-      <w:r>
-        <w:rPr>
-          <w:rFonts w:ascii="Courier New" w:hAnsi="Courier New" w:cs="Courier New"/>
-          <w:sz w:val="18"/>
-          <w:szCs w:val="18"/>
-        </w:rPr>
-        <w:t>({</w:t>
+      <w:r>
+        <w:rPr>
+          <w:rFonts w:ascii="Courier New" w:hAnsi="Courier New" w:cs="Courier New"/>
+          <w:sz w:val="18"/>
+          <w:szCs w:val="18"/>
+        </w:rPr>
+        <w:t>var Hapi = require('hapi');</w:t>
+      </w:r>
+    </w:p>
+    <w:p>
+      <w:pPr>
+        <w:spacing w:after="0" w:line="240" w:lineRule="auto"/>
+        <w:rPr>
+          <w:rFonts w:ascii="Courier New" w:hAnsi="Courier New" w:cs="Courier New"/>
+          <w:sz w:val="18"/>
+          <w:szCs w:val="18"/>
+        </w:rPr>
+      </w:pPr>
+    </w:p>
+    <w:p>
+      <w:pPr>
+        <w:spacing w:after="0" w:line="240" w:lineRule="auto"/>
+        <w:rPr>
+          <w:rFonts w:ascii="Courier New" w:hAnsi="Courier New" w:cs="Courier New"/>
+          <w:sz w:val="18"/>
+          <w:szCs w:val="18"/>
+        </w:rPr>
+      </w:pPr>
+      <w:r>
+        <w:rPr>
+          <w:rFonts w:ascii="Courier New" w:hAnsi="Courier New" w:cs="Courier New"/>
+          <w:sz w:val="18"/>
+          <w:szCs w:val="18"/>
+        </w:rPr>
+        <w:t>var server = new Hapi.Server();</w:t>
+      </w:r>
+    </w:p>
+    <w:p>
+      <w:pPr>
+        <w:spacing w:after="0" w:line="240" w:lineRule="auto"/>
+        <w:rPr>
+          <w:rFonts w:ascii="Courier New" w:hAnsi="Courier New" w:cs="Courier New"/>
+          <w:sz w:val="18"/>
+          <w:szCs w:val="18"/>
+        </w:rPr>
+      </w:pPr>
+    </w:p>
+    <w:p>
+      <w:pPr>
+        <w:spacing w:after="0" w:line="240" w:lineRule="auto"/>
+        <w:rPr>
+          <w:rFonts w:ascii="Courier New" w:hAnsi="Courier New" w:cs="Courier New"/>
+          <w:sz w:val="18"/>
+          <w:szCs w:val="18"/>
+        </w:rPr>
+      </w:pPr>
+      <w:r>
+        <w:rPr>
+          <w:rFonts w:ascii="Courier New" w:hAnsi="Courier New" w:cs="Courier New"/>
+          <w:sz w:val="18"/>
+          <w:szCs w:val="18"/>
+        </w:rPr>
+        <w:t>server.connection({port: 3000});</w:t>
+      </w:r>
+    </w:p>
+    <w:p>
+      <w:pPr>
+        <w:spacing w:after="0" w:line="240" w:lineRule="auto"/>
+        <w:rPr>
+          <w:rFonts w:ascii="Courier New" w:hAnsi="Courier New" w:cs="Courier New"/>
+          <w:sz w:val="18"/>
+          <w:szCs w:val="18"/>
+        </w:rPr>
+      </w:pPr>
+    </w:p>
+    <w:p>
+      <w:pPr>
+        <w:spacing w:after="0" w:line="240" w:lineRule="auto"/>
+        <w:rPr>
+          <w:rFonts w:ascii="Courier New" w:hAnsi="Courier New" w:cs="Courier New"/>
+          <w:sz w:val="18"/>
+          <w:szCs w:val="18"/>
+        </w:rPr>
+      </w:pPr>
+      <w:r>
+        <w:rPr>
+          <w:rFonts w:ascii="Courier New" w:hAnsi="Courier New" w:cs="Courier New"/>
+          <w:sz w:val="18"/>
+          <w:szCs w:val="18"/>
+        </w:rPr>
+        <w:t>server.route({</w:t>
       </w:r>
     </w:p>
     <w:p>
@@ -2547,43 +1990,7 @@
           <w:sz w:val="18"/>
           <w:szCs w:val="18"/>
         </w:rPr>
-        <w:t xml:space="preserve">        </w:t>
-      </w:r>
-      <w:proofErr w:type="gramStart"/>
-      <w:r>
-        <w:rPr>
-          <w:rFonts w:ascii="Courier New" w:hAnsi="Courier New" w:cs="Courier New"/>
-          <w:sz w:val="18"/>
-          <w:szCs w:val="18"/>
-        </w:rPr>
-        <w:t>reply(</w:t>
-      </w:r>
-      <w:proofErr w:type="gramEnd"/>
-      <w:r>
-        <w:rPr>
-          <w:rFonts w:ascii="Courier New" w:hAnsi="Courier New" w:cs="Courier New"/>
-          <w:sz w:val="18"/>
-          <w:szCs w:val="18"/>
-        </w:rPr>
-        <w:t xml:space="preserve">'Hello World! from </w:t>
-      </w:r>
-      <w:proofErr w:type="spellStart"/>
-      <w:r>
-        <w:rPr>
-          <w:rFonts w:ascii="Courier New" w:hAnsi="Courier New" w:cs="Courier New"/>
-          <w:sz w:val="18"/>
-          <w:szCs w:val="18"/>
-        </w:rPr>
-        <w:t>Hapi</w:t>
-      </w:r>
-      <w:proofErr w:type="spellEnd"/>
-      <w:r>
-        <w:rPr>
-          <w:rFonts w:ascii="Courier New" w:hAnsi="Courier New" w:cs="Courier New"/>
-          <w:sz w:val="18"/>
-          <w:szCs w:val="18"/>
-        </w:rPr>
-        <w:t>');</w:t>
+        <w:t xml:space="preserve">        reply('Hello World! from Hapi');</w:t>
       </w:r>
     </w:p>
     <w:p>
@@ -2641,25 +2048,13 @@
           <w:szCs w:val="18"/>
         </w:rPr>
       </w:pPr>
-      <w:proofErr w:type="spellStart"/>
-      <w:proofErr w:type="gramStart"/>
-      <w:r>
-        <w:rPr>
-          <w:rFonts w:ascii="Courier New" w:hAnsi="Courier New" w:cs="Courier New"/>
-          <w:sz w:val="18"/>
-          <w:szCs w:val="18"/>
-        </w:rPr>
-        <w:t>server.start</w:t>
-      </w:r>
-      <w:proofErr w:type="spellEnd"/>
-      <w:proofErr w:type="gramEnd"/>
-      <w:r>
-        <w:rPr>
-          <w:rFonts w:ascii="Courier New" w:hAnsi="Courier New" w:cs="Courier New"/>
-          <w:sz w:val="18"/>
-          <w:szCs w:val="18"/>
-        </w:rPr>
-        <w:t>(function (err) {</w:t>
+      <w:r>
+        <w:rPr>
+          <w:rFonts w:ascii="Courier New" w:hAnsi="Courier New" w:cs="Courier New"/>
+          <w:sz w:val="18"/>
+          <w:szCs w:val="18"/>
+        </w:rPr>
+        <w:t>server.start(function (err) {</w:t>
       </w:r>
     </w:p>
     <w:p>
@@ -2731,43 +2126,7 @@
           <w:sz w:val="18"/>
           <w:szCs w:val="18"/>
         </w:rPr>
-        <w:t xml:space="preserve">    </w:t>
-      </w:r>
-      <w:proofErr w:type="gramStart"/>
-      <w:r>
-        <w:rPr>
-          <w:rFonts w:ascii="Courier New" w:hAnsi="Courier New" w:cs="Courier New"/>
-          <w:sz w:val="18"/>
-          <w:szCs w:val="18"/>
-        </w:rPr>
-        <w:t>console.log(</w:t>
-      </w:r>
-      <w:proofErr w:type="gramEnd"/>
-      <w:r>
-        <w:rPr>
-          <w:rFonts w:ascii="Courier New" w:hAnsi="Courier New" w:cs="Courier New"/>
-          <w:sz w:val="18"/>
-          <w:szCs w:val="18"/>
-        </w:rPr>
-        <w:t xml:space="preserve">'Server running at ', </w:t>
-      </w:r>
-      <w:proofErr w:type="spellStart"/>
-      <w:r>
-        <w:rPr>
-          <w:rFonts w:ascii="Courier New" w:hAnsi="Courier New" w:cs="Courier New"/>
-          <w:sz w:val="18"/>
-          <w:szCs w:val="18"/>
-        </w:rPr>
-        <w:t>server.info.port</w:t>
-      </w:r>
-      <w:proofErr w:type="spellEnd"/>
-      <w:r>
-        <w:rPr>
-          <w:rFonts w:ascii="Courier New" w:hAnsi="Courier New" w:cs="Courier New"/>
-          <w:sz w:val="18"/>
-          <w:szCs w:val="18"/>
-        </w:rPr>
-        <w:t>);</w:t>
+        <w:t xml:space="preserve">    console.log('Server running at ', server.info.port);</w:t>
       </w:r>
     </w:p>
     <w:p>
@@ -2812,23 +2171,13 @@
         </w:rPr>
         <w:t xml:space="preserve">From command line start application </w:t>
       </w:r>
-      <w:proofErr w:type="spellStart"/>
-      <w:r>
-        <w:rPr>
-          <w:b/>
-          <w:sz w:val="18"/>
-          <w:szCs w:val="18"/>
-        </w:rPr>
-        <w:t>npm</w:t>
-      </w:r>
-      <w:proofErr w:type="spellEnd"/>
-      <w:r>
-        <w:rPr>
-          <w:b/>
-          <w:sz w:val="18"/>
-          <w:szCs w:val="18"/>
-        </w:rPr>
-        <w:t xml:space="preserve"> start</w:t>
+      <w:r>
+        <w:rPr>
+          <w:b/>
+          <w:sz w:val="18"/>
+          <w:szCs w:val="18"/>
+        </w:rPr>
+        <w:t>npm start</w:t>
       </w:r>
     </w:p>
     <w:p>
@@ -2898,17 +2247,8 @@
           <w:sz w:val="18"/>
           <w:szCs w:val="18"/>
         </w:rPr>
-        <w:t xml:space="preserve">Server will response with Hello, World! from </w:t>
-      </w:r>
-      <w:proofErr w:type="spellStart"/>
-      <w:r>
-        <w:rPr>
-          <w:sz w:val="18"/>
-          <w:szCs w:val="18"/>
-        </w:rPr>
-        <w:t>Hapi</w:t>
-      </w:r>
-      <w:proofErr w:type="spellEnd"/>
+        <w:t>Server will response with Hello, World! from Hapi</w:t>
+      </w:r>
     </w:p>
     <w:p>
       <w:pPr>
@@ -2972,128 +2312,128 @@
           <w:szCs w:val="18"/>
         </w:rPr>
       </w:pPr>
-      <w:proofErr w:type="spellStart"/>
-      <w:r>
-        <w:rPr>
-          <w:sz w:val="18"/>
-          <w:szCs w:val="18"/>
-        </w:rPr>
-        <w:t>git</w:t>
-      </w:r>
-      <w:proofErr w:type="spellEnd"/>
-      <w:r>
-        <w:rPr>
-          <w:sz w:val="18"/>
-          <w:szCs w:val="18"/>
-        </w:rPr>
-        <w:t xml:space="preserve"> status shows modified files</w:t>
-      </w:r>
-    </w:p>
-    <w:p>
-      <w:pPr>
-        <w:rPr>
-          <w:sz w:val="18"/>
-          <w:szCs w:val="18"/>
-        </w:rPr>
-      </w:pPr>
-      <w:proofErr w:type="spellStart"/>
-      <w:r>
-        <w:rPr>
-          <w:b/>
-          <w:sz w:val="18"/>
-          <w:szCs w:val="18"/>
-        </w:rPr>
-        <w:t>git</w:t>
-      </w:r>
-      <w:proofErr w:type="spellEnd"/>
-      <w:r>
-        <w:rPr>
-          <w:b/>
-          <w:sz w:val="18"/>
-          <w:szCs w:val="18"/>
-        </w:rPr>
-        <w:t xml:space="preserve"> add -</w:t>
-      </w:r>
-      <w:proofErr w:type="gramStart"/>
-      <w:r>
-        <w:rPr>
-          <w:b/>
-          <w:sz w:val="18"/>
-          <w:szCs w:val="18"/>
-        </w:rPr>
-        <w:t xml:space="preserve">u </w:t>
-      </w:r>
-      <w:r>
-        <w:rPr>
-          <w:sz w:val="18"/>
-          <w:szCs w:val="18"/>
-        </w:rPr>
-        <w:t xml:space="preserve"> add</w:t>
-      </w:r>
-      <w:proofErr w:type="gramEnd"/>
-      <w:r>
-        <w:rPr>
-          <w:sz w:val="18"/>
-          <w:szCs w:val="18"/>
-        </w:rPr>
-        <w:t xml:space="preserve"> modified files</w:t>
-      </w:r>
-    </w:p>
-    <w:p>
-      <w:pPr>
-        <w:rPr>
-          <w:b/>
-          <w:sz w:val="18"/>
-          <w:szCs w:val="18"/>
-        </w:rPr>
-      </w:pPr>
-      <w:proofErr w:type="spellStart"/>
-      <w:r>
-        <w:rPr>
-          <w:sz w:val="18"/>
-          <w:szCs w:val="18"/>
-        </w:rPr>
-        <w:t>git</w:t>
-      </w:r>
-      <w:proofErr w:type="spellEnd"/>
-      <w:r>
-        <w:rPr>
-          <w:sz w:val="18"/>
-          <w:szCs w:val="18"/>
-        </w:rPr>
-        <w:t xml:space="preserve"> commit -m "</w:t>
-      </w:r>
-      <w:proofErr w:type="spellStart"/>
-      <w:r>
-        <w:rPr>
-          <w:sz w:val="18"/>
-          <w:szCs w:val="18"/>
-        </w:rPr>
-        <w:t>hapi</w:t>
-      </w:r>
-      <w:proofErr w:type="spellEnd"/>
-      <w:r>
-        <w:rPr>
+      <w:r>
+        <w:rPr>
+          <w:sz w:val="18"/>
+          <w:szCs w:val="18"/>
+        </w:rPr>
+        <w:t>git status shows modified files</w:t>
+      </w:r>
+    </w:p>
+    <w:p>
+      <w:pPr>
+        <w:rPr>
+          <w:sz w:val="18"/>
+          <w:szCs w:val="18"/>
+        </w:rPr>
+      </w:pPr>
+      <w:r>
+        <w:rPr>
+          <w:b/>
+          <w:sz w:val="18"/>
+          <w:szCs w:val="18"/>
+        </w:rPr>
+        <w:t xml:space="preserve">git add -u </w:t>
+      </w:r>
+      <w:r>
+        <w:rPr>
+          <w:sz w:val="18"/>
+          <w:szCs w:val="18"/>
+        </w:rPr>
+        <w:t xml:space="preserve"> add modified files</w:t>
+      </w:r>
+    </w:p>
+    <w:p>
+      <w:pPr>
+        <w:rPr>
+          <w:b/>
+          <w:sz w:val="18"/>
+          <w:szCs w:val="18"/>
+        </w:rPr>
+      </w:pPr>
+      <w:r>
+        <w:rPr>
+          <w:sz w:val="18"/>
+          <w:szCs w:val="18"/>
+        </w:rPr>
+        <w:t>git commit -m "hapi helloworld"</w:t>
+      </w:r>
+      <w:r>
+        <w:rPr>
+          <w:b/>
           <w:sz w:val="18"/>
           <w:szCs w:val="18"/>
         </w:rPr>
         <w:t xml:space="preserve"> </w:t>
       </w:r>
-      <w:proofErr w:type="spellStart"/>
-      <w:r>
-        <w:rPr>
-          <w:sz w:val="18"/>
-          <w:szCs w:val="18"/>
-        </w:rPr>
-        <w:t>helloworld</w:t>
-      </w:r>
-      <w:proofErr w:type="spellEnd"/>
-      <w:r>
-        <w:rPr>
-          <w:sz w:val="18"/>
-          <w:szCs w:val="18"/>
-        </w:rPr>
-        <w:t>"</w:t>
+    </w:p>
+    <w:p>
+      <w:pPr>
+        <w:rPr>
+          <w:b/>
+          <w:sz w:val="18"/>
+          <w:szCs w:val="18"/>
+        </w:rPr>
+      </w:pPr>
+      <w:r>
+        <w:rPr>
+          <w:b/>
+          <w:sz w:val="18"/>
+          <w:szCs w:val="18"/>
+        </w:rPr>
+        <w:t>Create Some Data</w:t>
+      </w:r>
+    </w:p>
+    <w:p>
+      <w:pPr>
+        <w:rPr>
+          <w:sz w:val="18"/>
+          <w:szCs w:val="18"/>
+        </w:rPr>
+      </w:pPr>
+      <w:r>
+        <w:rPr>
+          <w:sz w:val="18"/>
+          <w:szCs w:val="18"/>
+        </w:rPr>
+        <w:t xml:space="preserve">Create a new file </w:t>
+      </w:r>
+      <w:r>
+        <w:rPr>
+          <w:b/>
+          <w:sz w:val="18"/>
+          <w:szCs w:val="18"/>
+        </w:rPr>
+        <w:t xml:space="preserve">games.json </w:t>
+      </w:r>
+      <w:r>
+        <w:rPr>
+          <w:sz w:val="18"/>
+          <w:szCs w:val="18"/>
+        </w:rPr>
+        <w:t>&amp; save it in</w:t>
+      </w:r>
+      <w:r>
+        <w:rPr>
+          <w:sz w:val="18"/>
+          <w:szCs w:val="18"/>
+        </w:rPr>
+        <w:t xml:space="preserve"> the </w:t>
+      </w:r>
+      <w:r>
+        <w:rPr>
+          <w:b/>
+          <w:sz w:val="18"/>
+          <w:szCs w:val="18"/>
+        </w:rPr>
+        <w:t>src</w:t>
+      </w:r>
+      <w:r>
+        <w:rPr>
+          <w:sz w:val="18"/>
+          <w:szCs w:val="18"/>
+        </w:rPr>
+        <w:t xml:space="preserve"> directory</w:t>
       </w:r>
       <w:r>
         <w:rPr>
@@ -3103,94 +2443,19 @@
         </w:rPr>
         <w:t xml:space="preserve"> </w:t>
       </w:r>
-    </w:p>
-    <w:p>
-      <w:pPr>
-        <w:rPr>
-          <w:b/>
-          <w:sz w:val="18"/>
-          <w:szCs w:val="18"/>
-        </w:rPr>
-      </w:pPr>
-      <w:r>
-        <w:rPr>
-          <w:b/>
-          <w:sz w:val="18"/>
-          <w:szCs w:val="18"/>
-        </w:rPr>
-        <w:t>Create Some Data</w:t>
-      </w:r>
-    </w:p>
-    <w:p>
-      <w:pPr>
-        <w:rPr>
-          <w:sz w:val="18"/>
-          <w:szCs w:val="18"/>
-        </w:rPr>
-      </w:pPr>
-      <w:r>
-        <w:rPr>
-          <w:sz w:val="18"/>
-          <w:szCs w:val="18"/>
-        </w:rPr>
-        <w:t xml:space="preserve">Create a new file </w:t>
-      </w:r>
-      <w:proofErr w:type="spellStart"/>
-      <w:proofErr w:type="gramStart"/>
-      <w:r>
-        <w:rPr>
-          <w:b/>
-          <w:sz w:val="18"/>
-          <w:szCs w:val="18"/>
-        </w:rPr>
-        <w:t>games.json</w:t>
-      </w:r>
-      <w:proofErr w:type="spellEnd"/>
-      <w:proofErr w:type="gramEnd"/>
-      <w:r>
-        <w:rPr>
-          <w:b/>
-          <w:sz w:val="18"/>
-          <w:szCs w:val="18"/>
-        </w:rPr>
-        <w:t xml:space="preserve"> </w:t>
-      </w:r>
-      <w:r>
-        <w:rPr>
-          <w:sz w:val="18"/>
-          <w:szCs w:val="18"/>
-        </w:rPr>
-        <w:t>and</w:t>
-      </w:r>
-      <w:r>
-        <w:rPr>
-          <w:b/>
-          <w:sz w:val="18"/>
-          <w:szCs w:val="18"/>
-        </w:rPr>
-        <w:t xml:space="preserve"> </w:t>
-      </w:r>
-      <w:r>
-        <w:rPr>
-          <w:sz w:val="18"/>
-          <w:szCs w:val="18"/>
-        </w:rPr>
-        <w:t>add</w:t>
-      </w:r>
-      <w:r>
-        <w:rPr>
-          <w:b/>
-          <w:sz w:val="18"/>
-          <w:szCs w:val="18"/>
-        </w:rPr>
-        <w:t xml:space="preserve"> </w:t>
-      </w:r>
-      <w:r>
-        <w:rPr>
-          <w:sz w:val="18"/>
-          <w:szCs w:val="18"/>
-        </w:rPr>
-        <w:t>the following.</w:t>
+      <w:r>
+        <w:rPr>
+          <w:sz w:val="18"/>
+          <w:szCs w:val="18"/>
+        </w:rPr>
+        <w:t xml:space="preserve">with the </w:t>
+      </w:r>
+      <w:r>
+        <w:rPr>
+          <w:sz w:val="18"/>
+          <w:szCs w:val="18"/>
+        </w:rPr>
+        <w:t>following:</w:t>
       </w:r>
     </w:p>
     <w:p>
@@ -3473,23 +2738,7 @@
           <w:sz w:val="18"/>
           <w:szCs w:val="18"/>
         </w:rPr>
-        <w:t xml:space="preserve"> </w:t>
-      </w:r>
-      <w:proofErr w:type="spellStart"/>
-      <w:r>
-        <w:rPr>
-          <w:sz w:val="18"/>
-          <w:szCs w:val="18"/>
-        </w:rPr>
-        <w:t>var</w:t>
-      </w:r>
-      <w:proofErr w:type="spellEnd"/>
-      <w:r>
-        <w:rPr>
-          <w:sz w:val="18"/>
-          <w:szCs w:val="18"/>
-        </w:rPr>
-        <w:t xml:space="preserve"> server line (around line 3)</w:t>
+        <w:t xml:space="preserve"> var server line (around line 3)</w:t>
       </w:r>
     </w:p>
     <w:p>
@@ -3501,7 +2750,6 @@
           <w:szCs w:val="18"/>
         </w:rPr>
       </w:pPr>
-      <w:proofErr w:type="spellStart"/>
       <w:r>
         <w:rPr>
           <w:rFonts w:ascii="Courier New" w:hAnsi="Courier New" w:cs="Courier New"/>
@@ -3509,34 +2757,7 @@
           <w:szCs w:val="18"/>
         </w:rPr>
         <w:lastRenderedPageBreak/>
-        <w:t>var</w:t>
-      </w:r>
-      <w:proofErr w:type="spellEnd"/>
-      <w:r>
-        <w:rPr>
-          <w:rFonts w:ascii="Courier New" w:hAnsi="Courier New" w:cs="Courier New"/>
-          <w:sz w:val="18"/>
-          <w:szCs w:val="18"/>
-        </w:rPr>
-        <w:t xml:space="preserve"> games = require('./</w:t>
-      </w:r>
-      <w:proofErr w:type="spellStart"/>
-      <w:r>
-        <w:rPr>
-          <w:rFonts w:ascii="Courier New" w:hAnsi="Courier New" w:cs="Courier New"/>
-          <w:sz w:val="18"/>
-          <w:szCs w:val="18"/>
-        </w:rPr>
-        <w:t>games.json</w:t>
-      </w:r>
-      <w:proofErr w:type="spellEnd"/>
-      <w:r>
-        <w:rPr>
-          <w:rFonts w:ascii="Courier New" w:hAnsi="Courier New" w:cs="Courier New"/>
-          <w:sz w:val="18"/>
-          <w:szCs w:val="18"/>
-        </w:rPr>
-        <w:t>');</w:t>
+        <w:t>var games = require('./games.json');</w:t>
       </w:r>
     </w:p>
     <w:p>
@@ -3584,25 +2805,14 @@
         </w:rPr>
         <w:t xml:space="preserve">star the application </w:t>
       </w:r>
-      <w:proofErr w:type="spellStart"/>
-      <w:r>
-        <w:rPr>
-          <w:rFonts w:ascii="Courier New" w:hAnsi="Courier New" w:cs="Courier New"/>
-          <w:b/>
-          <w:sz w:val="18"/>
-          <w:szCs w:val="18"/>
-        </w:rPr>
-        <w:t>npm</w:t>
-      </w:r>
-      <w:proofErr w:type="spellEnd"/>
-      <w:r>
-        <w:rPr>
-          <w:rFonts w:ascii="Courier New" w:hAnsi="Courier New" w:cs="Courier New"/>
-          <w:b/>
-          <w:sz w:val="18"/>
-          <w:szCs w:val="18"/>
-        </w:rPr>
-        <w:t xml:space="preserve"> start </w:t>
+      <w:r>
+        <w:rPr>
+          <w:rFonts w:ascii="Courier New" w:hAnsi="Courier New" w:cs="Courier New"/>
+          <w:b/>
+          <w:sz w:val="18"/>
+          <w:szCs w:val="18"/>
+        </w:rPr>
+        <w:t xml:space="preserve">npm start </w:t>
       </w:r>
       <w:r>
         <w:rPr>
@@ -3702,25 +2912,14 @@
           <w:szCs w:val="18"/>
         </w:rPr>
       </w:pPr>
-      <w:proofErr w:type="spellStart"/>
-      <w:r>
-        <w:rPr>
-          <w:rFonts w:ascii="Courier New" w:hAnsi="Courier New" w:cs="Courier New"/>
-          <w:b/>
-          <w:sz w:val="18"/>
-          <w:szCs w:val="18"/>
-        </w:rPr>
-        <w:t>git</w:t>
-      </w:r>
-      <w:proofErr w:type="spellEnd"/>
-      <w:r>
-        <w:rPr>
-          <w:rFonts w:ascii="Courier New" w:hAnsi="Courier New" w:cs="Courier New"/>
-          <w:b/>
-          <w:sz w:val="18"/>
-          <w:szCs w:val="18"/>
-        </w:rPr>
-        <w:t xml:space="preserve"> status</w:t>
+      <w:r>
+        <w:rPr>
+          <w:rFonts w:ascii="Courier New" w:hAnsi="Courier New" w:cs="Courier New"/>
+          <w:b/>
+          <w:sz w:val="18"/>
+          <w:szCs w:val="18"/>
+        </w:rPr>
+        <w:t>git status</w:t>
       </w:r>
     </w:p>
     <w:p>
@@ -3738,87 +2937,34 @@
           <w:sz w:val="18"/>
           <w:szCs w:val="18"/>
         </w:rPr>
-        <w:t xml:space="preserve">notice a new untracked file </w:t>
-      </w:r>
-      <w:proofErr w:type="spellStart"/>
-      <w:proofErr w:type="gramStart"/>
-      <w:r>
-        <w:rPr>
-          <w:rFonts w:ascii="Courier New" w:hAnsi="Courier New" w:cs="Courier New"/>
-          <w:sz w:val="18"/>
-          <w:szCs w:val="18"/>
-        </w:rPr>
-        <w:t>games.json</w:t>
-      </w:r>
-      <w:proofErr w:type="spellEnd"/>
-      <w:proofErr w:type="gramEnd"/>
-      <w:r>
-        <w:rPr>
-          <w:rFonts w:ascii="Courier New" w:hAnsi="Courier New" w:cs="Courier New"/>
-          <w:sz w:val="18"/>
-          <w:szCs w:val="18"/>
-        </w:rPr>
-        <w:t xml:space="preserve"> is listed </w:t>
-      </w:r>
-      <w:proofErr w:type="spellStart"/>
-      <w:r>
-        <w:rPr>
-          <w:rFonts w:ascii="Courier New" w:hAnsi="Courier New" w:cs="Courier New"/>
-          <w:b/>
-          <w:sz w:val="18"/>
-          <w:szCs w:val="18"/>
-        </w:rPr>
-        <w:t>git</w:t>
-      </w:r>
-      <w:proofErr w:type="spellEnd"/>
-      <w:r>
-        <w:rPr>
-          <w:rFonts w:ascii="Courier New" w:hAnsi="Courier New" w:cs="Courier New"/>
-          <w:b/>
-          <w:sz w:val="18"/>
-          <w:szCs w:val="18"/>
-        </w:rPr>
-        <w:t xml:space="preserve"> add </w:t>
-      </w:r>
-      <w:proofErr w:type="spellStart"/>
-      <w:r>
-        <w:rPr>
-          <w:rFonts w:ascii="Courier New" w:hAnsi="Courier New" w:cs="Courier New"/>
-          <w:b/>
-          <w:sz w:val="18"/>
-          <w:szCs w:val="18"/>
-        </w:rPr>
-        <w:t>src</w:t>
-      </w:r>
-      <w:proofErr w:type="spellEnd"/>
-      <w:r>
-        <w:rPr>
-          <w:rFonts w:ascii="Courier New" w:hAnsi="Courier New" w:cs="Courier New"/>
-          <w:b/>
-          <w:sz w:val="18"/>
-          <w:szCs w:val="18"/>
-        </w:rPr>
-        <w:t>/</w:t>
-      </w:r>
-      <w:proofErr w:type="spellStart"/>
-      <w:r>
-        <w:rPr>
-          <w:rFonts w:ascii="Courier New" w:hAnsi="Courier New" w:cs="Courier New"/>
-          <w:b/>
-          <w:sz w:val="18"/>
-          <w:szCs w:val="18"/>
-        </w:rPr>
-        <w:t>games.json</w:t>
-      </w:r>
-      <w:proofErr w:type="spellEnd"/>
-      <w:r>
-        <w:rPr>
-          <w:rFonts w:ascii="Courier New" w:hAnsi="Courier New" w:cs="Courier New"/>
-          <w:b/>
-          <w:sz w:val="18"/>
-          <w:szCs w:val="18"/>
-        </w:rPr>
-        <w:t xml:space="preserve"> </w:t>
+        <w:t xml:space="preserve">notice a new untracked file games.json is listed </w:t>
+      </w:r>
+      <w:r>
+        <w:rPr>
+          <w:rFonts w:ascii="Courier New" w:hAnsi="Courier New" w:cs="Courier New"/>
+          <w:b/>
+          <w:sz w:val="18"/>
+          <w:szCs w:val="18"/>
+        </w:rPr>
+        <w:t xml:space="preserve">git add </w:t>
+      </w:r>
+      <w:r>
+        <w:rPr>
+          <w:rFonts w:ascii="Courier New" w:hAnsi="Courier New" w:cs="Courier New"/>
+          <w:b/>
+          <w:sz w:val="18"/>
+          <w:szCs w:val="18"/>
+        </w:rPr>
+        <w:t>src/</w:t>
+      </w:r>
+      <w:r>
+        <w:rPr>
+          <w:rFonts w:ascii="Courier New" w:hAnsi="Courier New" w:cs="Courier New"/>
+          <w:b/>
+          <w:sz w:val="18"/>
+          <w:szCs w:val="18"/>
+        </w:rPr>
+        <w:t xml:space="preserve">games.json </w:t>
       </w:r>
       <w:r>
         <w:rPr>
@@ -3847,25 +2993,14 @@
         </w:rPr>
         <w:t xml:space="preserve">add modified files </w:t>
       </w:r>
-      <w:proofErr w:type="spellStart"/>
-      <w:r>
-        <w:rPr>
-          <w:rFonts w:ascii="Courier New" w:hAnsi="Courier New" w:cs="Courier New"/>
-          <w:b/>
-          <w:sz w:val="18"/>
-          <w:szCs w:val="18"/>
-        </w:rPr>
-        <w:t>git</w:t>
-      </w:r>
-      <w:proofErr w:type="spellEnd"/>
-      <w:r>
-        <w:rPr>
-          <w:rFonts w:ascii="Courier New" w:hAnsi="Courier New" w:cs="Courier New"/>
-          <w:b/>
-          <w:sz w:val="18"/>
-          <w:szCs w:val="18"/>
-        </w:rPr>
-        <w:t xml:space="preserve"> add -u</w:t>
+      <w:r>
+        <w:rPr>
+          <w:rFonts w:ascii="Courier New" w:hAnsi="Courier New" w:cs="Courier New"/>
+          <w:b/>
+          <w:sz w:val="18"/>
+          <w:szCs w:val="18"/>
+        </w:rPr>
+        <w:t>git add -u</w:t>
       </w:r>
     </w:p>
     <w:p>
@@ -3882,23 +3017,13 @@
         </w:rPr>
         <w:t xml:space="preserve">commit change list </w:t>
       </w:r>
-      <w:proofErr w:type="spellStart"/>
-      <w:r>
-        <w:rPr>
-          <w:b/>
-          <w:sz w:val="18"/>
-          <w:szCs w:val="18"/>
-        </w:rPr>
-        <w:t>git</w:t>
-      </w:r>
-      <w:proofErr w:type="spellEnd"/>
-      <w:r>
-        <w:rPr>
-          <w:b/>
-          <w:sz w:val="18"/>
-          <w:szCs w:val="18"/>
-        </w:rPr>
-        <w:t xml:space="preserve"> commit -m "add games list"</w:t>
+      <w:r>
+        <w:rPr>
+          <w:b/>
+          <w:sz w:val="18"/>
+          <w:szCs w:val="18"/>
+        </w:rPr>
+        <w:t>git commit -m "add games list"</w:t>
       </w:r>
     </w:p>
     <w:p>
@@ -3932,41 +3057,7 @@
           <w:sz w:val="18"/>
           <w:szCs w:val="18"/>
         </w:rPr>
-        <w:t xml:space="preserve">Add another route to the main </w:t>
-      </w:r>
-      <w:proofErr w:type="spellStart"/>
-      <w:r>
-        <w:rPr>
-          <w:sz w:val="18"/>
-          <w:szCs w:val="18"/>
-        </w:rPr>
-        <w:t>js</w:t>
-      </w:r>
-      <w:proofErr w:type="spellEnd"/>
-      <w:r>
-        <w:rPr>
-          <w:sz w:val="18"/>
-          <w:szCs w:val="18"/>
-        </w:rPr>
-        <w:t xml:space="preserve"> file. Add this just before </w:t>
-      </w:r>
-      <w:proofErr w:type="spellStart"/>
-      <w:proofErr w:type="gramStart"/>
-      <w:r>
-        <w:rPr>
-          <w:sz w:val="18"/>
-          <w:szCs w:val="18"/>
-        </w:rPr>
-        <w:t>server.start</w:t>
-      </w:r>
-      <w:proofErr w:type="spellEnd"/>
-      <w:proofErr w:type="gramEnd"/>
-      <w:r>
-        <w:rPr>
-          <w:sz w:val="18"/>
-          <w:szCs w:val="18"/>
-        </w:rPr>
-        <w:t xml:space="preserve"> (about line </w:t>
+        <w:t xml:space="preserve">Add another route to the main js file. Add this just before server.start (about line </w:t>
       </w:r>
       <w:r>
         <w:rPr>
@@ -3999,25 +3090,13 @@
           <w:szCs w:val="18"/>
         </w:rPr>
       </w:pPr>
-      <w:proofErr w:type="spellStart"/>
-      <w:proofErr w:type="gramStart"/>
-      <w:r>
-        <w:rPr>
-          <w:rFonts w:ascii="Courier New" w:hAnsi="Courier New" w:cs="Courier New"/>
-          <w:sz w:val="18"/>
-          <w:szCs w:val="18"/>
-        </w:rPr>
-        <w:t>server.route</w:t>
-      </w:r>
-      <w:proofErr w:type="spellEnd"/>
-      <w:proofErr w:type="gramEnd"/>
-      <w:r>
-        <w:rPr>
-          <w:rFonts w:ascii="Courier New" w:hAnsi="Courier New" w:cs="Courier New"/>
-          <w:sz w:val="18"/>
-          <w:szCs w:val="18"/>
-        </w:rPr>
-        <w:t>( {</w:t>
+      <w:r>
+        <w:rPr>
+          <w:rFonts w:ascii="Courier New" w:hAnsi="Courier New" w:cs="Courier New"/>
+          <w:sz w:val="18"/>
+          <w:szCs w:val="18"/>
+        </w:rPr>
+        <w:t>server.route( {</w:t>
       </w:r>
     </w:p>
     <w:p>
@@ -4153,23 +3232,13 @@
         </w:rPr>
         <w:t xml:space="preserve">Start the server </w:t>
       </w:r>
-      <w:proofErr w:type="spellStart"/>
-      <w:r>
-        <w:rPr>
-          <w:b/>
-          <w:sz w:val="18"/>
-          <w:szCs w:val="18"/>
-        </w:rPr>
-        <w:t>npm</w:t>
-      </w:r>
-      <w:proofErr w:type="spellEnd"/>
-      <w:r>
-        <w:rPr>
-          <w:b/>
-          <w:sz w:val="18"/>
-          <w:szCs w:val="18"/>
-        </w:rPr>
-        <w:t xml:space="preserve"> start</w:t>
+      <w:r>
+        <w:rPr>
+          <w:b/>
+          <w:sz w:val="18"/>
+          <w:szCs w:val="18"/>
+        </w:rPr>
+        <w:t>npm start</w:t>
       </w:r>
     </w:p>
     <w:p>
@@ -4282,23 +3351,13 @@
         </w:rPr>
         <w:t xml:space="preserve">stage changes in modified files </w:t>
       </w:r>
-      <w:proofErr w:type="spellStart"/>
-      <w:r>
-        <w:rPr>
-          <w:b/>
-          <w:sz w:val="18"/>
-          <w:szCs w:val="18"/>
-        </w:rPr>
-        <w:t>git</w:t>
-      </w:r>
-      <w:proofErr w:type="spellEnd"/>
-      <w:r>
-        <w:rPr>
-          <w:b/>
-          <w:sz w:val="18"/>
-          <w:szCs w:val="18"/>
-        </w:rPr>
-        <w:t xml:space="preserve"> add -u </w:t>
+      <w:r>
+        <w:rPr>
+          <w:b/>
+          <w:sz w:val="18"/>
+          <w:szCs w:val="18"/>
+        </w:rPr>
+        <w:t xml:space="preserve">git add -u </w:t>
       </w:r>
     </w:p>
     <w:p>
@@ -4316,23 +3375,13 @@
         </w:rPr>
         <w:t xml:space="preserve">commit </w:t>
       </w:r>
-      <w:proofErr w:type="spellStart"/>
-      <w:r>
-        <w:rPr>
-          <w:b/>
-          <w:sz w:val="18"/>
-          <w:szCs w:val="18"/>
-        </w:rPr>
-        <w:t>git</w:t>
-      </w:r>
-      <w:proofErr w:type="spellEnd"/>
-      <w:r>
-        <w:rPr>
-          <w:b/>
-          <w:sz w:val="18"/>
-          <w:szCs w:val="18"/>
-        </w:rPr>
-        <w:t xml:space="preserve"> commit -m "added games endpoint"</w:t>
+      <w:r>
+        <w:rPr>
+          <w:b/>
+          <w:sz w:val="18"/>
+          <w:szCs w:val="18"/>
+        </w:rPr>
+        <w:t>git commit -m "added games endpoint"</w:t>
       </w:r>
     </w:p>
     <w:p>
@@ -4366,136 +3415,56 @@
           <w:sz w:val="18"/>
           <w:szCs w:val="18"/>
         </w:rPr>
-        <w:t xml:space="preserve">The last route returned a complete list of games. Let’s return just a game by its id. To do this we will use a library called </w:t>
-      </w:r>
-      <w:proofErr w:type="spellStart"/>
-      <w:r>
-        <w:rPr>
-          <w:sz w:val="18"/>
-          <w:szCs w:val="18"/>
-        </w:rPr>
-        <w:t>lodash</w:t>
-      </w:r>
-      <w:proofErr w:type="spellEnd"/>
-      <w:r>
-        <w:rPr>
-          <w:sz w:val="18"/>
-          <w:szCs w:val="18"/>
-        </w:rPr>
-        <w:t xml:space="preserve"> which we need to install first</w:t>
-      </w:r>
-    </w:p>
-    <w:p>
-      <w:pPr>
-        <w:rPr>
-          <w:b/>
-          <w:sz w:val="18"/>
-          <w:szCs w:val="18"/>
-        </w:rPr>
-      </w:pPr>
-      <w:proofErr w:type="spellStart"/>
-      <w:r>
-        <w:rPr>
-          <w:b/>
-          <w:sz w:val="18"/>
-          <w:szCs w:val="18"/>
-        </w:rPr>
-        <w:t>npm</w:t>
-      </w:r>
-      <w:proofErr w:type="spellEnd"/>
-      <w:r>
-        <w:rPr>
-          <w:b/>
-          <w:sz w:val="18"/>
-          <w:szCs w:val="18"/>
-        </w:rPr>
-        <w:t xml:space="preserve"> install --save </w:t>
-      </w:r>
-      <w:proofErr w:type="spellStart"/>
-      <w:r>
-        <w:rPr>
-          <w:b/>
-          <w:sz w:val="18"/>
-          <w:szCs w:val="18"/>
-        </w:rPr>
-        <w:t>lodash</w:t>
-      </w:r>
-      <w:proofErr w:type="spellEnd"/>
-    </w:p>
-    <w:p>
-      <w:pPr>
-        <w:rPr>
-          <w:sz w:val="18"/>
-          <w:szCs w:val="18"/>
-        </w:rPr>
-      </w:pPr>
-      <w:r>
-        <w:rPr>
-          <w:sz w:val="18"/>
-          <w:szCs w:val="18"/>
-        </w:rPr>
-        <w:t xml:space="preserve">At the top of the main.js file using the _ (underscore symbol is common for the library </w:t>
-      </w:r>
-      <w:proofErr w:type="spellStart"/>
-      <w:r>
-        <w:rPr>
-          <w:sz w:val="18"/>
-          <w:szCs w:val="18"/>
-        </w:rPr>
-        <w:t>lodash</w:t>
-      </w:r>
-      <w:proofErr w:type="spellEnd"/>
-      <w:r>
-        <w:rPr>
-          <w:sz w:val="18"/>
-          <w:szCs w:val="18"/>
-        </w:rPr>
-        <w:t>. There is also a library called underscore that is very similar)</w:t>
-      </w:r>
-    </w:p>
-    <w:p>
-      <w:pPr>
-        <w:rPr>
-          <w:b/>
-          <w:sz w:val="18"/>
-          <w:szCs w:val="18"/>
-        </w:rPr>
-      </w:pPr>
-      <w:proofErr w:type="spellStart"/>
-      <w:r>
-        <w:rPr>
-          <w:b/>
-          <w:sz w:val="18"/>
-          <w:szCs w:val="18"/>
-        </w:rPr>
-        <w:t>var</w:t>
-      </w:r>
-      <w:proofErr w:type="spellEnd"/>
-      <w:r>
-        <w:rPr>
-          <w:b/>
-          <w:sz w:val="18"/>
-          <w:szCs w:val="18"/>
-        </w:rPr>
-        <w:t xml:space="preserve"> _ = require('</w:t>
-      </w:r>
-      <w:proofErr w:type="spellStart"/>
-      <w:r>
-        <w:rPr>
-          <w:b/>
-          <w:sz w:val="18"/>
-          <w:szCs w:val="18"/>
-        </w:rPr>
-        <w:t>lodash</w:t>
-      </w:r>
-      <w:proofErr w:type="spellEnd"/>
-      <w:r>
-        <w:rPr>
-          <w:b/>
-          <w:sz w:val="18"/>
-          <w:szCs w:val="18"/>
-        </w:rPr>
-        <w:t>');</w:t>
+        <w:t>The last route returned a complete list of games. Let’s return just a game by its id. To do this we will use a library called lodash which we need to install first</w:t>
+      </w:r>
+    </w:p>
+    <w:p>
+      <w:pPr>
+        <w:rPr>
+          <w:b/>
+          <w:sz w:val="18"/>
+          <w:szCs w:val="18"/>
+        </w:rPr>
+      </w:pPr>
+      <w:r>
+        <w:rPr>
+          <w:b/>
+          <w:sz w:val="18"/>
+          <w:szCs w:val="18"/>
+        </w:rPr>
+        <w:t>npm install --save lodash</w:t>
+      </w:r>
+    </w:p>
+    <w:p>
+      <w:pPr>
+        <w:rPr>
+          <w:sz w:val="18"/>
+          <w:szCs w:val="18"/>
+        </w:rPr>
+      </w:pPr>
+      <w:r>
+        <w:rPr>
+          <w:sz w:val="18"/>
+          <w:szCs w:val="18"/>
+        </w:rPr>
+        <w:t>At the top of the main.js file using the _ (underscore symbol is common for the library lodash. There is also a library called underscore that is very similar)</w:t>
+      </w:r>
+    </w:p>
+    <w:p>
+      <w:pPr>
+        <w:rPr>
+          <w:b/>
+          <w:sz w:val="18"/>
+          <w:szCs w:val="18"/>
+        </w:rPr>
+      </w:pPr>
+      <w:r>
+        <w:rPr>
+          <w:b/>
+          <w:sz w:val="18"/>
+          <w:szCs w:val="18"/>
+        </w:rPr>
+        <w:t>var _ = require('lodash');</w:t>
       </w:r>
     </w:p>
     <w:p>
@@ -4507,25 +3476,13 @@
           <w:szCs w:val="18"/>
         </w:rPr>
       </w:pPr>
-      <w:proofErr w:type="spellStart"/>
-      <w:proofErr w:type="gramStart"/>
-      <w:r>
-        <w:rPr>
-          <w:rFonts w:ascii="Courier New" w:hAnsi="Courier New" w:cs="Courier New"/>
-          <w:sz w:val="18"/>
-          <w:szCs w:val="18"/>
-        </w:rPr>
-        <w:t>server.route</w:t>
-      </w:r>
-      <w:proofErr w:type="spellEnd"/>
-      <w:proofErr w:type="gramEnd"/>
-      <w:r>
-        <w:rPr>
-          <w:rFonts w:ascii="Courier New" w:hAnsi="Courier New" w:cs="Courier New"/>
-          <w:sz w:val="18"/>
-          <w:szCs w:val="18"/>
-        </w:rPr>
-        <w:t>( {</w:t>
+      <w:r>
+        <w:rPr>
+          <w:rFonts w:ascii="Courier New" w:hAnsi="Courier New" w:cs="Courier New"/>
+          <w:sz w:val="18"/>
+          <w:szCs w:val="18"/>
+        </w:rPr>
+        <w:t>server.route( {</w:t>
       </w:r>
     </w:p>
     <w:p>
@@ -4597,61 +3554,7 @@
           <w:sz w:val="18"/>
           <w:szCs w:val="18"/>
         </w:rPr>
-        <w:t xml:space="preserve">        </w:t>
-      </w:r>
-      <w:proofErr w:type="spellStart"/>
-      <w:r>
-        <w:rPr>
-          <w:rFonts w:ascii="Courier New" w:hAnsi="Courier New" w:cs="Courier New"/>
-          <w:sz w:val="18"/>
-          <w:szCs w:val="18"/>
-        </w:rPr>
-        <w:t>var</w:t>
-      </w:r>
-      <w:proofErr w:type="spellEnd"/>
-      <w:r>
-        <w:rPr>
-          <w:rFonts w:ascii="Courier New" w:hAnsi="Courier New" w:cs="Courier New"/>
-          <w:sz w:val="18"/>
-          <w:szCs w:val="18"/>
-        </w:rPr>
-        <w:t xml:space="preserve"> game = </w:t>
-      </w:r>
-      <w:proofErr w:type="gramStart"/>
-      <w:r>
-        <w:rPr>
-          <w:rFonts w:ascii="Courier New" w:hAnsi="Courier New" w:cs="Courier New"/>
-          <w:sz w:val="18"/>
-          <w:szCs w:val="18"/>
-        </w:rPr>
-        <w:t>_.find</w:t>
-      </w:r>
-      <w:proofErr w:type="gramEnd"/>
-      <w:r>
-        <w:rPr>
-          <w:rFonts w:ascii="Courier New" w:hAnsi="Courier New" w:cs="Courier New"/>
-          <w:sz w:val="18"/>
-          <w:szCs w:val="18"/>
-        </w:rPr>
-        <w:t xml:space="preserve">(games, {'id': </w:t>
-      </w:r>
-      <w:proofErr w:type="spellStart"/>
-      <w:r>
-        <w:rPr>
-          <w:rFonts w:ascii="Courier New" w:hAnsi="Courier New" w:cs="Courier New"/>
-          <w:sz w:val="18"/>
-          <w:szCs w:val="18"/>
-        </w:rPr>
-        <w:t>parseInt</w:t>
-      </w:r>
-      <w:proofErr w:type="spellEnd"/>
-      <w:r>
-        <w:rPr>
-          <w:rFonts w:ascii="Courier New" w:hAnsi="Courier New" w:cs="Courier New"/>
-          <w:sz w:val="18"/>
-          <w:szCs w:val="18"/>
-        </w:rPr>
-        <w:t>(request.params.id, 10)});</w:t>
+        <w:t xml:space="preserve">        var game = _.find(games, {'id': parseInt(request.params.id, 10)});</w:t>
       </w:r>
     </w:p>
     <w:p>
@@ -4729,15 +3632,7 @@
           <w:sz w:val="18"/>
           <w:szCs w:val="18"/>
         </w:rPr>
-        <w:t xml:space="preserve">In the </w:t>
-      </w:r>
-      <w:proofErr w:type="gramStart"/>
-      <w:r>
-        <w:rPr>
-          <w:sz w:val="18"/>
-          <w:szCs w:val="18"/>
-        </w:rPr>
-        <w:t>function</w:t>
+        <w:t>In the function</w:t>
       </w:r>
       <w:r>
         <w:rPr>
@@ -4751,15 +3646,7 @@
           <w:sz w:val="18"/>
           <w:szCs w:val="18"/>
         </w:rPr>
-        <w:t>.find</w:t>
-      </w:r>
-      <w:proofErr w:type="gramEnd"/>
-      <w:r>
-        <w:rPr>
-          <w:sz w:val="18"/>
-          <w:szCs w:val="18"/>
-        </w:rPr>
-        <w:t xml:space="preserve"> the first parameter (games is the data being searched. The second parameter </w:t>
+        <w:t xml:space="preserve">.find the first parameter (games is the data being searched. The second parameter </w:t>
       </w:r>
       <w:r>
         <w:rPr>
@@ -4830,23 +3717,7 @@
           <w:sz w:val="18"/>
           <w:szCs w:val="18"/>
         </w:rPr>
-        <w:t xml:space="preserve">. </w:t>
-      </w:r>
-      <w:proofErr w:type="spellStart"/>
-      <w:r>
-        <w:rPr>
-          <w:sz w:val="18"/>
-          <w:szCs w:val="18"/>
-        </w:rPr>
-        <w:t>parseInt</w:t>
-      </w:r>
-      <w:proofErr w:type="spellEnd"/>
-      <w:r>
-        <w:rPr>
-          <w:sz w:val="18"/>
-          <w:szCs w:val="18"/>
-        </w:rPr>
-        <w:t xml:space="preserve"> is converting it to a number.</w:t>
+        <w:t>. parseInt is converting it to a number.</w:t>
       </w:r>
     </w:p>
     <w:p>
@@ -4881,49 +3752,24 @@
           <w:sz w:val="18"/>
           <w:szCs w:val="18"/>
         </w:rPr>
-        <w:t xml:space="preserve">The /games/{id} endpoint works, but we can validate that id is a number using a library called </w:t>
-      </w:r>
-      <w:proofErr w:type="spellStart"/>
-      <w:r>
-        <w:rPr>
-          <w:sz w:val="18"/>
-          <w:szCs w:val="18"/>
-        </w:rPr>
-        <w:t>joi</w:t>
-      </w:r>
-      <w:proofErr w:type="spellEnd"/>
-      <w:r>
-        <w:rPr>
-          <w:sz w:val="18"/>
-          <w:szCs w:val="18"/>
-        </w:rPr>
-        <w:t>. Let’s install this library</w:t>
-      </w:r>
-    </w:p>
-    <w:p>
-      <w:pPr>
-        <w:rPr>
-          <w:b/>
-          <w:sz w:val="18"/>
-          <w:szCs w:val="18"/>
-        </w:rPr>
-      </w:pPr>
-      <w:r>
-        <w:rPr>
-          <w:sz w:val="18"/>
-          <w:szCs w:val="18"/>
-        </w:rPr>
-        <w:t xml:space="preserve">Install </w:t>
-      </w:r>
-      <w:proofErr w:type="spellStart"/>
-      <w:r>
-        <w:rPr>
-          <w:sz w:val="18"/>
-          <w:szCs w:val="18"/>
-        </w:rPr>
-        <w:t>joi</w:t>
-      </w:r>
-      <w:proofErr w:type="spellEnd"/>
+        <w:t>The /games/{id} endpoint works, but we can validate that id is a number using a library called joi. Let’s install this library</w:t>
+      </w:r>
+    </w:p>
+    <w:p>
+      <w:pPr>
+        <w:rPr>
+          <w:b/>
+          <w:sz w:val="18"/>
+          <w:szCs w:val="18"/>
+        </w:rPr>
+      </w:pPr>
+      <w:r>
+        <w:rPr>
+          <w:sz w:val="18"/>
+          <w:szCs w:val="18"/>
+        </w:rPr>
+        <w:t>Install joi</w:t>
+      </w:r>
       <w:r>
         <w:rPr>
           <w:b/>
@@ -4932,34 +3778,14 @@
         </w:rPr>
         <w:t xml:space="preserve"> </w:t>
       </w:r>
-      <w:proofErr w:type="spellStart"/>
-      <w:r>
-        <w:rPr>
-          <w:b/>
-          <w:sz w:val="18"/>
-          <w:szCs w:val="18"/>
-        </w:rPr>
-        <w:t>npm</w:t>
-      </w:r>
-      <w:proofErr w:type="spellEnd"/>
-      <w:r>
-        <w:rPr>
-          <w:b/>
-          <w:sz w:val="18"/>
-          <w:szCs w:val="18"/>
-        </w:rPr>
-        <w:t xml:space="preserve"> install --save </w:t>
-      </w:r>
-      <w:proofErr w:type="spellStart"/>
-      <w:r>
-        <w:rPr>
-          <w:b/>
-          <w:sz w:val="18"/>
-          <w:szCs w:val="18"/>
-        </w:rPr>
-        <w:t>joi</w:t>
-      </w:r>
-      <w:proofErr w:type="spellEnd"/>
+      <w:r>
+        <w:rPr>
+          <w:b/>
+          <w:sz w:val="18"/>
+          <w:szCs w:val="18"/>
+        </w:rPr>
+        <w:t>npm install --save joi</w:t>
+      </w:r>
     </w:p>
     <w:p>
       <w:pPr>
@@ -4976,41 +3802,13 @@
         </w:rPr>
         <w:t xml:space="preserve">Add require statement to top of main.js </w:t>
       </w:r>
-      <w:proofErr w:type="spellStart"/>
-      <w:r>
-        <w:rPr>
-          <w:b/>
-          <w:sz w:val="18"/>
-          <w:szCs w:val="18"/>
-        </w:rPr>
-        <w:t>var</w:t>
-      </w:r>
-      <w:proofErr w:type="spellEnd"/>
-      <w:r>
-        <w:rPr>
-          <w:b/>
-          <w:sz w:val="18"/>
-          <w:szCs w:val="18"/>
-        </w:rPr>
-        <w:t xml:space="preserve"> Joi = require('</w:t>
-      </w:r>
-      <w:proofErr w:type="spellStart"/>
-      <w:r>
-        <w:rPr>
-          <w:b/>
-          <w:sz w:val="18"/>
-          <w:szCs w:val="18"/>
-        </w:rPr>
-        <w:t>joi</w:t>
-      </w:r>
-      <w:proofErr w:type="spellEnd"/>
-      <w:r>
-        <w:rPr>
-          <w:b/>
-          <w:sz w:val="18"/>
-          <w:szCs w:val="18"/>
-        </w:rPr>
-        <w:t>');</w:t>
+      <w:r>
+        <w:rPr>
+          <w:b/>
+          <w:sz w:val="18"/>
+          <w:szCs w:val="18"/>
+        </w:rPr>
+        <w:t>var Joi = require('joi');</w:t>
       </w:r>
     </w:p>
     <w:p>
@@ -5041,7 +3839,6 @@
         </w:rPr>
         <w:t xml:space="preserve"> the </w:t>
       </w:r>
-      <w:proofErr w:type="spellStart"/>
       <w:r>
         <w:rPr>
           <w:b/>
@@ -5050,7 +3847,6 @@
         </w:rPr>
         <w:t>config</w:t>
       </w:r>
-      <w:proofErr w:type="spellEnd"/>
       <w:r>
         <w:rPr>
           <w:sz w:val="18"/>
@@ -5063,23 +3859,7 @@
           <w:sz w:val="18"/>
           <w:szCs w:val="18"/>
         </w:rPr>
-        <w:t xml:space="preserve"> and remove the </w:t>
-      </w:r>
-      <w:proofErr w:type="spellStart"/>
-      <w:r>
-        <w:rPr>
-          <w:sz w:val="18"/>
-          <w:szCs w:val="18"/>
-        </w:rPr>
-        <w:t>parseInt</w:t>
-      </w:r>
-      <w:proofErr w:type="spellEnd"/>
-      <w:r>
-        <w:rPr>
-          <w:sz w:val="18"/>
-          <w:szCs w:val="18"/>
-        </w:rPr>
-        <w:t xml:space="preserve"> function</w:t>
+        <w:t xml:space="preserve"> and remove the parseInt function</w:t>
       </w:r>
       <w:r>
         <w:rPr>
@@ -5098,25 +3878,13 @@
           <w:szCs w:val="18"/>
         </w:rPr>
       </w:pPr>
-      <w:proofErr w:type="spellStart"/>
-      <w:proofErr w:type="gramStart"/>
-      <w:r>
-        <w:rPr>
-          <w:rFonts w:ascii="Courier New" w:hAnsi="Courier New" w:cs="Courier New"/>
-          <w:sz w:val="18"/>
-          <w:szCs w:val="18"/>
-        </w:rPr>
-        <w:t>server.route</w:t>
-      </w:r>
-      <w:proofErr w:type="spellEnd"/>
-      <w:proofErr w:type="gramEnd"/>
-      <w:r>
-        <w:rPr>
-          <w:rFonts w:ascii="Courier New" w:hAnsi="Courier New" w:cs="Courier New"/>
-          <w:sz w:val="18"/>
-          <w:szCs w:val="18"/>
-        </w:rPr>
-        <w:t>({</w:t>
+      <w:r>
+        <w:rPr>
+          <w:rFonts w:ascii="Courier New" w:hAnsi="Courier New" w:cs="Courier New"/>
+          <w:sz w:val="18"/>
+          <w:szCs w:val="18"/>
+        </w:rPr>
+        <w:t>server.route({</w:t>
       </w:r>
     </w:p>
     <w:p>
@@ -5188,115 +3956,25 @@
           <w:sz w:val="18"/>
           <w:szCs w:val="18"/>
         </w:rPr>
-        <w:t xml:space="preserve">        // </w:t>
-      </w:r>
-      <w:proofErr w:type="spellStart"/>
-      <w:r>
-        <w:rPr>
-          <w:rFonts w:ascii="Courier New" w:hAnsi="Courier New" w:cs="Courier New"/>
-          <w:sz w:val="18"/>
-          <w:szCs w:val="18"/>
-        </w:rPr>
-        <w:t>var</w:t>
-      </w:r>
-      <w:proofErr w:type="spellEnd"/>
-      <w:r>
-        <w:rPr>
-          <w:rFonts w:ascii="Courier New" w:hAnsi="Courier New" w:cs="Courier New"/>
-          <w:sz w:val="18"/>
-          <w:szCs w:val="18"/>
-        </w:rPr>
-        <w:t xml:space="preserve"> game = </w:t>
-      </w:r>
-      <w:proofErr w:type="gramStart"/>
-      <w:r>
-        <w:rPr>
-          <w:rFonts w:ascii="Courier New" w:hAnsi="Courier New" w:cs="Courier New"/>
-          <w:sz w:val="18"/>
-          <w:szCs w:val="18"/>
-        </w:rPr>
-        <w:t>_.find</w:t>
-      </w:r>
-      <w:proofErr w:type="gramEnd"/>
-      <w:r>
-        <w:rPr>
-          <w:rFonts w:ascii="Courier New" w:hAnsi="Courier New" w:cs="Courier New"/>
-          <w:sz w:val="18"/>
-          <w:szCs w:val="18"/>
-        </w:rPr>
-        <w:t xml:space="preserve">(games, {'id': </w:t>
-      </w:r>
-      <w:proofErr w:type="spellStart"/>
-      <w:r>
-        <w:rPr>
-          <w:rFonts w:ascii="Courier New" w:hAnsi="Courier New" w:cs="Courier New"/>
-          <w:sz w:val="18"/>
-          <w:szCs w:val="18"/>
-        </w:rPr>
-        <w:t>parseInt</w:t>
-      </w:r>
-      <w:proofErr w:type="spellEnd"/>
-      <w:r>
-        <w:rPr>
-          <w:rFonts w:ascii="Courier New" w:hAnsi="Courier New" w:cs="Courier New"/>
-          <w:sz w:val="18"/>
-          <w:szCs w:val="18"/>
-        </w:rPr>
-        <w:t>(request.params.id, 10)});</w:t>
-      </w:r>
-    </w:p>
-    <w:p>
-      <w:pPr>
-        <w:spacing w:after="0" w:line="240" w:lineRule="auto"/>
-        <w:rPr>
-          <w:rFonts w:ascii="Courier New" w:hAnsi="Courier New" w:cs="Courier New"/>
-          <w:sz w:val="18"/>
-          <w:szCs w:val="18"/>
-        </w:rPr>
-      </w:pPr>
-      <w:r>
-        <w:rPr>
-          <w:rFonts w:ascii="Courier New" w:hAnsi="Courier New" w:cs="Courier New"/>
-          <w:sz w:val="18"/>
-          <w:szCs w:val="18"/>
-        </w:rPr>
-        <w:t xml:space="preserve">        </w:t>
-      </w:r>
-      <w:proofErr w:type="spellStart"/>
-      <w:r>
-        <w:rPr>
-          <w:rFonts w:ascii="Courier New" w:hAnsi="Courier New" w:cs="Courier New"/>
-          <w:sz w:val="18"/>
-          <w:szCs w:val="18"/>
-        </w:rPr>
-        <w:t>var</w:t>
-      </w:r>
-      <w:proofErr w:type="spellEnd"/>
-      <w:r>
-        <w:rPr>
-          <w:rFonts w:ascii="Courier New" w:hAnsi="Courier New" w:cs="Courier New"/>
-          <w:sz w:val="18"/>
-          <w:szCs w:val="18"/>
-        </w:rPr>
-        <w:t xml:space="preserve"> game = </w:t>
-      </w:r>
-      <w:proofErr w:type="gramStart"/>
-      <w:r>
-        <w:rPr>
-          <w:rFonts w:ascii="Courier New" w:hAnsi="Courier New" w:cs="Courier New"/>
-          <w:sz w:val="18"/>
-          <w:szCs w:val="18"/>
-        </w:rPr>
-        <w:t>_.find</w:t>
-      </w:r>
-      <w:proofErr w:type="gramEnd"/>
-      <w:r>
-        <w:rPr>
-          <w:rFonts w:ascii="Courier New" w:hAnsi="Courier New" w:cs="Courier New"/>
-          <w:sz w:val="18"/>
-          <w:szCs w:val="18"/>
-        </w:rPr>
-        <w:t>(games, {'id': request.params.id});</w:t>
+        <w:t xml:space="preserve">        // var game = _.find(games, {'id': parseInt(request.params.id, 10)});</w:t>
+      </w:r>
+    </w:p>
+    <w:p>
+      <w:pPr>
+        <w:spacing w:after="0" w:line="240" w:lineRule="auto"/>
+        <w:rPr>
+          <w:rFonts w:ascii="Courier New" w:hAnsi="Courier New" w:cs="Courier New"/>
+          <w:sz w:val="18"/>
+          <w:szCs w:val="18"/>
+        </w:rPr>
+      </w:pPr>
+      <w:r>
+        <w:rPr>
+          <w:rFonts w:ascii="Courier New" w:hAnsi="Courier New" w:cs="Courier New"/>
+          <w:sz w:val="18"/>
+          <w:szCs w:val="18"/>
+        </w:rPr>
+        <w:t xml:space="preserve">        var game = _.find(games, {'id': request.params.id});</w:t>
       </w:r>
     </w:p>
     <w:p>
@@ -5350,25 +4028,7 @@
           <w:sz w:val="18"/>
           <w:szCs w:val="18"/>
         </w:rPr>
-        <w:t xml:space="preserve">    </w:t>
-      </w:r>
-      <w:proofErr w:type="spellStart"/>
-      <w:r>
-        <w:rPr>
-          <w:rFonts w:ascii="Courier New" w:hAnsi="Courier New" w:cs="Courier New"/>
-          <w:sz w:val="18"/>
-          <w:szCs w:val="18"/>
-        </w:rPr>
-        <w:t>config</w:t>
-      </w:r>
-      <w:proofErr w:type="spellEnd"/>
-      <w:r>
-        <w:rPr>
-          <w:rFonts w:ascii="Courier New" w:hAnsi="Courier New" w:cs="Courier New"/>
-          <w:sz w:val="18"/>
-          <w:szCs w:val="18"/>
-        </w:rPr>
-        <w:t>: {</w:t>
+        <w:t xml:space="preserve">    config: {</w:t>
       </w:r>
     </w:p>
     <w:p>
@@ -5404,79 +4064,25 @@
           <w:sz w:val="18"/>
           <w:szCs w:val="18"/>
         </w:rPr>
-        <w:t xml:space="preserve">            </w:t>
-      </w:r>
-      <w:proofErr w:type="spellStart"/>
-      <w:r>
-        <w:rPr>
-          <w:rFonts w:ascii="Courier New" w:hAnsi="Courier New" w:cs="Courier New"/>
-          <w:sz w:val="18"/>
-          <w:szCs w:val="18"/>
-        </w:rPr>
-        <w:t>params</w:t>
-      </w:r>
-      <w:proofErr w:type="spellEnd"/>
-      <w:r>
-        <w:rPr>
-          <w:rFonts w:ascii="Courier New" w:hAnsi="Courier New" w:cs="Courier New"/>
-          <w:sz w:val="18"/>
-          <w:szCs w:val="18"/>
-        </w:rPr>
-        <w:t>: {</w:t>
-      </w:r>
-    </w:p>
-    <w:p>
-      <w:pPr>
-        <w:spacing w:after="0" w:line="240" w:lineRule="auto"/>
-        <w:rPr>
-          <w:rFonts w:ascii="Courier New" w:hAnsi="Courier New" w:cs="Courier New"/>
-          <w:sz w:val="18"/>
-          <w:szCs w:val="18"/>
-        </w:rPr>
-      </w:pPr>
-      <w:r>
-        <w:rPr>
-          <w:rFonts w:ascii="Courier New" w:hAnsi="Courier New" w:cs="Courier New"/>
-          <w:sz w:val="18"/>
-          <w:szCs w:val="18"/>
-        </w:rPr>
-        <w:t xml:space="preserve">                id: </w:t>
-      </w:r>
-      <w:proofErr w:type="spellStart"/>
-      <w:r>
-        <w:rPr>
-          <w:rFonts w:ascii="Courier New" w:hAnsi="Courier New" w:cs="Courier New"/>
-          <w:sz w:val="18"/>
-          <w:szCs w:val="18"/>
-        </w:rPr>
-        <w:t>Joi.number</w:t>
-      </w:r>
-      <w:proofErr w:type="spellEnd"/>
-      <w:r>
-        <w:rPr>
-          <w:rFonts w:ascii="Courier New" w:hAnsi="Courier New" w:cs="Courier New"/>
-          <w:sz w:val="18"/>
-          <w:szCs w:val="18"/>
-        </w:rPr>
-        <w:t>(</w:t>
-      </w:r>
-      <w:proofErr w:type="gramStart"/>
-      <w:r>
-        <w:rPr>
-          <w:rFonts w:ascii="Courier New" w:hAnsi="Courier New" w:cs="Courier New"/>
-          <w:sz w:val="18"/>
-          <w:szCs w:val="18"/>
-        </w:rPr>
-        <w:t>).integer</w:t>
-      </w:r>
-      <w:proofErr w:type="gramEnd"/>
-      <w:r>
-        <w:rPr>
-          <w:rFonts w:ascii="Courier New" w:hAnsi="Courier New" w:cs="Courier New"/>
-          <w:sz w:val="18"/>
-          <w:szCs w:val="18"/>
-        </w:rPr>
-        <w:t>().min(1).required()</w:t>
+        <w:t xml:space="preserve">            params: {</w:t>
+      </w:r>
+    </w:p>
+    <w:p>
+      <w:pPr>
+        <w:spacing w:after="0" w:line="240" w:lineRule="auto"/>
+        <w:rPr>
+          <w:rFonts w:ascii="Courier New" w:hAnsi="Courier New" w:cs="Courier New"/>
+          <w:sz w:val="18"/>
+          <w:szCs w:val="18"/>
+        </w:rPr>
+      </w:pPr>
+      <w:r>
+        <w:rPr>
+          <w:rFonts w:ascii="Courier New" w:hAnsi="Courier New" w:cs="Courier New"/>
+          <w:sz w:val="18"/>
+          <w:szCs w:val="18"/>
+        </w:rPr>
+        <w:t xml:space="preserve">                id: Joi.number().integer().min(1).required()</w:t>
       </w:r>
     </w:p>
     <w:p>
@@ -5579,39 +4185,7 @@
           <w:sz w:val="18"/>
           <w:szCs w:val="18"/>
         </w:rPr>
-        <w:t xml:space="preserve">By adding the </w:t>
-      </w:r>
-      <w:proofErr w:type="spellStart"/>
-      <w:r>
-        <w:rPr>
-          <w:sz w:val="18"/>
-          <w:szCs w:val="18"/>
-        </w:rPr>
-        <w:t>config</w:t>
-      </w:r>
-      <w:proofErr w:type="spellEnd"/>
-      <w:r>
-        <w:rPr>
-          <w:sz w:val="18"/>
-          <w:szCs w:val="18"/>
-        </w:rPr>
-        <w:t xml:space="preserve"> object the </w:t>
-      </w:r>
-      <w:proofErr w:type="spellStart"/>
-      <w:r>
-        <w:rPr>
-          <w:sz w:val="18"/>
-          <w:szCs w:val="18"/>
-        </w:rPr>
-        <w:t>param</w:t>
-      </w:r>
-      <w:proofErr w:type="spellEnd"/>
-      <w:r>
-        <w:rPr>
-          <w:sz w:val="18"/>
-          <w:szCs w:val="18"/>
-        </w:rPr>
-        <w:t xml:space="preserve"> id is being converted to a number that must be an integer (no decimal) and a minimum value of 1. It is also required. </w:t>
+        <w:t xml:space="preserve">By adding the config object the param id is being converted to a number that must be an integer (no decimal) and a minimum value of 1. It is also required. </w:t>
       </w:r>
     </w:p>
     <w:p>
@@ -5629,23 +4203,13 @@
         </w:rPr>
         <w:t xml:space="preserve">Start the server </w:t>
       </w:r>
-      <w:proofErr w:type="spellStart"/>
-      <w:r>
-        <w:rPr>
-          <w:b/>
-          <w:sz w:val="18"/>
-          <w:szCs w:val="18"/>
-        </w:rPr>
-        <w:t>npm</w:t>
-      </w:r>
-      <w:proofErr w:type="spellEnd"/>
-      <w:r>
-        <w:rPr>
-          <w:b/>
-          <w:sz w:val="18"/>
-          <w:szCs w:val="18"/>
-        </w:rPr>
-        <w:t xml:space="preserve"> start</w:t>
+      <w:r>
+        <w:rPr>
+          <w:b/>
+          <w:sz w:val="18"/>
+          <w:szCs w:val="18"/>
+        </w:rPr>
+        <w:t>npm start</w:t>
       </w:r>
     </w:p>
     <w:p>
@@ -5770,16 +4334,7 @@
           <w:sz w:val="18"/>
           <w:szCs w:val="18"/>
         </w:rPr>
-        <w:t xml:space="preserve">Check-in </w:t>
-      </w:r>
-      <w:proofErr w:type="gramStart"/>
-      <w:r>
-        <w:rPr>
-          <w:b/>
-          <w:sz w:val="18"/>
-          <w:szCs w:val="18"/>
-        </w:rPr>
-        <w:t>changes</w:t>
+        <w:t>Check-in changes</w:t>
       </w:r>
       <w:r>
         <w:rPr>
@@ -5795,24 +4350,7 @@
           <w:sz w:val="18"/>
           <w:szCs w:val="18"/>
         </w:rPr>
-        <w:t xml:space="preserve"> </w:t>
-      </w:r>
-      <w:r>
-        <w:rPr>
-          <w:b/>
-          <w:sz w:val="18"/>
-          <w:szCs w:val="18"/>
-        </w:rPr>
-        <w:t>(</w:t>
-      </w:r>
-      <w:proofErr w:type="gramEnd"/>
-      <w:r>
-        <w:rPr>
-          <w:b/>
-          <w:sz w:val="18"/>
-          <w:szCs w:val="18"/>
-        </w:rPr>
-        <w:t>Do you remember the steps</w:t>
+        <w:t>(Do you remember the steps</w:t>
       </w:r>
       <w:r>
         <w:rPr>
@@ -5837,6 +4375,8 @@
           <w:szCs w:val="18"/>
         </w:rPr>
       </w:pPr>
+      <w:bookmarkStart w:id="0" w:name="_GoBack"/>
+      <w:bookmarkEnd w:id="0"/>
     </w:p>
     <w:p>
       <w:pPr>
@@ -5864,37 +4404,12 @@
           <w:szCs w:val="18"/>
         </w:rPr>
       </w:pPr>
-      <w:proofErr w:type="spellStart"/>
-      <w:r>
-        <w:rPr>
-          <w:sz w:val="18"/>
-          <w:szCs w:val="18"/>
-        </w:rPr>
-        <w:t>Hapi</w:t>
-      </w:r>
-      <w:proofErr w:type="spellEnd"/>
-      <w:r>
-        <w:rPr>
-          <w:sz w:val="18"/>
-          <w:szCs w:val="18"/>
-        </w:rPr>
-        <w:t xml:space="preserve"> has a library to return html error codes easily. For </w:t>
-      </w:r>
-      <w:proofErr w:type="gramStart"/>
-      <w:r>
-        <w:rPr>
-          <w:sz w:val="18"/>
-          <w:szCs w:val="18"/>
-        </w:rPr>
-        <w:t>example</w:t>
-      </w:r>
-      <w:proofErr w:type="gramEnd"/>
-      <w:r>
-        <w:rPr>
-          <w:sz w:val="18"/>
-          <w:szCs w:val="18"/>
-        </w:rPr>
-        <w:t xml:space="preserve"> 404 error if an a game is not found. For example, /games/4 doesn’t exist. </w:t>
+      <w:r>
+        <w:rPr>
+          <w:sz w:val="18"/>
+          <w:szCs w:val="18"/>
+        </w:rPr>
+        <w:t xml:space="preserve">Hapi has a library to return html error codes easily. For example 404 error if an a game is not found. For example, /games/4 doesn’t exist. </w:t>
       </w:r>
     </w:p>
     <w:p>
@@ -5912,23 +4427,13 @@
         </w:rPr>
         <w:t xml:space="preserve">Install boom </w:t>
       </w:r>
-      <w:proofErr w:type="spellStart"/>
-      <w:r>
-        <w:rPr>
-          <w:b/>
-          <w:sz w:val="18"/>
-          <w:szCs w:val="18"/>
-        </w:rPr>
-        <w:t>npm</w:t>
-      </w:r>
-      <w:proofErr w:type="spellEnd"/>
-      <w:r>
-        <w:rPr>
-          <w:b/>
-          <w:sz w:val="18"/>
-          <w:szCs w:val="18"/>
-        </w:rPr>
-        <w:t xml:space="preserve"> install –save boom</w:t>
+      <w:r>
+        <w:rPr>
+          <w:b/>
+          <w:sz w:val="18"/>
+          <w:szCs w:val="18"/>
+        </w:rPr>
+        <w:t>npm install –save boom</w:t>
       </w:r>
     </w:p>
     <w:p>
@@ -5946,23 +4451,13 @@
         </w:rPr>
         <w:t xml:space="preserve">Require boom </w:t>
       </w:r>
-      <w:proofErr w:type="spellStart"/>
-      <w:r>
-        <w:rPr>
-          <w:b/>
-          <w:sz w:val="18"/>
-          <w:szCs w:val="18"/>
-        </w:rPr>
-        <w:t>var</w:t>
-      </w:r>
-      <w:proofErr w:type="spellEnd"/>
-      <w:r>
-        <w:rPr>
-          <w:b/>
-          <w:sz w:val="18"/>
-          <w:szCs w:val="18"/>
-        </w:rPr>
-        <w:t xml:space="preserve"> Boom = require('boom');</w:t>
+      <w:r>
+        <w:rPr>
+          <w:b/>
+          <w:sz w:val="18"/>
+          <w:szCs w:val="18"/>
+        </w:rPr>
+        <w:t>var Boom = require('boom');</w:t>
       </w:r>
     </w:p>
     <w:p>
@@ -6025,125 +4520,43 @@
           <w:sz w:val="18"/>
           <w:szCs w:val="18"/>
         </w:rPr>
-        <w:t xml:space="preserve">        </w:t>
-      </w:r>
-      <w:proofErr w:type="spellStart"/>
-      <w:r>
-        <w:rPr>
-          <w:rFonts w:ascii="Courier New" w:hAnsi="Courier New" w:cs="Courier New"/>
-          <w:sz w:val="18"/>
-          <w:szCs w:val="18"/>
-        </w:rPr>
-        <w:t>var</w:t>
-      </w:r>
-      <w:proofErr w:type="spellEnd"/>
-      <w:r>
-        <w:rPr>
-          <w:rFonts w:ascii="Courier New" w:hAnsi="Courier New" w:cs="Courier New"/>
-          <w:sz w:val="18"/>
-          <w:szCs w:val="18"/>
-        </w:rPr>
-        <w:t xml:space="preserve"> game = </w:t>
-      </w:r>
-      <w:proofErr w:type="gramStart"/>
-      <w:r>
-        <w:rPr>
-          <w:rFonts w:ascii="Courier New" w:hAnsi="Courier New" w:cs="Courier New"/>
-          <w:sz w:val="18"/>
-          <w:szCs w:val="18"/>
-        </w:rPr>
-        <w:t>_.find</w:t>
-      </w:r>
-      <w:proofErr w:type="gramEnd"/>
-      <w:r>
-        <w:rPr>
-          <w:rFonts w:ascii="Courier New" w:hAnsi="Courier New" w:cs="Courier New"/>
-          <w:sz w:val="18"/>
-          <w:szCs w:val="18"/>
-        </w:rPr>
-        <w:t>(games, {'id': request.params.id});</w:t>
-      </w:r>
-    </w:p>
-    <w:p>
-      <w:pPr>
-        <w:spacing w:after="0" w:line="240" w:lineRule="auto"/>
-        <w:rPr>
-          <w:rFonts w:ascii="Courier New" w:hAnsi="Courier New" w:cs="Courier New"/>
-          <w:sz w:val="18"/>
-          <w:szCs w:val="18"/>
-        </w:rPr>
-      </w:pPr>
-      <w:r>
-        <w:rPr>
-          <w:rFonts w:ascii="Courier New" w:hAnsi="Courier New" w:cs="Courier New"/>
-          <w:sz w:val="18"/>
-          <w:szCs w:val="18"/>
-        </w:rPr>
-        <w:t xml:space="preserve">        if </w:t>
-      </w:r>
-      <w:proofErr w:type="gramStart"/>
-      <w:r>
-        <w:rPr>
-          <w:rFonts w:ascii="Courier New" w:hAnsi="Courier New" w:cs="Courier New"/>
-          <w:sz w:val="18"/>
-          <w:szCs w:val="18"/>
-        </w:rPr>
-        <w:t>(!game</w:t>
-      </w:r>
-      <w:proofErr w:type="gramEnd"/>
-      <w:r>
-        <w:rPr>
-          <w:rFonts w:ascii="Courier New" w:hAnsi="Courier New" w:cs="Courier New"/>
-          <w:sz w:val="18"/>
-          <w:szCs w:val="18"/>
-        </w:rPr>
-        <w:t>){</w:t>
-      </w:r>
-    </w:p>
-    <w:p>
-      <w:pPr>
-        <w:spacing w:after="0" w:line="240" w:lineRule="auto"/>
-        <w:rPr>
-          <w:rFonts w:ascii="Courier New" w:hAnsi="Courier New" w:cs="Courier New"/>
-          <w:sz w:val="18"/>
-          <w:szCs w:val="18"/>
-        </w:rPr>
-      </w:pPr>
-      <w:r>
-        <w:rPr>
-          <w:rFonts w:ascii="Courier New" w:hAnsi="Courier New" w:cs="Courier New"/>
-          <w:sz w:val="18"/>
-          <w:szCs w:val="18"/>
-        </w:rPr>
-        <w:t xml:space="preserve">            return </w:t>
-      </w:r>
-      <w:proofErr w:type="gramStart"/>
-      <w:r>
-        <w:rPr>
-          <w:rFonts w:ascii="Courier New" w:hAnsi="Courier New" w:cs="Courier New"/>
-          <w:sz w:val="18"/>
-          <w:szCs w:val="18"/>
-        </w:rPr>
-        <w:t>reply(</w:t>
-      </w:r>
-      <w:proofErr w:type="spellStart"/>
-      <w:proofErr w:type="gramEnd"/>
-      <w:r>
-        <w:rPr>
-          <w:rFonts w:ascii="Courier New" w:hAnsi="Courier New" w:cs="Courier New"/>
-          <w:sz w:val="18"/>
-          <w:szCs w:val="18"/>
-        </w:rPr>
-        <w:t>Boom.notFound</w:t>
-      </w:r>
-      <w:proofErr w:type="spellEnd"/>
-      <w:r>
-        <w:rPr>
-          <w:rFonts w:ascii="Courier New" w:hAnsi="Courier New" w:cs="Courier New"/>
-          <w:sz w:val="18"/>
-          <w:szCs w:val="18"/>
-        </w:rPr>
-        <w:t>('game id not found'));</w:t>
+        <w:t xml:space="preserve">        var game = _.find(games, {'id': request.params.id});</w:t>
+      </w:r>
+    </w:p>
+    <w:p>
+      <w:pPr>
+        <w:spacing w:after="0" w:line="240" w:lineRule="auto"/>
+        <w:rPr>
+          <w:rFonts w:ascii="Courier New" w:hAnsi="Courier New" w:cs="Courier New"/>
+          <w:sz w:val="18"/>
+          <w:szCs w:val="18"/>
+        </w:rPr>
+      </w:pPr>
+      <w:r>
+        <w:rPr>
+          <w:rFonts w:ascii="Courier New" w:hAnsi="Courier New" w:cs="Courier New"/>
+          <w:sz w:val="18"/>
+          <w:szCs w:val="18"/>
+        </w:rPr>
+        <w:t xml:space="preserve">        if (!game){</w:t>
+      </w:r>
+    </w:p>
+    <w:p>
+      <w:pPr>
+        <w:spacing w:after="0" w:line="240" w:lineRule="auto"/>
+        <w:rPr>
+          <w:rFonts w:ascii="Courier New" w:hAnsi="Courier New" w:cs="Courier New"/>
+          <w:sz w:val="18"/>
+          <w:szCs w:val="18"/>
+        </w:rPr>
+      </w:pPr>
+      <w:r>
+        <w:rPr>
+          <w:rFonts w:ascii="Courier New" w:hAnsi="Courier New" w:cs="Courier New"/>
+          <w:sz w:val="18"/>
+          <w:szCs w:val="18"/>
+        </w:rPr>
+        <w:t xml:space="preserve">            return reply(Boom.notFound('game id not found'));</w:t>
       </w:r>
     </w:p>
     <w:p>
@@ -6202,86 +4615,22 @@
           <w:sz w:val="18"/>
           <w:szCs w:val="18"/>
         </w:rPr>
-        <w:t xml:space="preserve">The if </w:t>
-      </w:r>
-      <w:proofErr w:type="gramStart"/>
-      <w:r>
-        <w:rPr>
-          <w:sz w:val="18"/>
-          <w:szCs w:val="18"/>
-        </w:rPr>
-        <w:t>(!game</w:t>
-      </w:r>
-      <w:proofErr w:type="gramEnd"/>
-      <w:r>
-        <w:rPr>
-          <w:sz w:val="18"/>
-          <w:szCs w:val="18"/>
-        </w:rPr>
-        <w:t xml:space="preserve">) will be true if game is not found.  </w:t>
-      </w:r>
-      <w:proofErr w:type="gramStart"/>
-      <w:r>
-        <w:rPr>
-          <w:sz w:val="18"/>
-          <w:szCs w:val="18"/>
-        </w:rPr>
-        <w:t>The !</w:t>
-      </w:r>
-      <w:proofErr w:type="gramEnd"/>
-      <w:r>
-        <w:rPr>
-          <w:sz w:val="18"/>
-          <w:szCs w:val="18"/>
-        </w:rPr>
-        <w:t xml:space="preserve"> is a not operator.  </w:t>
-      </w:r>
-      <w:proofErr w:type="gramStart"/>
-      <w:r>
-        <w:rPr>
-          <w:sz w:val="18"/>
-          <w:szCs w:val="18"/>
-        </w:rPr>
-        <w:t>i.e. !true</w:t>
-      </w:r>
-      <w:proofErr w:type="gramEnd"/>
-      <w:r>
-        <w:rPr>
-          <w:sz w:val="18"/>
-          <w:szCs w:val="18"/>
-        </w:rPr>
-        <w:t xml:space="preserve"> is false</w:t>
-      </w:r>
-    </w:p>
-    <w:p>
-      <w:pPr>
-        <w:rPr>
-          <w:sz w:val="18"/>
-          <w:szCs w:val="18"/>
-        </w:rPr>
-      </w:pPr>
-      <w:r>
-        <w:rPr>
-          <w:sz w:val="18"/>
-          <w:szCs w:val="18"/>
-        </w:rPr>
-        <w:t xml:space="preserve">Note: It is a good idea to always return </w:t>
-      </w:r>
-      <w:proofErr w:type="gramStart"/>
-      <w:r>
-        <w:rPr>
-          <w:sz w:val="18"/>
-          <w:szCs w:val="18"/>
-        </w:rPr>
-        <w:t>reply(</w:t>
-      </w:r>
-      <w:proofErr w:type="gramEnd"/>
-      <w:r>
-        <w:rPr>
-          <w:sz w:val="18"/>
-          <w:szCs w:val="18"/>
-        </w:rPr>
-        <w:t xml:space="preserve">). This avoids an issue of replying twice. </w:t>
+        <w:t>The if (!game) will be true if game is not found.  The ! is a not operator.  i.e. !true is false</w:t>
+      </w:r>
+    </w:p>
+    <w:p>
+      <w:pPr>
+        <w:rPr>
+          <w:sz w:val="18"/>
+          <w:szCs w:val="18"/>
+        </w:rPr>
+      </w:pPr>
+      <w:r>
+        <w:rPr>
+          <w:sz w:val="18"/>
+          <w:szCs w:val="18"/>
+        </w:rPr>
+        <w:t xml:space="preserve">Note: It is a good idea to always return reply(). This avoids an issue of replying twice. </w:t>
       </w:r>
     </w:p>
     <w:p>
@@ -6327,8 +4676,6 @@
           <w:t>http://localhost:3000/games/4</w:t>
         </w:r>
       </w:hyperlink>
-      <w:bookmarkStart w:id="0" w:name="_GoBack"/>
-      <w:bookmarkEnd w:id="0"/>
     </w:p>
     <w:sectPr>
       <w:headerReference w:type="default" r:id="rId20"/>
@@ -6425,7 +4772,7 @@
                 <w:bCs/>
                 <w:noProof/>
               </w:rPr>
-              <w:t>1</w:t>
+              <w:t>4</w:t>
             </w:r>
             <w:r>
               <w:rPr>
@@ -7307,6 +5654,7 @@
   <w:style w:type="character" w:default="1" w:styleId="DefaultParagraphFont">
     <w:name w:val="Default Paragraph Font"/>
     <w:uiPriority w:val="1"/>
+    <w:semiHidden/>
     <w:unhideWhenUsed/>
   </w:style>
   <w:style w:type="table" w:default="1" w:styleId="TableNormal">
@@ -7802,7 +6150,7 @@
 </file>
 
 <file path=customXml/itemProps1.xml><?xml version="1.0" encoding="utf-8"?>
-<ds:datastoreItem xmlns:ds="http://schemas.openxmlformats.org/officeDocument/2006/customXml" ds:itemID="{E3C4FB82-9CEC-44B0-84F5-E3A66E7A898E}">
+<ds:datastoreItem xmlns:ds="http://schemas.openxmlformats.org/officeDocument/2006/customXml" ds:itemID="{6057CB89-5D5F-44C9-87C2-FAFF716E0603}">
   <ds:schemaRefs>
     <ds:schemaRef ds:uri="http://schemas.openxmlformats.org/officeDocument/2006/bibliography"/>
   </ds:schemaRefs>

</xml_diff>

<commit_message>
update pdf and minor style changes
</commit_message>
<xml_diff>
--- a/node-workshop-project.docx
+++ b/node-workshop-project.docx
@@ -9303,19 +9303,7 @@
                 <w:rPr>
                   <w:rStyle w:val="Hyperlink"/>
                 </w:rPr>
-                <w:t>https://firebase.google.com/docs/d</w:t>
-              </w:r>
-              <w:r>
-                <w:rPr>
-                  <w:rStyle w:val="Hyperlink"/>
-                </w:rPr>
-                <w:t>a</w:t>
-              </w:r>
-              <w:r>
-                <w:rPr>
-                  <w:rStyle w:val="Hyperlink"/>
-                </w:rPr>
-                <w:t>tabase/web/structure-data</w:t>
+                <w:t>https://firebase.google.com/docs/database/web/structure-data</w:t>
               </w:r>
             </w:hyperlink>
             <w:r>
@@ -9413,7 +9401,24 @@
           <w:p/>
           <w:p>
             <w:r>
-              <w:t>Note: Instead of typing all this you can get it from the repo https://github.com/code-norman/</w:t>
+              <w:t xml:space="preserve">Note: Instead of typing all this you can get it from the </w:t>
+            </w:r>
+            <w:proofErr w:type="spellStart"/>
+            <w:r>
+              <w:t>github</w:t>
+            </w:r>
+            <w:proofErr w:type="spellEnd"/>
+            <w:r>
+              <w:t xml:space="preserve"> </w:t>
+            </w:r>
+            <w:r>
+              <w:t>repo</w:t>
+            </w:r>
+            <w:r>
+              <w:t>sitory</w:t>
+            </w:r>
+            <w:r>
+              <w:t xml:space="preserve"> </w:t>
             </w:r>
           </w:p>
         </w:tc>
@@ -9566,33 +9571,195 @@
             </w:r>
           </w:p>
           <w:p/>
+          <w:p>
+            <w:proofErr w:type="spellStart"/>
+            <w:r>
+              <w:t>games.once</w:t>
+            </w:r>
+            <w:proofErr w:type="spellEnd"/>
+            <w:r>
+              <w:t>('value').then(function (snapshot) {</w:t>
+            </w:r>
+          </w:p>
+          <w:p>
+            <w:r>
+              <w:t xml:space="preserve">    if (!</w:t>
+            </w:r>
+            <w:proofErr w:type="spellStart"/>
+            <w:r>
+              <w:t>snapshot.exists</w:t>
+            </w:r>
+            <w:proofErr w:type="spellEnd"/>
+            <w:r>
+              <w:t>()) {</w:t>
+            </w:r>
+          </w:p>
+          <w:p>
+            <w:r>
+              <w:t xml:space="preserve">        console.log('INITIALIZE DATABASE ');</w:t>
+            </w:r>
+          </w:p>
+          <w:p>
+            <w:r>
+              <w:t xml:space="preserve">        </w:t>
+            </w:r>
+            <w:proofErr w:type="spellStart"/>
+            <w:r>
+              <w:t>games.set</w:t>
+            </w:r>
+            <w:proofErr w:type="spellEnd"/>
+            <w:r>
+              <w:t>({</w:t>
+            </w:r>
+          </w:p>
+          <w:p>
+            <w:r>
+              <w:t xml:space="preserve">            'tic-tac-toe': {</w:t>
+            </w:r>
+          </w:p>
+          <w:p>
+            <w:r>
+              <w:t xml:space="preserve">                </w:t>
+            </w:r>
+            <w:proofErr w:type="spellStart"/>
+            <w:r>
+              <w:t>minPlayers</w:t>
+            </w:r>
+            <w:proofErr w:type="spellEnd"/>
+            <w:r>
+              <w:t>: 2,</w:t>
+            </w:r>
+          </w:p>
+          <w:p>
+            <w:r>
+              <w:t xml:space="preserve">                </w:t>
+            </w:r>
+            <w:proofErr w:type="spellStart"/>
+            <w:r>
+              <w:t>maxPlayers</w:t>
+            </w:r>
+            <w:proofErr w:type="spellEnd"/>
+            <w:r>
+              <w:t>: 2</w:t>
+            </w:r>
+          </w:p>
+          <w:p>
+            <w:r>
+              <w:t xml:space="preserve">            },</w:t>
+            </w:r>
+          </w:p>
+          <w:p>
+            <w:r>
+              <w:t xml:space="preserve">            'checkers': {</w:t>
+            </w:r>
+          </w:p>
+          <w:p>
+            <w:r>
+              <w:t xml:space="preserve">                </w:t>
+            </w:r>
+            <w:proofErr w:type="spellStart"/>
+            <w:r>
+              <w:t>minPlayers</w:t>
+            </w:r>
+            <w:proofErr w:type="spellEnd"/>
+            <w:r>
+              <w:t>: 2,</w:t>
+            </w:r>
+          </w:p>
+          <w:p>
+            <w:r>
+              <w:t xml:space="preserve">                </w:t>
+            </w:r>
+            <w:proofErr w:type="spellStart"/>
+            <w:r>
+              <w:t>maxPlayers</w:t>
+            </w:r>
+            <w:proofErr w:type="spellEnd"/>
+            <w:r>
+              <w:t>: 2</w:t>
+            </w:r>
+          </w:p>
+          <w:p>
+            <w:r>
+              <w:t xml:space="preserve">            },</w:t>
+            </w:r>
+          </w:p>
+          <w:p>
+            <w:r>
+              <w:t xml:space="preserve">            'Chess': {</w:t>
+            </w:r>
+          </w:p>
+          <w:p>
+            <w:r>
+              <w:t xml:space="preserve">                </w:t>
+            </w:r>
+            <w:proofErr w:type="spellStart"/>
+            <w:r>
+              <w:t>minPlayers</w:t>
+            </w:r>
+            <w:proofErr w:type="spellEnd"/>
+            <w:r>
+              <w:t>: 2,</w:t>
+            </w:r>
+          </w:p>
+          <w:p>
+            <w:r>
+              <w:t xml:space="preserve">                </w:t>
+            </w:r>
+            <w:proofErr w:type="spellStart"/>
+            <w:r>
+              <w:t>maxPlayers</w:t>
+            </w:r>
+            <w:proofErr w:type="spellEnd"/>
+            <w:r>
+              <w:t>: 2</w:t>
+            </w:r>
+          </w:p>
+          <w:p>
+            <w:r>
+              <w:t xml:space="preserve">            },</w:t>
+            </w:r>
+          </w:p>
+          <w:p>
+            <w:r>
+              <w:t xml:space="preserve">            'Klondike': {</w:t>
+            </w:r>
+          </w:p>
+          <w:p>
+            <w:r>
+              <w:t xml:space="preserve">                </w:t>
+            </w:r>
+            <w:proofErr w:type="spellStart"/>
+            <w:r>
+              <w:t>minPlayers</w:t>
+            </w:r>
+            <w:proofErr w:type="spellEnd"/>
+            <w:r>
+              <w:t>: 1,</w:t>
+            </w:r>
+          </w:p>
+          <w:p>
+            <w:r>
+              <w:t xml:space="preserve">                </w:t>
+            </w:r>
+            <w:proofErr w:type="spellStart"/>
+            <w:r>
+              <w:t>maxPlayers</w:t>
+            </w:r>
+            <w:proofErr w:type="spellEnd"/>
+            <w:r>
+              <w:t>: 1</w:t>
+            </w:r>
+          </w:p>
+          <w:p>
+            <w:r>
+              <w:t xml:space="preserve">            }</w:t>
+            </w:r>
+          </w:p>
           <w:p/>
           <w:p>
-            <w:proofErr w:type="spellStart"/>
-            <w:r>
-              <w:t>games.once</w:t>
-            </w:r>
-            <w:proofErr w:type="spellEnd"/>
-            <w:r>
-              <w:t>('value').then(function (snapshot) {</w:t>
-            </w:r>
-          </w:p>
-          <w:p>
-            <w:r>
-              <w:t xml:space="preserve">    if (!</w:t>
-            </w:r>
-            <w:proofErr w:type="spellStart"/>
-            <w:r>
-              <w:t>snapshot.exists</w:t>
-            </w:r>
-            <w:proofErr w:type="spellEnd"/>
-            <w:r>
-              <w:t>()) {</w:t>
-            </w:r>
-          </w:p>
-          <w:p>
-            <w:r>
-              <w:t xml:space="preserve">        console.log('INITIALIZE DATABASE ');</w:t>
+            <w:r>
+              <w:t xml:space="preserve">        });</w:t>
             </w:r>
           </w:p>
           <w:p>
@@ -9601,327 +9768,164 @@
             </w:r>
             <w:proofErr w:type="spellStart"/>
             <w:r>
-              <w:t>games.set</w:t>
-            </w:r>
-            <w:proofErr w:type="spellEnd"/>
-            <w:r>
-              <w:t>({</w:t>
-            </w:r>
-          </w:p>
-          <w:p>
-            <w:r>
-              <w:t xml:space="preserve">            'tic-tac-toe': {</w:t>
-            </w:r>
-          </w:p>
-          <w:p>
-            <w:r>
-              <w:t xml:space="preserve">                </w:t>
-            </w:r>
-            <w:proofErr w:type="spellStart"/>
-            <w:r>
-              <w:t>minPlayers</w:t>
-            </w:r>
-            <w:proofErr w:type="spellEnd"/>
-            <w:r>
-              <w:t>: 2,</w:t>
-            </w:r>
-          </w:p>
-          <w:p>
-            <w:r>
-              <w:t xml:space="preserve">                </w:t>
-            </w:r>
-            <w:proofErr w:type="spellStart"/>
-            <w:r>
-              <w:t>maxPlayers</w:t>
-            </w:r>
-            <w:proofErr w:type="spellEnd"/>
-            <w:r>
-              <w:t>: 2</w:t>
-            </w:r>
-          </w:p>
-          <w:p>
-            <w:r>
-              <w:t xml:space="preserve">            },</w:t>
-            </w:r>
-          </w:p>
-          <w:p>
-            <w:r>
-              <w:t xml:space="preserve">            'checkers': {</w:t>
-            </w:r>
-          </w:p>
-          <w:p>
-            <w:r>
-              <w:t xml:space="preserve">                </w:t>
-            </w:r>
-            <w:proofErr w:type="spellStart"/>
-            <w:r>
-              <w:t>minPlayers</w:t>
-            </w:r>
-            <w:proofErr w:type="spellEnd"/>
-            <w:r>
-              <w:t>: 2,</w:t>
-            </w:r>
-          </w:p>
-          <w:p>
-            <w:r>
-              <w:t xml:space="preserve">                </w:t>
-            </w:r>
-            <w:proofErr w:type="spellStart"/>
-            <w:r>
-              <w:t>maxPlayers</w:t>
-            </w:r>
-            <w:proofErr w:type="spellEnd"/>
-            <w:r>
-              <w:t>: 2</w:t>
-            </w:r>
-          </w:p>
-          <w:p>
-            <w:r>
-              <w:t xml:space="preserve">            },</w:t>
-            </w:r>
-          </w:p>
-          <w:p>
-            <w:r>
-              <w:t xml:space="preserve">            'Chess': {</w:t>
-            </w:r>
-          </w:p>
-          <w:p>
-            <w:r>
-              <w:t xml:space="preserve">                </w:t>
-            </w:r>
-            <w:proofErr w:type="spellStart"/>
-            <w:r>
-              <w:t>minPlayers</w:t>
-            </w:r>
-            <w:proofErr w:type="spellEnd"/>
-            <w:r>
-              <w:t>: 2,</w:t>
-            </w:r>
-          </w:p>
-          <w:p>
-            <w:r>
-              <w:t xml:space="preserve">                </w:t>
-            </w:r>
-            <w:proofErr w:type="spellStart"/>
-            <w:r>
-              <w:t>maxPlayers</w:t>
-            </w:r>
-            <w:proofErr w:type="spellEnd"/>
-            <w:r>
-              <w:t>: 2</w:t>
-            </w:r>
-          </w:p>
-          <w:p>
-            <w:r>
-              <w:t xml:space="preserve">            },</w:t>
-            </w:r>
-          </w:p>
-          <w:p>
-            <w:r>
-              <w:t xml:space="preserve">            'Klondike': {</w:t>
-            </w:r>
-          </w:p>
-          <w:p>
-            <w:r>
-              <w:t xml:space="preserve">                </w:t>
-            </w:r>
-            <w:proofErr w:type="spellStart"/>
-            <w:r>
-              <w:t>minPlayers</w:t>
-            </w:r>
-            <w:proofErr w:type="spellEnd"/>
-            <w:r>
-              <w:t>: 1,</w:t>
-            </w:r>
-          </w:p>
-          <w:p>
-            <w:r>
-              <w:t xml:space="preserve">                </w:t>
-            </w:r>
-            <w:proofErr w:type="spellStart"/>
-            <w:r>
-              <w:t>maxPlayers</w:t>
-            </w:r>
-            <w:proofErr w:type="spellEnd"/>
-            <w:r>
-              <w:t>: 1</w:t>
-            </w:r>
-          </w:p>
-          <w:p>
-            <w:r>
-              <w:t xml:space="preserve">            }</w:t>
+              <w:t>addGame</w:t>
+            </w:r>
+            <w:proofErr w:type="spellEnd"/>
+            <w:r>
+              <w:t>('Poker', 2, 5);</w:t>
+            </w:r>
+          </w:p>
+          <w:p>
+            <w:r>
+              <w:t xml:space="preserve">        </w:t>
+            </w:r>
+            <w:proofErr w:type="spellStart"/>
+            <w:r>
+              <w:t>addGame</w:t>
+            </w:r>
+            <w:proofErr w:type="spellEnd"/>
+            <w:r>
+              <w:t>('Go Fish', 2, 4);</w:t>
+            </w:r>
+          </w:p>
+          <w:p>
+            <w:r>
+              <w:t xml:space="preserve">        </w:t>
+            </w:r>
+            <w:proofErr w:type="spellStart"/>
+            <w:r>
+              <w:t>addGame</w:t>
+            </w:r>
+            <w:proofErr w:type="spellEnd"/>
+            <w:r>
+              <w:t>('War', 2, 2);</w:t>
+            </w:r>
+          </w:p>
+          <w:p>
+            <w:r>
+              <w:t xml:space="preserve">        </w:t>
+            </w:r>
+            <w:proofErr w:type="spellStart"/>
+            <w:r>
+              <w:t>addGame</w:t>
+            </w:r>
+            <w:proofErr w:type="spellEnd"/>
+            <w:r>
+              <w:t>('Go', 2, 2);</w:t>
+            </w:r>
+          </w:p>
+          <w:p>
+            <w:r>
+              <w:t xml:space="preserve">        </w:t>
+            </w:r>
+            <w:proofErr w:type="spellStart"/>
+            <w:r>
+              <w:t>addGame</w:t>
+            </w:r>
+            <w:proofErr w:type="spellEnd"/>
+            <w:r>
+              <w:t>('Uno', 2, 10);</w:t>
+            </w:r>
+          </w:p>
+          <w:p>
+            <w:r>
+              <w:t xml:space="preserve">    }</w:t>
+            </w:r>
+          </w:p>
+          <w:p>
+            <w:r>
+              <w:t>});</w:t>
             </w:r>
           </w:p>
           <w:p/>
           <w:p>
-            <w:r>
-              <w:t xml:space="preserve">        });</w:t>
-            </w:r>
-          </w:p>
-          <w:p>
-            <w:r>
-              <w:t xml:space="preserve">        </w:t>
-            </w:r>
-            <w:proofErr w:type="spellStart"/>
-            <w:r>
-              <w:t>addGame</w:t>
-            </w:r>
-            <w:proofErr w:type="spellEnd"/>
-            <w:r>
-              <w:t>('Poker', 2, 5);</w:t>
-            </w:r>
-          </w:p>
-          <w:p>
-            <w:r>
-              <w:t xml:space="preserve">        </w:t>
-            </w:r>
-            <w:proofErr w:type="spellStart"/>
-            <w:r>
-              <w:t>addGame</w:t>
-            </w:r>
-            <w:proofErr w:type="spellEnd"/>
-            <w:r>
-              <w:t>('Go Fish', 2, 4);</w:t>
-            </w:r>
-          </w:p>
-          <w:p>
-            <w:r>
-              <w:t xml:space="preserve">        </w:t>
-            </w:r>
-            <w:proofErr w:type="spellStart"/>
-            <w:r>
-              <w:t>addGame</w:t>
-            </w:r>
-            <w:proofErr w:type="spellEnd"/>
-            <w:r>
-              <w:t>('War', 2, 2);</w:t>
-            </w:r>
-          </w:p>
-          <w:p>
-            <w:r>
-              <w:t xml:space="preserve">        </w:t>
-            </w:r>
-            <w:proofErr w:type="spellStart"/>
-            <w:r>
-              <w:t>addGame</w:t>
-            </w:r>
-            <w:proofErr w:type="spellEnd"/>
-            <w:r>
-              <w:t>('Go', 2, 2);</w:t>
-            </w:r>
-          </w:p>
-          <w:p>
-            <w:r>
-              <w:t xml:space="preserve">        </w:t>
-            </w:r>
-            <w:proofErr w:type="spellStart"/>
-            <w:r>
-              <w:t>addGame</w:t>
-            </w:r>
-            <w:proofErr w:type="spellEnd"/>
-            <w:r>
-              <w:t>('Uno', 2, 10);</w:t>
-            </w:r>
-          </w:p>
-          <w:p>
-            <w:r>
-              <w:t xml:space="preserve">    }</w:t>
-            </w:r>
-          </w:p>
-          <w:p>
-            <w:r>
-              <w:t>});</w:t>
+            <w:proofErr w:type="spellStart"/>
+            <w:r>
+              <w:t>var</w:t>
+            </w:r>
+            <w:proofErr w:type="spellEnd"/>
+            <w:r>
+              <w:t xml:space="preserve"> </w:t>
+            </w:r>
+            <w:proofErr w:type="spellStart"/>
+            <w:r>
+              <w:t>addPlayer</w:t>
+            </w:r>
+            <w:proofErr w:type="spellEnd"/>
+            <w:r>
+              <w:t xml:space="preserve"> = function(player, name){</w:t>
+            </w:r>
+          </w:p>
+          <w:p>
+            <w:r>
+              <w:t xml:space="preserve">    </w:t>
+            </w:r>
+            <w:proofErr w:type="spellStart"/>
+            <w:r>
+              <w:t>var</w:t>
+            </w:r>
+            <w:proofErr w:type="spellEnd"/>
+            <w:r>
+              <w:t xml:space="preserve"> </w:t>
+            </w:r>
+            <w:proofErr w:type="spellStart"/>
+            <w:r>
+              <w:t>newPlayer</w:t>
+            </w:r>
+            <w:proofErr w:type="spellEnd"/>
+            <w:r>
+              <w:t xml:space="preserve"> = </w:t>
+            </w:r>
+            <w:proofErr w:type="spellStart"/>
+            <w:r>
+              <w:t>players.child</w:t>
+            </w:r>
+            <w:proofErr w:type="spellEnd"/>
+            <w:r>
+              <w:t>(player);</w:t>
+            </w:r>
+          </w:p>
+          <w:p>
+            <w:r>
+              <w:t xml:space="preserve">    </w:t>
+            </w:r>
+            <w:proofErr w:type="spellStart"/>
+            <w:r>
+              <w:t>newPlayer.push</w:t>
+            </w:r>
+            <w:proofErr w:type="spellEnd"/>
+            <w:r>
+              <w:t>(name);</w:t>
             </w:r>
           </w:p>
           <w:p/>
           <w:p>
-            <w:proofErr w:type="spellStart"/>
-            <w:r>
-              <w:t>var</w:t>
-            </w:r>
-            <w:proofErr w:type="spellEnd"/>
-            <w:r>
-              <w:t xml:space="preserve"> </w:t>
-            </w:r>
-            <w:proofErr w:type="spellStart"/>
-            <w:r>
-              <w:t>addPlayer</w:t>
-            </w:r>
-            <w:proofErr w:type="spellEnd"/>
-            <w:r>
-              <w:t xml:space="preserve"> = function(player, name){</w:t>
-            </w:r>
-          </w:p>
-          <w:p>
-            <w:r>
-              <w:t xml:space="preserve">    </w:t>
-            </w:r>
-            <w:proofErr w:type="spellStart"/>
-            <w:r>
-              <w:t>var</w:t>
-            </w:r>
-            <w:proofErr w:type="spellEnd"/>
-            <w:r>
-              <w:t xml:space="preserve"> </w:t>
-            </w:r>
-            <w:proofErr w:type="spellStart"/>
-            <w:r>
-              <w:t>newPlayer</w:t>
-            </w:r>
-            <w:proofErr w:type="spellEnd"/>
-            <w:r>
-              <w:t xml:space="preserve"> = </w:t>
-            </w:r>
-            <w:proofErr w:type="spellStart"/>
-            <w:r>
-              <w:t>players.child</w:t>
-            </w:r>
-            <w:proofErr w:type="spellEnd"/>
-            <w:r>
-              <w:t>(player);</w:t>
-            </w:r>
-          </w:p>
-          <w:p>
-            <w:r>
-              <w:t xml:space="preserve">    </w:t>
-            </w:r>
-            <w:proofErr w:type="spellStart"/>
-            <w:r>
-              <w:t>newPlayer.push</w:t>
-            </w:r>
-            <w:proofErr w:type="spellEnd"/>
-            <w:r>
-              <w:t>(name);</w:t>
+            <w:r>
+              <w:t>};</w:t>
             </w:r>
           </w:p>
           <w:p/>
           <w:p>
-            <w:r>
-              <w:t>};</w:t>
-            </w:r>
-          </w:p>
-          <w:p/>
-          <w:p>
-            <w:proofErr w:type="spellStart"/>
+            <w:proofErr w:type="spellStart"/>
+            <w:r>
+              <w:t>games.on</w:t>
+            </w:r>
+            <w:proofErr w:type="spellEnd"/>
+            <w:r>
+              <w:t>('</w:t>
+            </w:r>
+            <w:proofErr w:type="spellStart"/>
+            <w:r>
+              <w:t>child_added</w:t>
+            </w:r>
+            <w:proofErr w:type="spellEnd"/>
+            <w:r>
+              <w:t>', function (data) {</w:t>
+            </w:r>
+          </w:p>
+          <w:p>
             <w:r>
               <w:lastRenderedPageBreak/>
-              <w:t>games.on</w:t>
-            </w:r>
-            <w:proofErr w:type="spellEnd"/>
-            <w:r>
-              <w:t>('</w:t>
-            </w:r>
-            <w:proofErr w:type="spellStart"/>
-            <w:r>
-              <w:t>child_added</w:t>
-            </w:r>
-            <w:proofErr w:type="spellEnd"/>
-            <w:r>
-              <w:t>', function (data) {</w:t>
-            </w:r>
-          </w:p>
-          <w:p>
-            <w:r>
               <w:t xml:space="preserve">    for (</w:t>
             </w:r>
             <w:proofErr w:type="spellStart"/>
@@ -10049,6 +10053,30 @@
               <w:t>addGame</w:t>
             </w:r>
             <w:proofErr w:type="spellEnd"/>
+            <w:r>
+              <w:t xml:space="preserve">, </w:t>
+            </w:r>
+            <w:proofErr w:type="spellStart"/>
+            <w:r>
+              <w:t>updateGame</w:t>
+            </w:r>
+            <w:proofErr w:type="spellEnd"/>
+            <w:r>
+              <w:t xml:space="preserve">, </w:t>
+            </w:r>
+            <w:proofErr w:type="spellStart"/>
+            <w:r>
+              <w:t>deleteGame</w:t>
+            </w:r>
+            <w:proofErr w:type="spellEnd"/>
+            <w:r>
+              <w:t xml:space="preserve"> and </w:t>
+            </w:r>
+            <w:proofErr w:type="spellStart"/>
+            <w:r>
+              <w:t>gameList</w:t>
+            </w:r>
+            <w:proofErr w:type="spellEnd"/>
           </w:p>
         </w:tc>
         <w:tc>
@@ -10576,28 +10604,11 @@
           </w:p>
         </w:tc>
       </w:tr>
-      <w:tr>
-        <w:trPr>
-          <w:cantSplit/>
-        </w:trPr>
-        <w:tc>
-          <w:tcPr>
-            <w:tcW w:w="3667" w:type="dxa"/>
-          </w:tcPr>
-          <w:p>
-            <w:bookmarkStart w:id="0" w:name="_GoBack"/>
-            <w:bookmarkEnd w:id="0"/>
-          </w:p>
-        </w:tc>
-        <w:tc>
-          <w:tcPr>
-            <w:tcW w:w="7123" w:type="dxa"/>
-          </w:tcPr>
-          <w:p/>
-        </w:tc>
-      </w:tr>
     </w:tbl>
-    <w:p/>
+    <w:p>
+      <w:bookmarkStart w:id="0" w:name="_GoBack"/>
+      <w:bookmarkEnd w:id="0"/>
+    </w:p>
     <w:sectPr>
       <w:headerReference w:type="default" r:id="rId47"/>
       <w:footerReference w:type="default" r:id="rId48"/>
@@ -10639,6 +10650,7 @@
         <w:docPartUnique/>
       </w:docPartObj>
     </w:sdtPr>
+    <w:sdtEndPr/>
     <w:sdtContent>
       <w:sdt>
         <w:sdtPr>
@@ -10648,6 +10660,7 @@
             <w:docPartUnique/>
           </w:docPartObj>
         </w:sdtPr>
+        <w:sdtEndPr/>
         <w:sdtContent>
           <w:p>
             <w:pPr>
@@ -10674,7 +10687,7 @@
               <w:rPr>
                 <w:noProof/>
               </w:rPr>
-              <w:t>14</w:t>
+              <w:t>13</w:t>
             </w:r>
             <w:r>
               <w:rPr>
@@ -10686,27 +10699,14 @@
             <w:r>
               <w:t xml:space="preserve"> of </w:t>
             </w:r>
-            <w:r>
-              <w:fldChar w:fldCharType="begin"/>
-            </w:r>
-            <w:r>
-              <w:instrText xml:space="preserve"> NUMPAGES  </w:instrText>
-            </w:r>
-            <w:r>
-              <w:fldChar w:fldCharType="separate"/>
-            </w:r>
-            <w:r>
-              <w:rPr>
-                <w:noProof/>
-              </w:rPr>
-              <w:t>14</w:t>
-            </w:r>
-            <w:r>
-              <w:rPr>
-                <w:noProof/>
-              </w:rPr>
-              <w:fldChar w:fldCharType="end"/>
-            </w:r>
+            <w:fldSimple w:instr=" NUMPAGES  ">
+              <w:r>
+                <w:rPr>
+                  <w:noProof/>
+                </w:rPr>
+                <w:t>14</w:t>
+              </w:r>
+            </w:fldSimple>
           </w:p>
         </w:sdtContent>
       </w:sdt>
@@ -12391,7 +12391,7 @@
 </file>
 
 <file path=customXml/itemProps1.xml><?xml version="1.0" encoding="utf-8"?>
-<ds:datastoreItem xmlns:ds="http://schemas.openxmlformats.org/officeDocument/2006/customXml" ds:itemID="{C55EF84A-72EA-4D7F-9163-A0381ED55EB6}">
+<ds:datastoreItem xmlns:ds="http://schemas.openxmlformats.org/officeDocument/2006/customXml" ds:itemID="{9F8B2EF6-7302-4CB5-96EE-8C5C59C65148}">
   <ds:schemaRefs>
     <ds:schemaRef ds:uri="http://schemas.openxmlformats.org/officeDocument/2006/bibliography"/>
   </ds:schemaRefs>

</xml_diff>